<commit_message>
[Updated] Se termina la documentación externa y se eliminan archivos
</commit_message>
<xml_diff>
--- a/Documentación de BlaCEjack.docx
+++ b/Documentación de BlaCEjack.docx
@@ -417,7 +417,7 @@
     </w:p>
     <w:p>
       <w:pPr>
-        <w:pStyle w:val="TOC1"/>
+        <w:pStyle w:val="TDC1"/>
         <w:tabs>
           <w:tab w:val="left" w:pos="480"/>
           <w:tab w:val="right" w:pos="8828"/>
@@ -462,7 +462,7 @@
       <w:hyperlink w:anchor="_Toc67018133" w:history="1">
         <w:r>
           <w:rPr>
-            <w:rStyle w:val="Hyperlink"/>
+            <w:rStyle w:val="Hipervnculo"/>
             <w:noProof/>
           </w:rPr>
           <w:t>1.</w:t>
@@ -478,7 +478,7 @@
         </w:r>
         <w:r>
           <w:rPr>
-            <w:rStyle w:val="Hyperlink"/>
+            <w:rStyle w:val="Hipervnculo"/>
             <w:noProof/>
           </w:rPr>
           <w:t>Breve descripción del proyecto</w:t>
@@ -535,7 +535,7 @@
     </w:p>
     <w:p>
       <w:pPr>
-        <w:pStyle w:val="TOC2"/>
+        <w:pStyle w:val="TDC2"/>
         <w:tabs>
           <w:tab w:val="left" w:pos="880"/>
           <w:tab w:val="right" w:pos="8828"/>
@@ -550,7 +550,7 @@
       <w:hyperlink w:anchor="_Toc67018134" w:history="1">
         <w:r>
           <w:rPr>
-            <w:rStyle w:val="Hyperlink"/>
+            <w:rStyle w:val="Hipervnculo"/>
             <w:noProof/>
           </w:rPr>
           <w:t>1.1.</w:t>
@@ -566,7 +566,7 @@
         </w:r>
         <w:r>
           <w:rPr>
-            <w:rStyle w:val="Hyperlink"/>
+            <w:rStyle w:val="Hipervnculo"/>
             <w:noProof/>
           </w:rPr>
           <w:t>Descripción detallada de los algoritmos de solución desarrollados</w:t>
@@ -623,7 +623,7 @@
     </w:p>
     <w:p>
       <w:pPr>
-        <w:pStyle w:val="TOC2"/>
+        <w:pStyle w:val="TDC2"/>
         <w:tabs>
           <w:tab w:val="left" w:pos="880"/>
           <w:tab w:val="right" w:pos="8828"/>
@@ -638,7 +638,7 @@
       <w:hyperlink w:anchor="_Toc67018135" w:history="1">
         <w:r>
           <w:rPr>
-            <w:rStyle w:val="Hyperlink"/>
+            <w:rStyle w:val="Hipervnculo"/>
             <w:noProof/>
           </w:rPr>
           <w:t>1.2.</w:t>
@@ -654,7 +654,7 @@
         </w:r>
         <w:r>
           <w:rPr>
-            <w:rStyle w:val="Hyperlink"/>
+            <w:rStyle w:val="Hipervnculo"/>
             <w:noProof/>
           </w:rPr>
           <w:t>Descripción de las funciones implementadas</w:t>
@@ -711,7 +711,7 @@
     </w:p>
     <w:p>
       <w:pPr>
-        <w:pStyle w:val="TOC2"/>
+        <w:pStyle w:val="TDC2"/>
         <w:tabs>
           <w:tab w:val="left" w:pos="880"/>
           <w:tab w:val="right" w:pos="8828"/>
@@ -726,7 +726,7 @@
       <w:hyperlink w:anchor="_Toc67018136" w:history="1">
         <w:r>
           <w:rPr>
-            <w:rStyle w:val="Hyperlink"/>
+            <w:rStyle w:val="Hipervnculo"/>
             <w:noProof/>
           </w:rPr>
           <w:t>1.3.</w:t>
@@ -742,7 +742,7 @@
         </w:r>
         <w:r>
           <w:rPr>
-            <w:rStyle w:val="Hyperlink"/>
+            <w:rStyle w:val="Hipervnculo"/>
             <w:noProof/>
           </w:rPr>
           <w:t>Descripción de la ejemplificación de las estructuras de datos desarrolladas</w:t>
@@ -799,7 +799,7 @@
     </w:p>
     <w:p>
       <w:pPr>
-        <w:pStyle w:val="TOC2"/>
+        <w:pStyle w:val="TDC2"/>
         <w:tabs>
           <w:tab w:val="left" w:pos="880"/>
           <w:tab w:val="right" w:pos="8828"/>
@@ -814,7 +814,7 @@
       <w:hyperlink w:anchor="_Toc67018137" w:history="1">
         <w:r>
           <w:rPr>
-            <w:rStyle w:val="Hyperlink"/>
+            <w:rStyle w:val="Hipervnculo"/>
             <w:noProof/>
             <w:highlight w:val="yellow"/>
           </w:rPr>
@@ -831,7 +831,7 @@
         </w:r>
         <w:r>
           <w:rPr>
-            <w:rStyle w:val="Hyperlink"/>
+            <w:rStyle w:val="Hipervnculo"/>
             <w:noProof/>
             <w:highlight w:val="yellow"/>
           </w:rPr>
@@ -889,7 +889,7 @@
     </w:p>
     <w:p>
       <w:pPr>
-        <w:pStyle w:val="TOC2"/>
+        <w:pStyle w:val="TDC2"/>
         <w:tabs>
           <w:tab w:val="left" w:pos="880"/>
           <w:tab w:val="right" w:pos="8828"/>
@@ -904,7 +904,7 @@
       <w:hyperlink w:anchor="_Toc67018138" w:history="1">
         <w:r>
           <w:rPr>
-            <w:rStyle w:val="Hyperlink"/>
+            <w:rStyle w:val="Hipervnculo"/>
             <w:noProof/>
           </w:rPr>
           <w:t>1.5.</w:t>
@@ -920,7 +920,7 @@
         </w:r>
         <w:r>
           <w:rPr>
-            <w:rStyle w:val="Hyperlink"/>
+            <w:rStyle w:val="Hipervnculo"/>
             <w:noProof/>
           </w:rPr>
           <w:t>Problemas encontrados</w:t>
@@ -977,7 +977,7 @@
     </w:p>
     <w:p>
       <w:pPr>
-        <w:pStyle w:val="TOC3"/>
+        <w:pStyle w:val="TDC3"/>
         <w:tabs>
           <w:tab w:val="left" w:pos="1320"/>
           <w:tab w:val="right" w:pos="8828"/>
@@ -992,7 +992,7 @@
       <w:hyperlink w:anchor="_Toc67018144" w:history="1">
         <w:r>
           <w:rPr>
-            <w:rStyle w:val="Hyperlink"/>
+            <w:rStyle w:val="Hipervnculo"/>
             <w:noProof/>
           </w:rPr>
           <w:t>1.5.1.</w:t>
@@ -1008,7 +1008,7 @@
         </w:r>
         <w:r>
           <w:rPr>
-            <w:rStyle w:val="Hyperlink"/>
+            <w:rStyle w:val="Hipervnculo"/>
             <w:noProof/>
           </w:rPr>
           <w:t>Concatenar y comparar un entero con un string.</w:t>
@@ -1065,7 +1065,7 @@
     </w:p>
     <w:p>
       <w:pPr>
-        <w:pStyle w:val="TOC3"/>
+        <w:pStyle w:val="TDC3"/>
         <w:tabs>
           <w:tab w:val="left" w:pos="1320"/>
           <w:tab w:val="right" w:pos="8828"/>
@@ -1080,7 +1080,7 @@
       <w:hyperlink w:anchor="_Toc67018145" w:history="1">
         <w:r>
           <w:rPr>
-            <w:rStyle w:val="Hyperlink"/>
+            <w:rStyle w:val="Hipervnculo"/>
             <w:noProof/>
           </w:rPr>
           <w:t>1.5.2.</w:t>
@@ -1096,7 +1096,7 @@
         </w:r>
         <w:r>
           <w:rPr>
-            <w:rStyle w:val="Hyperlink"/>
+            <w:rStyle w:val="Hipervnculo"/>
             <w:noProof/>
           </w:rPr>
           <w:t>Inconvenientes en la estructura de datos del juego.</w:t>
@@ -1153,7 +1153,7 @@
     </w:p>
     <w:p>
       <w:pPr>
-        <w:pStyle w:val="TOC2"/>
+        <w:pStyle w:val="TDC2"/>
         <w:tabs>
           <w:tab w:val="left" w:pos="880"/>
           <w:tab w:val="right" w:pos="8828"/>
@@ -1168,7 +1168,7 @@
       <w:hyperlink w:anchor="_Toc67018146" w:history="1">
         <w:r>
           <w:rPr>
-            <w:rStyle w:val="Hyperlink"/>
+            <w:rStyle w:val="Hipervnculo"/>
             <w:noProof/>
           </w:rPr>
           <w:t>1.6.</w:t>
@@ -1184,7 +1184,7 @@
         </w:r>
         <w:r>
           <w:rPr>
-            <w:rStyle w:val="Hyperlink"/>
+            <w:rStyle w:val="Hipervnculo"/>
             <w:noProof/>
           </w:rPr>
           <w:t>Plan de Actividades realizadas por estudiante</w:t>
@@ -1241,7 +1241,7 @@
     </w:p>
     <w:p>
       <w:pPr>
-        <w:pStyle w:val="TOC2"/>
+        <w:pStyle w:val="TDC2"/>
         <w:tabs>
           <w:tab w:val="left" w:pos="880"/>
           <w:tab w:val="right" w:pos="8828"/>
@@ -1256,7 +1256,7 @@
       <w:hyperlink w:anchor="_Toc67018147" w:history="1">
         <w:r>
           <w:rPr>
-            <w:rStyle w:val="Hyperlink"/>
+            <w:rStyle w:val="Hipervnculo"/>
             <w:noProof/>
           </w:rPr>
           <w:t>1.7.</w:t>
@@ -1272,7 +1272,7 @@
         </w:r>
         <w:r>
           <w:rPr>
-            <w:rStyle w:val="Hyperlink"/>
+            <w:rStyle w:val="Hipervnculo"/>
             <w:noProof/>
           </w:rPr>
           <w:t>Conclusiones</w:t>
@@ -1329,7 +1329,7 @@
     </w:p>
     <w:p>
       <w:pPr>
-        <w:pStyle w:val="TOC2"/>
+        <w:pStyle w:val="TDC2"/>
         <w:tabs>
           <w:tab w:val="left" w:pos="880"/>
           <w:tab w:val="right" w:pos="8828"/>
@@ -1344,7 +1344,7 @@
       <w:hyperlink w:anchor="_Toc67018148" w:history="1">
         <w:r>
           <w:rPr>
-            <w:rStyle w:val="Hyperlink"/>
+            <w:rStyle w:val="Hipervnculo"/>
             <w:noProof/>
           </w:rPr>
           <w:t>1.8.</w:t>
@@ -1360,7 +1360,7 @@
         </w:r>
         <w:r>
           <w:rPr>
-            <w:rStyle w:val="Hyperlink"/>
+            <w:rStyle w:val="Hipervnculo"/>
             <w:noProof/>
           </w:rPr>
           <w:t>Recomendaciones</w:t>
@@ -1417,7 +1417,7 @@
     </w:p>
     <w:p>
       <w:pPr>
-        <w:pStyle w:val="TOC2"/>
+        <w:pStyle w:val="TDC2"/>
         <w:tabs>
           <w:tab w:val="left" w:pos="880"/>
           <w:tab w:val="right" w:pos="8828"/>
@@ -1432,7 +1432,7 @@
       <w:hyperlink w:anchor="_Toc67018149" w:history="1">
         <w:r>
           <w:rPr>
-            <w:rStyle w:val="Hyperlink"/>
+            <w:rStyle w:val="Hipervnculo"/>
             <w:noProof/>
           </w:rPr>
           <w:t>1.9.</w:t>
@@ -1448,7 +1448,7 @@
         </w:r>
         <w:r>
           <w:rPr>
-            <w:rStyle w:val="Hyperlink"/>
+            <w:rStyle w:val="Hipervnculo"/>
             <w:noProof/>
           </w:rPr>
           <w:t>Bibliografía consultada en todo el proyecto</w:t>
@@ -1505,7 +1505,7 @@
     </w:p>
     <w:p>
       <w:pPr>
-        <w:pStyle w:val="TOC1"/>
+        <w:pStyle w:val="TDC1"/>
         <w:tabs>
           <w:tab w:val="left" w:pos="480"/>
           <w:tab w:val="right" w:pos="8828"/>
@@ -1520,7 +1520,7 @@
       <w:hyperlink w:anchor="_Toc67018150" w:history="1">
         <w:r>
           <w:rPr>
-            <w:rStyle w:val="Hyperlink"/>
+            <w:rStyle w:val="Hipervnculo"/>
             <w:noProof/>
           </w:rPr>
           <w:t>2.</w:t>
@@ -1536,7 +1536,7 @@
         </w:r>
         <w:r>
           <w:rPr>
-            <w:rStyle w:val="Hyperlink"/>
+            <w:rStyle w:val="Hipervnculo"/>
             <w:noProof/>
           </w:rPr>
           <w:t>Bitácora en digital, donde se describen las actividades realizadas.</w:t>
@@ -1639,7 +1639,7 @@
     </w:p>
     <w:p>
       <w:pPr>
-        <w:pStyle w:val="Heading1"/>
+        <w:pStyle w:val="Ttulo1"/>
       </w:pPr>
       <w:bookmarkStart w:id="0" w:name="_Toc67018133"/>
       <w:r>
@@ -1659,7 +1659,7 @@
     </w:p>
     <w:p>
       <w:pPr>
-        <w:pStyle w:val="Heading2"/>
+        <w:pStyle w:val="Ttulo2"/>
       </w:pPr>
       <w:bookmarkStart w:id="1" w:name="_Toc67016476"/>
       <w:r>
@@ -1746,7 +1746,7 @@
     </w:p>
     <w:p>
       <w:pPr>
-        <w:pStyle w:val="ListParagraph"/>
+        <w:pStyle w:val="Prrafodelista"/>
         <w:numPr>
           <w:ilvl w:val="0"/>
           <w:numId w:val="10"/>
@@ -1767,7 +1767,7 @@
     </w:p>
     <w:p>
       <w:pPr>
-        <w:pStyle w:val="ListParagraph"/>
+        <w:pStyle w:val="Prrafodelista"/>
         <w:numPr>
           <w:ilvl w:val="0"/>
           <w:numId w:val="10"/>
@@ -1797,7 +1797,7 @@
     </w:p>
     <w:p>
       <w:pPr>
-        <w:pStyle w:val="ListParagraph"/>
+        <w:pStyle w:val="Prrafodelista"/>
         <w:numPr>
           <w:ilvl w:val="0"/>
           <w:numId w:val="10"/>
@@ -1963,7 +1963,7 @@
     </w:p>
     <w:p>
       <w:pPr>
-        <w:pStyle w:val="Heading2"/>
+        <w:pStyle w:val="Ttulo2"/>
       </w:pPr>
       <w:bookmarkStart w:id="4" w:name="_Toc67016477"/>
       <w:r>
@@ -1985,7 +1985,7 @@
     </w:p>
     <w:p>
       <w:pPr>
-        <w:pStyle w:val="ListParagraph"/>
+        <w:pStyle w:val="Prrafodelista"/>
         <w:widowControl w:val="0"/>
         <w:numPr>
           <w:ilvl w:val="0"/>
@@ -2024,7 +2024,7 @@
     </w:p>
     <w:p>
       <w:pPr>
-        <w:pStyle w:val="ListParagraph"/>
+        <w:pStyle w:val="Prrafodelista"/>
         <w:widowControl w:val="0"/>
         <w:tabs>
           <w:tab w:val="left" w:pos="481"/>
@@ -2046,7 +2046,7 @@
     </w:p>
     <w:p>
       <w:pPr>
-        <w:pStyle w:val="ListParagraph"/>
+        <w:pStyle w:val="Prrafodelista"/>
         <w:widowControl w:val="0"/>
         <w:tabs>
           <w:tab w:val="left" w:pos="481"/>
@@ -2068,7 +2068,7 @@
     </w:p>
     <w:p>
       <w:pPr>
-        <w:pStyle w:val="ListParagraph"/>
+        <w:pStyle w:val="Prrafodelista"/>
         <w:widowControl w:val="0"/>
         <w:tabs>
           <w:tab w:val="left" w:pos="481"/>
@@ -2090,7 +2090,7 @@
     </w:p>
     <w:p>
       <w:pPr>
-        <w:pStyle w:val="ListParagraph"/>
+        <w:pStyle w:val="Prrafodelista"/>
         <w:widowControl w:val="0"/>
         <w:numPr>
           <w:ilvl w:val="0"/>
@@ -2127,7 +2127,7 @@
     </w:p>
     <w:p>
       <w:pPr>
-        <w:pStyle w:val="ListParagraph"/>
+        <w:pStyle w:val="Prrafodelista"/>
         <w:widowControl w:val="0"/>
         <w:tabs>
           <w:tab w:val="left" w:pos="481"/>
@@ -2167,7 +2167,7 @@
     </w:p>
     <w:p>
       <w:pPr>
-        <w:pStyle w:val="ListParagraph"/>
+        <w:pStyle w:val="Prrafodelista"/>
         <w:widowControl w:val="0"/>
         <w:tabs>
           <w:tab w:val="left" w:pos="481"/>
@@ -2203,7 +2203,7 @@
     </w:p>
     <w:p>
       <w:pPr>
-        <w:pStyle w:val="ListParagraph"/>
+        <w:pStyle w:val="Prrafodelista"/>
         <w:widowControl w:val="0"/>
         <w:tabs>
           <w:tab w:val="left" w:pos="481"/>
@@ -2255,7 +2255,7 @@
     </w:p>
     <w:p>
       <w:pPr>
-        <w:pStyle w:val="ListParagraph"/>
+        <w:pStyle w:val="Prrafodelista"/>
         <w:widowControl w:val="0"/>
         <w:tabs>
           <w:tab w:val="left" w:pos="481"/>
@@ -2271,7 +2271,7 @@
     </w:p>
     <w:p>
       <w:pPr>
-        <w:pStyle w:val="ListParagraph"/>
+        <w:pStyle w:val="Prrafodelista"/>
         <w:widowControl w:val="0"/>
         <w:numPr>
           <w:ilvl w:val="0"/>
@@ -2322,7 +2322,7 @@
     </w:p>
     <w:p>
       <w:pPr>
-        <w:pStyle w:val="ListParagraph"/>
+        <w:pStyle w:val="Prrafodelista"/>
         <w:widowControl w:val="0"/>
         <w:tabs>
           <w:tab w:val="left" w:pos="481"/>
@@ -2356,7 +2356,7 @@
     </w:p>
     <w:p>
       <w:pPr>
-        <w:pStyle w:val="ListParagraph"/>
+        <w:pStyle w:val="Prrafodelista"/>
         <w:widowControl w:val="0"/>
         <w:tabs>
           <w:tab w:val="left" w:pos="481"/>
@@ -2422,7 +2422,7 @@
     </w:p>
     <w:p>
       <w:pPr>
-        <w:pStyle w:val="ListParagraph"/>
+        <w:pStyle w:val="Prrafodelista"/>
         <w:widowControl w:val="0"/>
         <w:tabs>
           <w:tab w:val="left" w:pos="481"/>
@@ -2456,7 +2456,7 @@
     </w:p>
     <w:p>
       <w:pPr>
-        <w:pStyle w:val="ListParagraph"/>
+        <w:pStyle w:val="Prrafodelista"/>
         <w:widowControl w:val="0"/>
         <w:tabs>
           <w:tab w:val="left" w:pos="481"/>
@@ -2472,7 +2472,7 @@
     </w:p>
     <w:p>
       <w:pPr>
-        <w:pStyle w:val="ListParagraph"/>
+        <w:pStyle w:val="Prrafodelista"/>
         <w:widowControl w:val="0"/>
         <w:numPr>
           <w:ilvl w:val="0"/>
@@ -2523,7 +2523,7 @@
     </w:p>
     <w:p>
       <w:pPr>
-        <w:pStyle w:val="ListParagraph"/>
+        <w:pStyle w:val="Prrafodelista"/>
         <w:widowControl w:val="0"/>
         <w:tabs>
           <w:tab w:val="left" w:pos="481"/>
@@ -2569,7 +2569,7 @@
     </w:p>
     <w:p>
       <w:pPr>
-        <w:pStyle w:val="ListParagraph"/>
+        <w:pStyle w:val="Prrafodelista"/>
         <w:widowControl w:val="0"/>
         <w:tabs>
           <w:tab w:val="left" w:pos="481"/>
@@ -2605,7 +2605,7 @@
     </w:p>
     <w:p>
       <w:pPr>
-        <w:pStyle w:val="ListParagraph"/>
+        <w:pStyle w:val="Prrafodelista"/>
         <w:widowControl w:val="0"/>
         <w:tabs>
           <w:tab w:val="left" w:pos="481"/>
@@ -2627,7 +2627,7 @@
     </w:p>
     <w:p>
       <w:pPr>
-        <w:pStyle w:val="ListParagraph"/>
+        <w:pStyle w:val="Prrafodelista"/>
         <w:widowControl w:val="0"/>
         <w:tabs>
           <w:tab w:val="left" w:pos="481"/>
@@ -2643,7 +2643,7 @@
     </w:p>
     <w:p>
       <w:pPr>
-        <w:pStyle w:val="ListParagraph"/>
+        <w:pStyle w:val="Prrafodelista"/>
         <w:widowControl w:val="0"/>
         <w:numPr>
           <w:ilvl w:val="0"/>
@@ -2696,7 +2696,7 @@
     </w:p>
     <w:p>
       <w:pPr>
-        <w:pStyle w:val="ListParagraph"/>
+        <w:pStyle w:val="Prrafodelista"/>
         <w:widowControl w:val="0"/>
         <w:tabs>
           <w:tab w:val="left" w:pos="481"/>
@@ -2740,7 +2740,7 @@
     </w:p>
     <w:p>
       <w:pPr>
-        <w:pStyle w:val="ListParagraph"/>
+        <w:pStyle w:val="Prrafodelista"/>
         <w:widowControl w:val="0"/>
         <w:tabs>
           <w:tab w:val="left" w:pos="481"/>
@@ -2776,7 +2776,7 @@
     </w:p>
     <w:p>
       <w:pPr>
-        <w:pStyle w:val="ListParagraph"/>
+        <w:pStyle w:val="Prrafodelista"/>
         <w:widowControl w:val="0"/>
         <w:tabs>
           <w:tab w:val="left" w:pos="481"/>
@@ -2804,7 +2804,7 @@
     </w:p>
     <w:p>
       <w:pPr>
-        <w:pStyle w:val="ListParagraph"/>
+        <w:pStyle w:val="Prrafodelista"/>
         <w:widowControl w:val="0"/>
         <w:tabs>
           <w:tab w:val="left" w:pos="481"/>
@@ -2820,7 +2820,7 @@
     </w:p>
     <w:p>
       <w:pPr>
-        <w:pStyle w:val="ListParagraph"/>
+        <w:pStyle w:val="Prrafodelista"/>
         <w:widowControl w:val="0"/>
         <w:numPr>
           <w:ilvl w:val="0"/>
@@ -2885,7 +2885,7 @@
     </w:p>
     <w:p>
       <w:pPr>
-        <w:pStyle w:val="ListParagraph"/>
+        <w:pStyle w:val="Prrafodelista"/>
         <w:widowControl w:val="0"/>
         <w:tabs>
           <w:tab w:val="left" w:pos="481"/>
@@ -2927,7 +2927,7 @@
     </w:p>
     <w:p>
       <w:pPr>
-        <w:pStyle w:val="ListParagraph"/>
+        <w:pStyle w:val="Prrafodelista"/>
         <w:widowControl w:val="0"/>
         <w:tabs>
           <w:tab w:val="left" w:pos="481"/>
@@ -2969,7 +2969,7 @@
     </w:p>
     <w:p>
       <w:pPr>
-        <w:pStyle w:val="ListParagraph"/>
+        <w:pStyle w:val="Prrafodelista"/>
         <w:widowControl w:val="0"/>
         <w:tabs>
           <w:tab w:val="left" w:pos="481"/>
@@ -3017,7 +3017,7 @@
     </w:p>
     <w:p>
       <w:pPr>
-        <w:pStyle w:val="ListParagraph"/>
+        <w:pStyle w:val="Prrafodelista"/>
         <w:widowControl w:val="0"/>
         <w:tabs>
           <w:tab w:val="left" w:pos="481"/>
@@ -3033,7 +3033,7 @@
     </w:p>
     <w:p>
       <w:pPr>
-        <w:pStyle w:val="ListParagraph"/>
+        <w:pStyle w:val="Prrafodelista"/>
         <w:widowControl w:val="0"/>
         <w:numPr>
           <w:ilvl w:val="0"/>
@@ -3079,7 +3079,7 @@
     </w:p>
     <w:p>
       <w:pPr>
-        <w:pStyle w:val="ListParagraph"/>
+        <w:pStyle w:val="Prrafodelista"/>
         <w:widowControl w:val="0"/>
         <w:tabs>
           <w:tab w:val="left" w:pos="481"/>
@@ -3113,7 +3113,7 @@
     </w:p>
     <w:p>
       <w:pPr>
-        <w:pStyle w:val="ListParagraph"/>
+        <w:pStyle w:val="Prrafodelista"/>
         <w:widowControl w:val="0"/>
         <w:tabs>
           <w:tab w:val="left" w:pos="481"/>
@@ -3155,7 +3155,7 @@
     </w:p>
     <w:p>
       <w:pPr>
-        <w:pStyle w:val="ListParagraph"/>
+        <w:pStyle w:val="Prrafodelista"/>
         <w:widowControl w:val="0"/>
         <w:tabs>
           <w:tab w:val="left" w:pos="481"/>
@@ -3203,7 +3203,7 @@
     </w:p>
     <w:p>
       <w:pPr>
-        <w:pStyle w:val="ListParagraph"/>
+        <w:pStyle w:val="Prrafodelista"/>
         <w:widowControl w:val="0"/>
         <w:tabs>
           <w:tab w:val="left" w:pos="481"/>
@@ -3219,7 +3219,7 @@
     </w:p>
     <w:p>
       <w:pPr>
-        <w:pStyle w:val="ListParagraph"/>
+        <w:pStyle w:val="Prrafodelista"/>
         <w:widowControl w:val="0"/>
         <w:numPr>
           <w:ilvl w:val="0"/>
@@ -3278,7 +3278,7 @@
     </w:p>
     <w:p>
       <w:pPr>
-        <w:pStyle w:val="ListParagraph"/>
+        <w:pStyle w:val="Prrafodelista"/>
         <w:widowControl w:val="0"/>
         <w:tabs>
           <w:tab w:val="left" w:pos="481"/>
@@ -3312,7 +3312,7 @@
     </w:p>
     <w:p>
       <w:pPr>
-        <w:pStyle w:val="ListParagraph"/>
+        <w:pStyle w:val="Prrafodelista"/>
         <w:widowControl w:val="0"/>
         <w:tabs>
           <w:tab w:val="left" w:pos="481"/>
@@ -3354,7 +3354,7 @@
     </w:p>
     <w:p>
       <w:pPr>
-        <w:pStyle w:val="ListParagraph"/>
+        <w:pStyle w:val="Prrafodelista"/>
         <w:widowControl w:val="0"/>
         <w:tabs>
           <w:tab w:val="left" w:pos="481"/>
@@ -3388,7 +3388,7 @@
     </w:p>
     <w:p>
       <w:pPr>
-        <w:pStyle w:val="ListParagraph"/>
+        <w:pStyle w:val="Prrafodelista"/>
         <w:widowControl w:val="0"/>
         <w:numPr>
           <w:ilvl w:val="0"/>
@@ -3463,7 +3463,7 @@
     </w:p>
     <w:p>
       <w:pPr>
-        <w:pStyle w:val="ListParagraph"/>
+        <w:pStyle w:val="Prrafodelista"/>
         <w:widowControl w:val="0"/>
         <w:tabs>
           <w:tab w:val="left" w:pos="481"/>
@@ -3497,7 +3497,7 @@
     </w:p>
     <w:p>
       <w:pPr>
-        <w:pStyle w:val="ListParagraph"/>
+        <w:pStyle w:val="Prrafodelista"/>
         <w:widowControl w:val="0"/>
         <w:tabs>
           <w:tab w:val="left" w:pos="481"/>
@@ -3533,7 +3533,7 @@
     </w:p>
     <w:p>
       <w:pPr>
-        <w:pStyle w:val="ListParagraph"/>
+        <w:pStyle w:val="Prrafodelista"/>
         <w:widowControl w:val="0"/>
         <w:tabs>
           <w:tab w:val="left" w:pos="481"/>
@@ -3555,7 +3555,7 @@
     </w:p>
     <w:p>
       <w:pPr>
-        <w:pStyle w:val="ListParagraph"/>
+        <w:pStyle w:val="Prrafodelista"/>
         <w:widowControl w:val="0"/>
         <w:tabs>
           <w:tab w:val="left" w:pos="481"/>
@@ -3571,7 +3571,7 @@
     </w:p>
     <w:p>
       <w:pPr>
-        <w:pStyle w:val="ListParagraph"/>
+        <w:pStyle w:val="Prrafodelista"/>
         <w:widowControl w:val="0"/>
         <w:numPr>
           <w:ilvl w:val="0"/>
@@ -3614,7 +3614,7 @@
     </w:p>
     <w:p>
       <w:pPr>
-        <w:pStyle w:val="ListParagraph"/>
+        <w:pStyle w:val="Prrafodelista"/>
         <w:widowControl w:val="0"/>
         <w:tabs>
           <w:tab w:val="left" w:pos="481"/>
@@ -3648,7 +3648,7 @@
     </w:p>
     <w:p>
       <w:pPr>
-        <w:pStyle w:val="ListParagraph"/>
+        <w:pStyle w:val="Prrafodelista"/>
         <w:widowControl w:val="0"/>
         <w:tabs>
           <w:tab w:val="left" w:pos="481"/>
@@ -3690,7 +3690,7 @@
     </w:p>
     <w:p>
       <w:pPr>
-        <w:pStyle w:val="ListParagraph"/>
+        <w:pStyle w:val="Prrafodelista"/>
         <w:widowControl w:val="0"/>
         <w:tabs>
           <w:tab w:val="left" w:pos="481"/>
@@ -3724,7 +3724,7 @@
     </w:p>
     <w:p>
       <w:pPr>
-        <w:pStyle w:val="ListParagraph"/>
+        <w:pStyle w:val="Prrafodelista"/>
         <w:widowControl w:val="0"/>
         <w:tabs>
           <w:tab w:val="left" w:pos="481"/>
@@ -3740,7 +3740,7 @@
     </w:p>
     <w:p>
       <w:pPr>
-        <w:pStyle w:val="ListParagraph"/>
+        <w:pStyle w:val="Prrafodelista"/>
         <w:widowControl w:val="0"/>
         <w:numPr>
           <w:ilvl w:val="0"/>
@@ -3807,7 +3807,7 @@
     </w:p>
     <w:p>
       <w:pPr>
-        <w:pStyle w:val="ListParagraph"/>
+        <w:pStyle w:val="Prrafodelista"/>
         <w:widowControl w:val="0"/>
         <w:tabs>
           <w:tab w:val="left" w:pos="481"/>
@@ -3841,7 +3841,7 @@
     </w:p>
     <w:p>
       <w:pPr>
-        <w:pStyle w:val="ListParagraph"/>
+        <w:pStyle w:val="Prrafodelista"/>
         <w:widowControl w:val="0"/>
         <w:tabs>
           <w:tab w:val="left" w:pos="481"/>
@@ -3917,7 +3917,7 @@
     </w:p>
     <w:p>
       <w:pPr>
-        <w:pStyle w:val="ListParagraph"/>
+        <w:pStyle w:val="Prrafodelista"/>
         <w:widowControl w:val="0"/>
         <w:tabs>
           <w:tab w:val="left" w:pos="481"/>
@@ -3951,7 +3951,7 @@
     </w:p>
     <w:p>
       <w:pPr>
-        <w:pStyle w:val="ListParagraph"/>
+        <w:pStyle w:val="Prrafodelista"/>
         <w:widowControl w:val="0"/>
         <w:tabs>
           <w:tab w:val="left" w:pos="481"/>
@@ -3967,7 +3967,7 @@
     </w:p>
     <w:p>
       <w:pPr>
-        <w:pStyle w:val="ListParagraph"/>
+        <w:pStyle w:val="Prrafodelista"/>
         <w:widowControl w:val="0"/>
         <w:numPr>
           <w:ilvl w:val="0"/>
@@ -4020,7 +4020,7 @@
     </w:p>
     <w:p>
       <w:pPr>
-        <w:pStyle w:val="ListParagraph"/>
+        <w:pStyle w:val="Prrafodelista"/>
         <w:widowControl w:val="0"/>
         <w:tabs>
           <w:tab w:val="left" w:pos="481"/>
@@ -4054,7 +4054,7 @@
     </w:p>
     <w:p>
       <w:pPr>
-        <w:pStyle w:val="ListParagraph"/>
+        <w:pStyle w:val="Prrafodelista"/>
         <w:widowControl w:val="0"/>
         <w:tabs>
           <w:tab w:val="left" w:pos="481"/>
@@ -4102,7 +4102,7 @@
     </w:p>
     <w:p>
       <w:pPr>
-        <w:pStyle w:val="ListParagraph"/>
+        <w:pStyle w:val="Prrafodelista"/>
         <w:widowControl w:val="0"/>
         <w:tabs>
           <w:tab w:val="left" w:pos="481"/>
@@ -4136,7 +4136,7 @@
     </w:p>
     <w:p>
       <w:pPr>
-        <w:pStyle w:val="ListParagraph"/>
+        <w:pStyle w:val="Prrafodelista"/>
         <w:widowControl w:val="0"/>
         <w:tabs>
           <w:tab w:val="left" w:pos="481"/>
@@ -4152,7 +4152,7 @@
     </w:p>
     <w:p>
       <w:pPr>
-        <w:pStyle w:val="ListParagraph"/>
+        <w:pStyle w:val="Prrafodelista"/>
         <w:widowControl w:val="0"/>
         <w:numPr>
           <w:ilvl w:val="0"/>
@@ -4233,7 +4233,7 @@
     </w:p>
     <w:p>
       <w:pPr>
-        <w:pStyle w:val="ListParagraph"/>
+        <w:pStyle w:val="Prrafodelista"/>
         <w:widowControl w:val="0"/>
         <w:tabs>
           <w:tab w:val="left" w:pos="481"/>
@@ -4283,7 +4283,7 @@
     </w:p>
     <w:p>
       <w:pPr>
-        <w:pStyle w:val="ListParagraph"/>
+        <w:pStyle w:val="Prrafodelista"/>
         <w:widowControl w:val="0"/>
         <w:tabs>
           <w:tab w:val="left" w:pos="481"/>
@@ -4345,7 +4345,7 @@
     </w:p>
     <w:p>
       <w:pPr>
-        <w:pStyle w:val="ListParagraph"/>
+        <w:pStyle w:val="Prrafodelista"/>
         <w:widowControl w:val="0"/>
         <w:tabs>
           <w:tab w:val="left" w:pos="481"/>
@@ -4387,7 +4387,7 @@
     </w:p>
     <w:p>
       <w:pPr>
-        <w:pStyle w:val="ListParagraph"/>
+        <w:pStyle w:val="Prrafodelista"/>
         <w:widowControl w:val="0"/>
         <w:tabs>
           <w:tab w:val="left" w:pos="481"/>
@@ -4403,7 +4403,7 @@
     </w:p>
     <w:p>
       <w:pPr>
-        <w:pStyle w:val="ListParagraph"/>
+        <w:pStyle w:val="Prrafodelista"/>
         <w:widowControl w:val="0"/>
         <w:tabs>
           <w:tab w:val="left" w:pos="481"/>
@@ -4419,7 +4419,7 @@
     </w:p>
     <w:p>
       <w:pPr>
-        <w:pStyle w:val="ListParagraph"/>
+        <w:pStyle w:val="Prrafodelista"/>
         <w:widowControl w:val="0"/>
         <w:tabs>
           <w:tab w:val="left" w:pos="481"/>
@@ -4435,7 +4435,7 @@
     </w:p>
     <w:p>
       <w:pPr>
-        <w:pStyle w:val="ListParagraph"/>
+        <w:pStyle w:val="Prrafodelista"/>
         <w:widowControl w:val="0"/>
         <w:numPr>
           <w:ilvl w:val="0"/>
@@ -4495,7 +4495,7 @@
     </w:p>
     <w:p>
       <w:pPr>
-        <w:pStyle w:val="ListParagraph"/>
+        <w:pStyle w:val="Prrafodelista"/>
         <w:widowControl w:val="0"/>
         <w:tabs>
           <w:tab w:val="left" w:pos="481"/>
@@ -4537,7 +4537,7 @@
     </w:p>
     <w:p>
       <w:pPr>
-        <w:pStyle w:val="ListParagraph"/>
+        <w:pStyle w:val="Prrafodelista"/>
         <w:widowControl w:val="0"/>
         <w:tabs>
           <w:tab w:val="left" w:pos="481"/>
@@ -4579,7 +4579,7 @@
     </w:p>
     <w:p>
       <w:pPr>
-        <w:pStyle w:val="ListParagraph"/>
+        <w:pStyle w:val="Prrafodelista"/>
         <w:widowControl w:val="0"/>
         <w:tabs>
           <w:tab w:val="left" w:pos="481"/>
@@ -4627,7 +4627,7 @@
     </w:p>
     <w:p>
       <w:pPr>
-        <w:pStyle w:val="ListParagraph"/>
+        <w:pStyle w:val="Prrafodelista"/>
         <w:widowControl w:val="0"/>
         <w:tabs>
           <w:tab w:val="left" w:pos="481"/>
@@ -4643,7 +4643,7 @@
     </w:p>
     <w:p>
       <w:pPr>
-        <w:pStyle w:val="ListParagraph"/>
+        <w:pStyle w:val="Prrafodelista"/>
         <w:widowControl w:val="0"/>
         <w:numPr>
           <w:ilvl w:val="0"/>
@@ -4702,7 +4702,7 @@
     </w:p>
     <w:p>
       <w:pPr>
-        <w:pStyle w:val="ListParagraph"/>
+        <w:pStyle w:val="Prrafodelista"/>
         <w:widowControl w:val="0"/>
         <w:tabs>
           <w:tab w:val="left" w:pos="481"/>
@@ -4730,7 +4730,7 @@
     </w:p>
     <w:p>
       <w:pPr>
-        <w:pStyle w:val="ListParagraph"/>
+        <w:pStyle w:val="Prrafodelista"/>
         <w:widowControl w:val="0"/>
         <w:tabs>
           <w:tab w:val="left" w:pos="481"/>
@@ -4772,7 +4772,7 @@
     </w:p>
     <w:p>
       <w:pPr>
-        <w:pStyle w:val="ListParagraph"/>
+        <w:pStyle w:val="Prrafodelista"/>
         <w:widowControl w:val="0"/>
         <w:tabs>
           <w:tab w:val="left" w:pos="481"/>
@@ -4812,7 +4812,7 @@
     </w:p>
     <w:p>
       <w:pPr>
-        <w:pStyle w:val="ListParagraph"/>
+        <w:pStyle w:val="Prrafodelista"/>
         <w:widowControl w:val="0"/>
         <w:tabs>
           <w:tab w:val="left" w:pos="481"/>
@@ -4828,7 +4828,7 @@
     </w:p>
     <w:p>
       <w:pPr>
-        <w:pStyle w:val="ListParagraph"/>
+        <w:pStyle w:val="Prrafodelista"/>
         <w:widowControl w:val="0"/>
         <w:numPr>
           <w:ilvl w:val="0"/>
@@ -4887,7 +4887,7 @@
     </w:p>
     <w:p>
       <w:pPr>
-        <w:pStyle w:val="ListParagraph"/>
+        <w:pStyle w:val="Prrafodelista"/>
         <w:widowControl w:val="0"/>
         <w:tabs>
           <w:tab w:val="left" w:pos="481"/>
@@ -4915,7 +4915,7 @@
     </w:p>
     <w:p>
       <w:pPr>
-        <w:pStyle w:val="ListParagraph"/>
+        <w:pStyle w:val="Prrafodelista"/>
         <w:widowControl w:val="0"/>
         <w:tabs>
           <w:tab w:val="left" w:pos="481"/>
@@ -4957,7 +4957,7 @@
     </w:p>
     <w:p>
       <w:pPr>
-        <w:pStyle w:val="ListParagraph"/>
+        <w:pStyle w:val="Prrafodelista"/>
         <w:widowControl w:val="0"/>
         <w:tabs>
           <w:tab w:val="left" w:pos="481"/>
@@ -4991,7 +4991,7 @@
     </w:p>
     <w:p>
       <w:pPr>
-        <w:pStyle w:val="ListParagraph"/>
+        <w:pStyle w:val="Prrafodelista"/>
         <w:widowControl w:val="0"/>
         <w:tabs>
           <w:tab w:val="left" w:pos="481"/>
@@ -5004,7 +5004,7 @@
     </w:p>
     <w:p>
       <w:pPr>
-        <w:pStyle w:val="ListParagraph"/>
+        <w:pStyle w:val="Prrafodelista"/>
         <w:widowControl w:val="0"/>
         <w:tabs>
           <w:tab w:val="left" w:pos="481"/>
@@ -5020,7 +5020,7 @@
     </w:p>
     <w:p>
       <w:pPr>
-        <w:pStyle w:val="Heading2"/>
+        <w:pStyle w:val="Ttulo2"/>
       </w:pPr>
       <w:bookmarkStart w:id="6" w:name="_Toc67016478"/>
       <w:r>
@@ -5101,10 +5101,7 @@
     </w:p>
     <w:p>
       <w:pPr>
-        <w:pStyle w:val="Heading2"/>
-        <w:rPr>
-          <w:highlight w:val="yellow"/>
-        </w:rPr>
+        <w:pStyle w:val="Ttulo2"/>
       </w:pPr>
       <w:bookmarkStart w:id="8" w:name="_Toc67016479"/>
       <w:r>
@@ -5112,9 +5109,6 @@
       </w:r>
       <w:bookmarkStart w:id="9" w:name="_Toc67018137"/>
       <w:r>
-        <w:rPr>
-          <w:highlight w:val="yellow"/>
-        </w:rPr>
         <w:t>Problemas sin solución</w:t>
       </w:r>
       <w:bookmarkEnd w:id="8"/>
@@ -5126,22 +5120,33 @@
           <w:lang w:val="es-419"/>
         </w:rPr>
       </w:pPr>
-      <w:proofErr w:type="spellStart"/>
-      <w:r>
-        <w:rPr>
-          <w:highlight w:val="yellow"/>
+      <w:r>
+        <w:rPr>
           <w:lang w:val="es-419"/>
         </w:rPr>
-        <w:t>qqq</w:t>
-      </w:r>
-      <w:proofErr w:type="spellEnd"/>
-    </w:p>
-    <w:p>
-      <w:pPr>
-        <w:pStyle w:val="Heading2"/>
+        <w:t>De manera general, se logró implementar la totalidad del proyecto y fue posible solucionar</w:t>
+      </w:r>
+    </w:p>
+    <w:p>
+      <w:pPr>
+        <w:rPr>
+          <w:lang w:val="es-419"/>
+        </w:rPr>
+      </w:pPr>
+      <w:r>
+        <w:rPr>
+          <w:lang w:val="es-419"/>
+        </w:rPr>
+        <w:t>la mayoría de los problemas que fueron detectados.</w:t>
+      </w:r>
+    </w:p>
+    <w:p>
+      <w:pPr>
+        <w:pStyle w:val="Ttulo2"/>
       </w:pPr>
       <w:bookmarkStart w:id="10" w:name="_Toc67016480"/>
       <w:r>
+        <w:lastRenderedPageBreak/>
         <w:t xml:space="preserve"> </w:t>
       </w:r>
       <w:bookmarkStart w:id="11" w:name="_Toc67018138"/>
@@ -5153,7 +5158,7 @@
     </w:p>
     <w:p>
       <w:pPr>
-        <w:pStyle w:val="ListParagraph"/>
+        <w:pStyle w:val="Prrafodelista"/>
         <w:numPr>
           <w:ilvl w:val="0"/>
           <w:numId w:val="12"/>
@@ -5199,7 +5204,7 @@
     </w:p>
     <w:p>
       <w:pPr>
-        <w:pStyle w:val="ListParagraph"/>
+        <w:pStyle w:val="Prrafodelista"/>
         <w:numPr>
           <w:ilvl w:val="0"/>
           <w:numId w:val="12"/>
@@ -5245,7 +5250,7 @@
     </w:p>
     <w:p>
       <w:pPr>
-        <w:pStyle w:val="ListParagraph"/>
+        <w:pStyle w:val="Prrafodelista"/>
         <w:numPr>
           <w:ilvl w:val="0"/>
           <w:numId w:val="12"/>
@@ -5291,7 +5296,7 @@
     </w:p>
     <w:p>
       <w:pPr>
-        <w:pStyle w:val="ListParagraph"/>
+        <w:pStyle w:val="Prrafodelista"/>
         <w:numPr>
           <w:ilvl w:val="0"/>
           <w:numId w:val="12"/>
@@ -5337,7 +5342,7 @@
     </w:p>
     <w:p>
       <w:pPr>
-        <w:pStyle w:val="ListParagraph"/>
+        <w:pStyle w:val="Prrafodelista"/>
         <w:numPr>
           <w:ilvl w:val="0"/>
           <w:numId w:val="12"/>
@@ -5383,7 +5388,7 @@
     </w:p>
     <w:p>
       <w:pPr>
-        <w:pStyle w:val="Heading3"/>
+        <w:pStyle w:val="Ttulo3"/>
       </w:pPr>
       <w:bookmarkStart w:id="82" w:name="_Toc67016486"/>
       <w:bookmarkStart w:id="83" w:name="_Toc67018144"/>
@@ -5562,6 +5567,7 @@
       <w:pPr>
         <w:ind w:firstLine="360"/>
       </w:pPr>
+      <w:proofErr w:type="gramStart"/>
       <w:r>
         <w:t xml:space="preserve">La solución fue añadir a la función de comparación una condición por encima de las comparaciones numéricas en </w:t>
       </w:r>
@@ -5580,20 +5586,16 @@
       </w:r>
       <w:proofErr w:type="spellEnd"/>
       <w:r>
-        <w:t>?” para comparar si la entrada era “</w:t>
-      </w:r>
-      <w:proofErr w:type="gramStart"/>
-      <w:r>
-        <w:t>Black-Jack</w:t>
+        <w:t>?</w:t>
       </w:r>
       <w:proofErr w:type="gramEnd"/>
       <w:r>
-        <w:t>”.</w:t>
-      </w:r>
-    </w:p>
-    <w:p>
-      <w:pPr>
-        <w:pStyle w:val="Heading3"/>
+        <w:t>” para comparar si la entrada era “Black-Jack”.</w:t>
+      </w:r>
+    </w:p>
+    <w:p>
+      <w:pPr>
+        <w:pStyle w:val="Ttulo3"/>
       </w:pPr>
       <w:bookmarkStart w:id="84" w:name="_Toc67018145"/>
       <w:r>
@@ -5682,7 +5684,11 @@
         <w:t>finalmente esta función</w:t>
       </w:r>
       <w:r>
-        <w:t xml:space="preserve"> agregaba la carta</w:t>
+        <w:t xml:space="preserve"> agregaba la </w:t>
+      </w:r>
+      <w:r>
+        <w:lastRenderedPageBreak/>
+        <w:t>carta</w:t>
       </w:r>
       <w:r>
         <w:t xml:space="preserve"> extra en el mazo del jugador. Este conjunto de llamadas daba</w:t>
@@ -5700,11 +5706,7 @@
         <w:t xml:space="preserve">de </w:t>
       </w:r>
       <w:r>
-        <w:t xml:space="preserve">la lista de jugadores con una carta extra en el mazo del jugador </w:t>
-      </w:r>
-      <w:r>
-        <w:lastRenderedPageBreak/>
-        <w:t xml:space="preserve">correspondiente a ese turno, </w:t>
+        <w:t xml:space="preserve">la lista de jugadores con una carta extra en el mazo del jugador correspondiente a ese turno, </w:t>
       </w:r>
       <w:r>
         <w:t>de esta forma</w:t>
@@ -5736,7 +5738,7 @@
     </w:p>
     <w:p>
       <w:pPr>
-        <w:pStyle w:val="Heading2"/>
+        <w:pStyle w:val="Ttulo2"/>
       </w:pPr>
       <w:bookmarkStart w:id="85" w:name="_Toc67016487"/>
       <w:r>
@@ -5751,7 +5753,7 @@
     </w:p>
     <w:tbl>
       <w:tblPr>
-        <w:tblStyle w:val="TableGrid"/>
+        <w:tblStyle w:val="Tablaconcuadrcula"/>
         <w:tblW w:w="0" w:type="auto"/>
         <w:tblInd w:w="-5" w:type="dxa"/>
         <w:tblLook w:val="04A0" w:firstRow="1" w:lastRow="0" w:firstColumn="1" w:lastColumn="0" w:noHBand="0" w:noVBand="1"/>
@@ -5773,7 +5775,7 @@
           </w:tcPr>
           <w:p>
             <w:pPr>
-              <w:pStyle w:val="ListParagraph"/>
+              <w:pStyle w:val="Prrafodelista"/>
               <w:ind w:left="0"/>
               <w:jc w:val="center"/>
               <w:rPr>
@@ -5803,7 +5805,7 @@
           </w:tcPr>
           <w:p>
             <w:pPr>
-              <w:pStyle w:val="ListParagraph"/>
+              <w:pStyle w:val="Prrafodelista"/>
               <w:ind w:left="0"/>
               <w:jc w:val="center"/>
               <w:rPr>
@@ -5833,7 +5835,7 @@
           </w:tcPr>
           <w:p>
             <w:pPr>
-              <w:pStyle w:val="ListParagraph"/>
+              <w:pStyle w:val="Prrafodelista"/>
               <w:ind w:left="0"/>
               <w:jc w:val="center"/>
               <w:rPr>
@@ -5863,7 +5865,7 @@
           </w:tcPr>
           <w:p>
             <w:pPr>
-              <w:pStyle w:val="ListParagraph"/>
+              <w:pStyle w:val="Prrafodelista"/>
               <w:ind w:left="0"/>
               <w:jc w:val="center"/>
               <w:rPr>
@@ -5894,7 +5896,7 @@
           </w:tcPr>
           <w:p>
             <w:pPr>
-              <w:pStyle w:val="ListParagraph"/>
+              <w:pStyle w:val="Prrafodelista"/>
               <w:spacing w:before="240" w:line="480" w:lineRule="auto"/>
               <w:ind w:left="0"/>
               <w:rPr>
@@ -5925,7 +5927,7 @@
           </w:tcPr>
           <w:p>
             <w:pPr>
-              <w:pStyle w:val="ListParagraph"/>
+              <w:pStyle w:val="Prrafodelista"/>
               <w:spacing w:before="240" w:line="480" w:lineRule="auto"/>
               <w:ind w:left="0"/>
               <w:jc w:val="center"/>
@@ -5950,7 +5952,7 @@
           </w:tcPr>
           <w:p>
             <w:pPr>
-              <w:pStyle w:val="ListParagraph"/>
+              <w:pStyle w:val="Prrafodelista"/>
               <w:spacing w:before="240" w:line="480" w:lineRule="auto"/>
               <w:ind w:left="0"/>
               <w:jc w:val="center"/>
@@ -5999,7 +6001,7 @@
           </w:tcPr>
           <w:p>
             <w:pPr>
-              <w:pStyle w:val="ListParagraph"/>
+              <w:pStyle w:val="Prrafodelista"/>
               <w:spacing w:before="240" w:line="480" w:lineRule="auto"/>
               <w:ind w:left="0"/>
               <w:rPr>
@@ -6023,7 +6025,7 @@
           </w:tcPr>
           <w:p>
             <w:pPr>
-              <w:pStyle w:val="ListParagraph"/>
+              <w:pStyle w:val="Prrafodelista"/>
               <w:spacing w:before="240" w:line="480" w:lineRule="auto"/>
               <w:ind w:left="0"/>
               <w:jc w:val="center"/>
@@ -6048,7 +6050,7 @@
           </w:tcPr>
           <w:p>
             <w:pPr>
-              <w:pStyle w:val="ListParagraph"/>
+              <w:pStyle w:val="Prrafodelista"/>
               <w:spacing w:before="240" w:line="480" w:lineRule="auto"/>
               <w:ind w:left="0"/>
               <w:jc w:val="center"/>
@@ -6073,7 +6075,7 @@
           </w:tcPr>
           <w:p>
             <w:pPr>
-              <w:pStyle w:val="ListParagraph"/>
+              <w:pStyle w:val="Prrafodelista"/>
               <w:spacing w:before="240" w:line="480" w:lineRule="auto"/>
               <w:ind w:left="0"/>
               <w:jc w:val="center"/>
@@ -6144,7 +6146,7 @@
           </w:tcPr>
           <w:p>
             <w:pPr>
-              <w:pStyle w:val="ListParagraph"/>
+              <w:pStyle w:val="Prrafodelista"/>
               <w:spacing w:before="240" w:line="480" w:lineRule="auto"/>
               <w:ind w:left="0"/>
               <w:jc w:val="center"/>
@@ -6169,7 +6171,7 @@
           </w:tcPr>
           <w:p>
             <w:pPr>
-              <w:pStyle w:val="ListParagraph"/>
+              <w:pStyle w:val="Prrafodelista"/>
               <w:spacing w:before="240" w:line="480" w:lineRule="auto"/>
               <w:ind w:left="0"/>
               <w:jc w:val="center"/>
@@ -6194,7 +6196,7 @@
           </w:tcPr>
           <w:p>
             <w:pPr>
-              <w:pStyle w:val="ListParagraph"/>
+              <w:pStyle w:val="Prrafodelista"/>
               <w:spacing w:before="240" w:line="480" w:lineRule="auto"/>
               <w:ind w:left="0"/>
               <w:jc w:val="center"/>
@@ -6220,7 +6222,7 @@
           </w:tcPr>
           <w:p>
             <w:pPr>
-              <w:pStyle w:val="ListParagraph"/>
+              <w:pStyle w:val="Prrafodelista"/>
               <w:spacing w:before="240" w:line="480" w:lineRule="auto"/>
               <w:ind w:left="0"/>
               <w:rPr>
@@ -6244,7 +6246,7 @@
           </w:tcPr>
           <w:p>
             <w:pPr>
-              <w:pStyle w:val="ListParagraph"/>
+              <w:pStyle w:val="Prrafodelista"/>
               <w:spacing w:before="240" w:line="480" w:lineRule="auto"/>
               <w:ind w:left="0"/>
               <w:jc w:val="center"/>
@@ -6269,7 +6271,7 @@
           </w:tcPr>
           <w:p>
             <w:pPr>
-              <w:pStyle w:val="ListParagraph"/>
+              <w:pStyle w:val="Prrafodelista"/>
               <w:spacing w:before="240" w:line="480" w:lineRule="auto"/>
               <w:ind w:left="0"/>
               <w:jc w:val="center"/>
@@ -6294,7 +6296,7 @@
           </w:tcPr>
           <w:p>
             <w:pPr>
-              <w:pStyle w:val="ListParagraph"/>
+              <w:pStyle w:val="Prrafodelista"/>
               <w:spacing w:before="240" w:line="480" w:lineRule="auto"/>
               <w:ind w:left="0"/>
               <w:jc w:val="center"/>
@@ -6320,7 +6322,7 @@
           </w:tcPr>
           <w:p>
             <w:pPr>
-              <w:pStyle w:val="ListParagraph"/>
+              <w:pStyle w:val="Prrafodelista"/>
               <w:spacing w:before="240" w:line="480" w:lineRule="auto"/>
               <w:ind w:left="0"/>
               <w:rPr>
@@ -6351,7 +6353,7 @@
           </w:tcPr>
           <w:p>
             <w:pPr>
-              <w:pStyle w:val="ListParagraph"/>
+              <w:pStyle w:val="Prrafodelista"/>
               <w:spacing w:before="240" w:line="480" w:lineRule="auto"/>
               <w:ind w:left="0"/>
               <w:jc w:val="center"/>
@@ -6376,7 +6378,7 @@
           </w:tcPr>
           <w:p>
             <w:pPr>
-              <w:pStyle w:val="ListParagraph"/>
+              <w:pStyle w:val="Prrafodelista"/>
               <w:spacing w:before="240" w:line="480" w:lineRule="auto"/>
               <w:ind w:left="0"/>
               <w:jc w:val="center"/>
@@ -6401,7 +6403,7 @@
           </w:tcPr>
           <w:p>
             <w:pPr>
-              <w:pStyle w:val="ListParagraph"/>
+              <w:pStyle w:val="Prrafodelista"/>
               <w:spacing w:before="240" w:line="480" w:lineRule="auto"/>
               <w:ind w:left="0"/>
               <w:jc w:val="center"/>
@@ -6427,7 +6429,7 @@
           </w:tcPr>
           <w:p>
             <w:pPr>
-              <w:pStyle w:val="ListParagraph"/>
+              <w:pStyle w:val="Prrafodelista"/>
               <w:spacing w:before="240" w:line="480" w:lineRule="auto"/>
               <w:ind w:left="0"/>
               <w:rPr>
@@ -6440,6 +6442,7 @@
                 <w:rFonts w:ascii="12" w:hAnsi="12" w:cs="Times New Roman"/>
                 <w:szCs w:val="24"/>
               </w:rPr>
+              <w:lastRenderedPageBreak/>
               <w:t xml:space="preserve">Investigar como importar funciones de otro archivo en </w:t>
             </w:r>
             <w:proofErr w:type="spellStart"/>
@@ -6467,7 +6470,7 @@
           </w:tcPr>
           <w:p>
             <w:pPr>
-              <w:pStyle w:val="ListParagraph"/>
+              <w:pStyle w:val="Prrafodelista"/>
               <w:spacing w:before="240" w:line="480" w:lineRule="auto"/>
               <w:ind w:left="0"/>
               <w:jc w:val="center"/>
@@ -6492,7 +6495,7 @@
           </w:tcPr>
           <w:p>
             <w:pPr>
-              <w:pStyle w:val="ListParagraph"/>
+              <w:pStyle w:val="Prrafodelista"/>
               <w:spacing w:before="240" w:line="480" w:lineRule="auto"/>
               <w:ind w:left="0"/>
               <w:jc w:val="center"/>
@@ -6517,7 +6520,7 @@
           </w:tcPr>
           <w:p>
             <w:pPr>
-              <w:pStyle w:val="ListParagraph"/>
+              <w:pStyle w:val="Prrafodelista"/>
               <w:spacing w:before="240" w:line="480" w:lineRule="auto"/>
               <w:ind w:left="0"/>
               <w:jc w:val="center"/>
@@ -6543,7 +6546,7 @@
           </w:tcPr>
           <w:p>
             <w:pPr>
-              <w:pStyle w:val="ListParagraph"/>
+              <w:pStyle w:val="Prrafodelista"/>
               <w:spacing w:before="240" w:line="480" w:lineRule="auto"/>
               <w:ind w:left="0"/>
               <w:rPr>
@@ -6556,7 +6559,6 @@
                 <w:rFonts w:ascii="12" w:hAnsi="12" w:cs="Times New Roman"/>
                 <w:szCs w:val="24"/>
               </w:rPr>
-              <w:lastRenderedPageBreak/>
               <w:t>Calcular el puntaje de las cartas boca arriba de un jugador</w:t>
             </w:r>
             <w:r>
@@ -6575,7 +6577,7 @@
           </w:tcPr>
           <w:p>
             <w:pPr>
-              <w:pStyle w:val="ListParagraph"/>
+              <w:pStyle w:val="Prrafodelista"/>
               <w:spacing w:before="240" w:line="480" w:lineRule="auto"/>
               <w:ind w:left="0"/>
               <w:jc w:val="center"/>
@@ -6600,7 +6602,7 @@
           </w:tcPr>
           <w:p>
             <w:pPr>
-              <w:pStyle w:val="ListParagraph"/>
+              <w:pStyle w:val="Prrafodelista"/>
               <w:spacing w:before="240" w:line="480" w:lineRule="auto"/>
               <w:ind w:left="0"/>
               <w:jc w:val="center"/>
@@ -6625,7 +6627,7 @@
           </w:tcPr>
           <w:p>
             <w:pPr>
-              <w:pStyle w:val="ListParagraph"/>
+              <w:pStyle w:val="Prrafodelista"/>
               <w:spacing w:before="240" w:line="480" w:lineRule="auto"/>
               <w:ind w:left="0"/>
               <w:jc w:val="center"/>
@@ -6651,7 +6653,7 @@
           </w:tcPr>
           <w:p>
             <w:pPr>
-              <w:pStyle w:val="ListParagraph"/>
+              <w:pStyle w:val="Prrafodelista"/>
               <w:spacing w:before="240" w:line="480" w:lineRule="auto"/>
               <w:ind w:left="0"/>
               <w:rPr>
@@ -6682,7 +6684,7 @@
           </w:tcPr>
           <w:p>
             <w:pPr>
-              <w:pStyle w:val="ListParagraph"/>
+              <w:pStyle w:val="Prrafodelista"/>
               <w:spacing w:before="240" w:line="480" w:lineRule="auto"/>
               <w:ind w:left="0"/>
               <w:jc w:val="center"/>
@@ -6707,7 +6709,7 @@
           </w:tcPr>
           <w:p>
             <w:pPr>
-              <w:pStyle w:val="ListParagraph"/>
+              <w:pStyle w:val="Prrafodelista"/>
               <w:spacing w:before="240" w:line="480" w:lineRule="auto"/>
               <w:ind w:left="0"/>
               <w:jc w:val="center"/>
@@ -6732,7 +6734,7 @@
           </w:tcPr>
           <w:p>
             <w:pPr>
-              <w:pStyle w:val="ListParagraph"/>
+              <w:pStyle w:val="Prrafodelista"/>
               <w:spacing w:before="240" w:line="480" w:lineRule="auto"/>
               <w:ind w:left="0"/>
               <w:jc w:val="center"/>
@@ -6758,7 +6760,7 @@
           </w:tcPr>
           <w:p>
             <w:pPr>
-              <w:pStyle w:val="ListParagraph"/>
+              <w:pStyle w:val="Prrafodelista"/>
               <w:spacing w:before="240" w:line="480" w:lineRule="auto"/>
               <w:ind w:left="0"/>
               <w:rPr>
@@ -6805,7 +6807,7 @@
           </w:tcPr>
           <w:p>
             <w:pPr>
-              <w:pStyle w:val="ListParagraph"/>
+              <w:pStyle w:val="Prrafodelista"/>
               <w:spacing w:before="240" w:line="480" w:lineRule="auto"/>
               <w:ind w:left="0"/>
               <w:jc w:val="center"/>
@@ -6830,7 +6832,7 @@
           </w:tcPr>
           <w:p>
             <w:pPr>
-              <w:pStyle w:val="ListParagraph"/>
+              <w:pStyle w:val="Prrafodelista"/>
               <w:spacing w:before="240" w:line="480" w:lineRule="auto"/>
               <w:ind w:left="0"/>
               <w:jc w:val="center"/>
@@ -6855,7 +6857,7 @@
           </w:tcPr>
           <w:p>
             <w:pPr>
-              <w:pStyle w:val="ListParagraph"/>
+              <w:pStyle w:val="Prrafodelista"/>
               <w:spacing w:before="240" w:line="480" w:lineRule="auto"/>
               <w:ind w:left="0"/>
               <w:jc w:val="center"/>
@@ -6881,7 +6883,7 @@
           </w:tcPr>
           <w:p>
             <w:pPr>
-              <w:pStyle w:val="ListParagraph"/>
+              <w:pStyle w:val="Prrafodelista"/>
               <w:spacing w:before="240" w:line="480" w:lineRule="auto"/>
               <w:ind w:left="0"/>
               <w:rPr>
@@ -6926,7 +6928,7 @@
           </w:tcPr>
           <w:p>
             <w:pPr>
-              <w:pStyle w:val="ListParagraph"/>
+              <w:pStyle w:val="Prrafodelista"/>
               <w:spacing w:before="240" w:line="480" w:lineRule="auto"/>
               <w:ind w:left="0"/>
               <w:jc w:val="center"/>
@@ -6951,7 +6953,7 @@
           </w:tcPr>
           <w:p>
             <w:pPr>
-              <w:pStyle w:val="ListParagraph"/>
+              <w:pStyle w:val="Prrafodelista"/>
               <w:spacing w:before="240" w:line="480" w:lineRule="auto"/>
               <w:ind w:left="0"/>
               <w:jc w:val="center"/>
@@ -6976,7 +6978,7 @@
           </w:tcPr>
           <w:p>
             <w:pPr>
-              <w:pStyle w:val="ListParagraph"/>
+              <w:pStyle w:val="Prrafodelista"/>
               <w:spacing w:before="240" w:line="480" w:lineRule="auto"/>
               <w:ind w:left="0"/>
               <w:jc w:val="center"/>
@@ -7002,7 +7004,7 @@
           </w:tcPr>
           <w:p>
             <w:pPr>
-              <w:pStyle w:val="ListParagraph"/>
+              <w:pStyle w:val="Prrafodelista"/>
               <w:spacing w:before="240" w:line="480" w:lineRule="auto"/>
               <w:ind w:left="0"/>
               <w:rPr>
@@ -7035,7 +7037,7 @@
           </w:tcPr>
           <w:p>
             <w:pPr>
-              <w:pStyle w:val="ListParagraph"/>
+              <w:pStyle w:val="Prrafodelista"/>
               <w:spacing w:before="240" w:line="480" w:lineRule="auto"/>
               <w:ind w:left="0"/>
               <w:jc w:val="center"/>
@@ -7060,7 +7062,7 @@
           </w:tcPr>
           <w:p>
             <w:pPr>
-              <w:pStyle w:val="ListParagraph"/>
+              <w:pStyle w:val="Prrafodelista"/>
               <w:spacing w:before="240" w:line="480" w:lineRule="auto"/>
               <w:ind w:left="0"/>
               <w:jc w:val="center"/>
@@ -7085,7 +7087,7 @@
           </w:tcPr>
           <w:p>
             <w:pPr>
-              <w:pStyle w:val="ListParagraph"/>
+              <w:pStyle w:val="Prrafodelista"/>
               <w:spacing w:before="240" w:line="480" w:lineRule="auto"/>
               <w:ind w:left="0"/>
               <w:jc w:val="center"/>
@@ -7111,7 +7113,7 @@
           </w:tcPr>
           <w:p>
             <w:pPr>
-              <w:pStyle w:val="ListParagraph"/>
+              <w:pStyle w:val="Prrafodelista"/>
               <w:spacing w:before="240" w:line="480" w:lineRule="auto"/>
               <w:ind w:left="0"/>
               <w:rPr>
@@ -7124,7 +7126,15 @@
                 <w:rFonts w:ascii="12" w:hAnsi="12" w:cs="Times New Roman"/>
                 <w:szCs w:val="24"/>
               </w:rPr>
-              <w:t>Crear la función turno que decidirá si debe repartir a un jugador, al crupier o definir el ganador</w:t>
+              <w:t xml:space="preserve">Crear la función turno que decidirá si debe repartir a un </w:t>
+            </w:r>
+            <w:r>
+              <w:rPr>
+                <w:rFonts w:ascii="12" w:hAnsi="12" w:cs="Times New Roman"/>
+                <w:szCs w:val="24"/>
+              </w:rPr>
+              <w:lastRenderedPageBreak/>
+              <w:t>jugador, al crupier o definir el ganador</w:t>
             </w:r>
           </w:p>
         </w:tc>
@@ -7135,7 +7145,7 @@
           </w:tcPr>
           <w:p>
             <w:pPr>
-              <w:pStyle w:val="ListParagraph"/>
+              <w:pStyle w:val="Prrafodelista"/>
               <w:spacing w:before="240" w:line="480" w:lineRule="auto"/>
               <w:ind w:left="0"/>
               <w:jc w:val="center"/>
@@ -7149,6 +7159,7 @@
                 <w:rFonts w:ascii="12" w:hAnsi="12" w:cs="Times New Roman"/>
                 <w:szCs w:val="24"/>
               </w:rPr>
+              <w:lastRenderedPageBreak/>
               <w:t>3h</w:t>
             </w:r>
           </w:p>
@@ -7160,7 +7171,7 @@
           </w:tcPr>
           <w:p>
             <w:pPr>
-              <w:pStyle w:val="ListParagraph"/>
+              <w:pStyle w:val="Prrafodelista"/>
               <w:spacing w:before="240" w:line="480" w:lineRule="auto"/>
               <w:ind w:left="0"/>
               <w:jc w:val="center"/>
@@ -7185,7 +7196,7 @@
           </w:tcPr>
           <w:p>
             <w:pPr>
-              <w:pStyle w:val="ListParagraph"/>
+              <w:pStyle w:val="Prrafodelista"/>
               <w:spacing w:before="240" w:line="480" w:lineRule="auto"/>
               <w:ind w:left="0"/>
               <w:jc w:val="center"/>
@@ -7211,7 +7222,7 @@
           </w:tcPr>
           <w:p>
             <w:pPr>
-              <w:pStyle w:val="ListParagraph"/>
+              <w:pStyle w:val="Prrafodelista"/>
               <w:spacing w:before="240" w:line="480" w:lineRule="auto"/>
               <w:ind w:left="0"/>
               <w:rPr>
@@ -7235,7 +7246,7 @@
           </w:tcPr>
           <w:p>
             <w:pPr>
-              <w:pStyle w:val="ListParagraph"/>
+              <w:pStyle w:val="Prrafodelista"/>
               <w:spacing w:before="240" w:line="480" w:lineRule="auto"/>
               <w:ind w:left="0"/>
               <w:jc w:val="center"/>
@@ -7260,7 +7271,7 @@
           </w:tcPr>
           <w:p>
             <w:pPr>
-              <w:pStyle w:val="ListParagraph"/>
+              <w:pStyle w:val="Prrafodelista"/>
               <w:spacing w:before="240" w:line="480" w:lineRule="auto"/>
               <w:ind w:left="0"/>
               <w:jc w:val="center"/>
@@ -7285,7 +7296,7 @@
           </w:tcPr>
           <w:p>
             <w:pPr>
-              <w:pStyle w:val="ListParagraph"/>
+              <w:pStyle w:val="Prrafodelista"/>
               <w:spacing w:before="240" w:line="480" w:lineRule="auto"/>
               <w:ind w:left="0"/>
               <w:jc w:val="center"/>
@@ -7311,7 +7322,7 @@
           </w:tcPr>
           <w:p>
             <w:pPr>
-              <w:pStyle w:val="ListParagraph"/>
+              <w:pStyle w:val="Prrafodelista"/>
               <w:spacing w:before="240" w:line="480" w:lineRule="auto"/>
               <w:ind w:left="0"/>
               <w:rPr>
@@ -7324,7 +7335,6 @@
                 <w:rFonts w:ascii="12" w:hAnsi="12" w:cs="Times New Roman"/>
                 <w:szCs w:val="24"/>
               </w:rPr>
-              <w:lastRenderedPageBreak/>
               <w:t>Conectar las funciones del crupier con la interfaz</w:t>
             </w:r>
           </w:p>
@@ -7336,7 +7346,7 @@
           </w:tcPr>
           <w:p>
             <w:pPr>
-              <w:pStyle w:val="ListParagraph"/>
+              <w:pStyle w:val="Prrafodelista"/>
               <w:spacing w:before="240" w:line="480" w:lineRule="auto"/>
               <w:ind w:left="0"/>
               <w:jc w:val="center"/>
@@ -7361,7 +7371,7 @@
           </w:tcPr>
           <w:p>
             <w:pPr>
-              <w:pStyle w:val="ListParagraph"/>
+              <w:pStyle w:val="Prrafodelista"/>
               <w:spacing w:before="240" w:line="480" w:lineRule="auto"/>
               <w:ind w:left="0"/>
               <w:jc w:val="center"/>
@@ -7386,7 +7396,7 @@
           </w:tcPr>
           <w:p>
             <w:pPr>
-              <w:pStyle w:val="ListParagraph"/>
+              <w:pStyle w:val="Prrafodelista"/>
               <w:spacing w:before="240" w:line="480" w:lineRule="auto"/>
               <w:ind w:left="0"/>
               <w:jc w:val="center"/>
@@ -7419,7 +7429,7 @@
     </w:p>
     <w:p>
       <w:pPr>
-        <w:pStyle w:val="Heading2"/>
+        <w:pStyle w:val="Ttulo2"/>
       </w:pPr>
       <w:bookmarkStart w:id="87" w:name="_Toc67016488"/>
       <w:r>
@@ -7434,7 +7444,7 @@
     </w:p>
     <w:p>
       <w:pPr>
-        <w:pStyle w:val="ListParagraph"/>
+        <w:pStyle w:val="Prrafodelista"/>
         <w:numPr>
           <w:ilvl w:val="0"/>
           <w:numId w:val="8"/>
@@ -7471,7 +7481,7 @@
     </w:p>
     <w:p>
       <w:pPr>
-        <w:pStyle w:val="ListParagraph"/>
+        <w:pStyle w:val="Prrafodelista"/>
         <w:spacing w:before="240" w:line="276" w:lineRule="auto"/>
         <w:ind w:left="1440"/>
         <w:rPr>
@@ -7482,7 +7492,7 @@
     </w:p>
     <w:p>
       <w:pPr>
-        <w:pStyle w:val="ListParagraph"/>
+        <w:pStyle w:val="Prrafodelista"/>
         <w:numPr>
           <w:ilvl w:val="0"/>
           <w:numId w:val="8"/>
@@ -7503,7 +7513,7 @@
     </w:p>
     <w:p>
       <w:pPr>
-        <w:pStyle w:val="ListParagraph"/>
+        <w:pStyle w:val="Prrafodelista"/>
         <w:rPr>
           <w:rFonts w:cs="Times New Roman"/>
           <w:szCs w:val="24"/>
@@ -7512,7 +7522,7 @@
     </w:p>
     <w:p>
       <w:pPr>
-        <w:pStyle w:val="ListParagraph"/>
+        <w:pStyle w:val="Prrafodelista"/>
         <w:numPr>
           <w:ilvl w:val="0"/>
           <w:numId w:val="8"/>
@@ -7549,7 +7559,7 @@
     </w:p>
     <w:p>
       <w:pPr>
-        <w:pStyle w:val="ListParagraph"/>
+        <w:pStyle w:val="Prrafodelista"/>
         <w:rPr>
           <w:rFonts w:cs="Times New Roman"/>
           <w:szCs w:val="24"/>
@@ -7558,7 +7568,7 @@
     </w:p>
     <w:p>
       <w:pPr>
-        <w:pStyle w:val="ListParagraph"/>
+        <w:pStyle w:val="Prrafodelista"/>
         <w:numPr>
           <w:ilvl w:val="0"/>
           <w:numId w:val="8"/>
@@ -7586,7 +7596,7 @@
     </w:p>
     <w:p>
       <w:pPr>
-        <w:pStyle w:val="ListParagraph"/>
+        <w:pStyle w:val="Prrafodelista"/>
         <w:rPr>
           <w:rFonts w:cs="Times New Roman"/>
           <w:szCs w:val="24"/>
@@ -7595,7 +7605,7 @@
     </w:p>
     <w:p>
       <w:pPr>
-        <w:pStyle w:val="Heading2"/>
+        <w:pStyle w:val="Ttulo2"/>
       </w:pPr>
       <w:bookmarkStart w:id="89" w:name="_Toc67016489"/>
       <w:r>
@@ -7610,7 +7620,7 @@
     </w:p>
     <w:p>
       <w:pPr>
-        <w:pStyle w:val="ListParagraph"/>
+        <w:pStyle w:val="Prrafodelista"/>
         <w:numPr>
           <w:ilvl w:val="0"/>
           <w:numId w:val="21"/>
@@ -7627,6 +7637,7 @@
           <w:sz w:val="28"/>
           <w:szCs w:val="28"/>
         </w:rPr>
+        <w:lastRenderedPageBreak/>
         <w:t>Se recomienda leer el manual de usuario antes de jugar, esto con el fin de</w:t>
       </w:r>
       <w:r>
@@ -7648,7 +7659,7 @@
     </w:p>
     <w:p>
       <w:pPr>
-        <w:pStyle w:val="Heading2"/>
+        <w:pStyle w:val="Ttulo2"/>
       </w:pPr>
       <w:bookmarkStart w:id="91" w:name="_Toc67016490"/>
       <w:r>
@@ -7680,7 +7691,7 @@
       <w:hyperlink r:id="rId9" w:history="1">
         <w:r>
           <w:rPr>
-            <w:rStyle w:val="Hyperlink"/>
+            <w:rStyle w:val="Hipervnculo"/>
             <w:lang w:val="en-US"/>
           </w:rPr>
           <w:t>https://docs.racket-lang.org/</w:t>
@@ -7706,7 +7717,7 @@
       <w:hyperlink r:id="rId10" w:history="1">
         <w:r>
           <w:rPr>
-            <w:rStyle w:val="Hyperlink"/>
+            <w:rStyle w:val="Hipervnculo"/>
             <w:lang w:val="en-US"/>
           </w:rPr>
           <w:t>https://docs.racket-lang.org/rosette-guide/sec_equality.html</w:t>
@@ -7724,7 +7735,7 @@
     </w:p>
     <w:p>
       <w:pPr>
-        <w:pStyle w:val="Heading1"/>
+        <w:pStyle w:val="Ttulo1"/>
       </w:pPr>
       <w:bookmarkStart w:id="93" w:name="_Toc67018150"/>
       <w:r>
@@ -7732,6 +7743,871 @@
       </w:r>
       <w:bookmarkEnd w:id="93"/>
     </w:p>
+    <w:tbl>
+      <w:tblPr>
+        <w:tblStyle w:val="Tablaconcuadrcula"/>
+        <w:tblW w:w="9095" w:type="dxa"/>
+        <w:tblLook w:val="04A0" w:firstRow="1" w:lastRow="0" w:firstColumn="1" w:lastColumn="0" w:noHBand="0" w:noVBand="1"/>
+      </w:tblPr>
+      <w:tblGrid>
+        <w:gridCol w:w="1747"/>
+        <w:gridCol w:w="2921"/>
+        <w:gridCol w:w="4427"/>
+      </w:tblGrid>
+      <w:tr>
+        <w:trPr>
+          <w:trHeight w:val="412"/>
+        </w:trPr>
+        <w:tc>
+          <w:tcPr>
+            <w:tcW w:w="1747" w:type="dxa"/>
+          </w:tcPr>
+          <w:p>
+            <w:pPr>
+              <w:jc w:val="center"/>
+              <w:rPr>
+                <w:b/>
+                <w:bCs/>
+              </w:rPr>
+            </w:pPr>
+            <w:r>
+              <w:rPr>
+                <w:b/>
+                <w:bCs/>
+              </w:rPr>
+              <w:t>Fecha</w:t>
+            </w:r>
+          </w:p>
+        </w:tc>
+        <w:tc>
+          <w:tcPr>
+            <w:tcW w:w="2921" w:type="dxa"/>
+          </w:tcPr>
+          <w:p>
+            <w:pPr>
+              <w:jc w:val="center"/>
+              <w:rPr>
+                <w:b/>
+                <w:bCs/>
+              </w:rPr>
+            </w:pPr>
+            <w:r>
+              <w:rPr>
+                <w:b/>
+                <w:bCs/>
+              </w:rPr>
+              <w:t>Estudiante(s)</w:t>
+            </w:r>
+          </w:p>
+        </w:tc>
+        <w:tc>
+          <w:tcPr>
+            <w:tcW w:w="4427" w:type="dxa"/>
+          </w:tcPr>
+          <w:p>
+            <w:pPr>
+              <w:jc w:val="center"/>
+              <w:rPr>
+                <w:b/>
+                <w:bCs/>
+              </w:rPr>
+            </w:pPr>
+            <w:r>
+              <w:rPr>
+                <w:b/>
+                <w:bCs/>
+              </w:rPr>
+              <w:t>Actividad</w:t>
+            </w:r>
+          </w:p>
+        </w:tc>
+      </w:tr>
+      <w:tr>
+        <w:trPr>
+          <w:trHeight w:val="1268"/>
+        </w:trPr>
+        <w:tc>
+          <w:tcPr>
+            <w:tcW w:w="1747" w:type="dxa"/>
+            <w:vAlign w:val="center"/>
+          </w:tcPr>
+          <w:p>
+            <w:pPr>
+              <w:jc w:val="right"/>
+            </w:pPr>
+            <w:r>
+              <w:t>0</w:t>
+            </w:r>
+            <w:r>
+              <w:t>8/</w:t>
+            </w:r>
+            <w:r>
+              <w:t>0</w:t>
+            </w:r>
+            <w:r>
+              <w:t>3/2021</w:t>
+            </w:r>
+          </w:p>
+        </w:tc>
+        <w:tc>
+          <w:tcPr>
+            <w:tcW w:w="2921" w:type="dxa"/>
+            <w:vAlign w:val="center"/>
+          </w:tcPr>
+          <w:p>
+            <w:pPr>
+              <w:jc w:val="center"/>
+            </w:pPr>
+            <w:r>
+              <w:t>Todos</w:t>
+            </w:r>
+          </w:p>
+        </w:tc>
+        <w:tc>
+          <w:tcPr>
+            <w:tcW w:w="4427" w:type="dxa"/>
+          </w:tcPr>
+          <w:p>
+            <w:r>
+              <w:t>Reunión inicial para realizar el plan de actividades y repartir las tareas entre los integrantes.</w:t>
+            </w:r>
+          </w:p>
+        </w:tc>
+      </w:tr>
+      <w:tr>
+        <w:trPr>
+          <w:trHeight w:val="1252"/>
+        </w:trPr>
+        <w:tc>
+          <w:tcPr>
+            <w:tcW w:w="1747" w:type="dxa"/>
+            <w:vAlign w:val="center"/>
+          </w:tcPr>
+          <w:p>
+            <w:pPr>
+              <w:jc w:val="right"/>
+            </w:pPr>
+            <w:r>
+              <w:t>09/03/2021</w:t>
+            </w:r>
+          </w:p>
+        </w:tc>
+        <w:tc>
+          <w:tcPr>
+            <w:tcW w:w="2921" w:type="dxa"/>
+            <w:vAlign w:val="center"/>
+          </w:tcPr>
+          <w:p>
+            <w:pPr>
+              <w:jc w:val="center"/>
+            </w:pPr>
+            <w:r>
+              <w:t>Todos</w:t>
+            </w:r>
+          </w:p>
+        </w:tc>
+        <w:tc>
+          <w:tcPr>
+            <w:tcW w:w="4427" w:type="dxa"/>
+          </w:tcPr>
+          <w:p>
+            <w:r>
+              <w:t xml:space="preserve">Reunión para </w:t>
+            </w:r>
+            <w:r>
+              <w:t>iniciar</w:t>
+            </w:r>
+            <w:r>
+              <w:t xml:space="preserve"> la parte lógica y dejar claro </w:t>
+            </w:r>
+            <w:r>
+              <w:t>cómo</w:t>
+            </w:r>
+            <w:r>
+              <w:t xml:space="preserve"> se iba a conectar con la interfaz.</w:t>
+            </w:r>
+          </w:p>
+        </w:tc>
+      </w:tr>
+      <w:tr>
+        <w:trPr>
+          <w:trHeight w:val="1681"/>
+        </w:trPr>
+        <w:tc>
+          <w:tcPr>
+            <w:tcW w:w="1747" w:type="dxa"/>
+            <w:vAlign w:val="center"/>
+          </w:tcPr>
+          <w:p>
+            <w:pPr>
+              <w:jc w:val="right"/>
+            </w:pPr>
+            <w:r>
+              <w:t>09/03/2021</w:t>
+            </w:r>
+          </w:p>
+        </w:tc>
+        <w:tc>
+          <w:tcPr>
+            <w:tcW w:w="2921" w:type="dxa"/>
+            <w:vAlign w:val="center"/>
+          </w:tcPr>
+          <w:p>
+            <w:pPr>
+              <w:jc w:val="center"/>
+            </w:pPr>
+            <w:proofErr w:type="spellStart"/>
+            <w:r>
+              <w:t>Adrian</w:t>
+            </w:r>
+            <w:proofErr w:type="spellEnd"/>
+            <w:r>
+              <w:t xml:space="preserve"> Araya </w:t>
+            </w:r>
+            <w:proofErr w:type="spellStart"/>
+            <w:r>
+              <w:t>Ramirez</w:t>
+            </w:r>
+            <w:proofErr w:type="spellEnd"/>
+          </w:p>
+          <w:p>
+            <w:pPr>
+              <w:jc w:val="center"/>
+            </w:pPr>
+            <w:r>
+              <w:t>Jos</w:t>
+            </w:r>
+            <w:r>
+              <w:t>é Solano Mora</w:t>
+            </w:r>
+          </w:p>
+        </w:tc>
+        <w:tc>
+          <w:tcPr>
+            <w:tcW w:w="4427" w:type="dxa"/>
+          </w:tcPr>
+          <w:p>
+            <w:r>
+              <w:t xml:space="preserve">Se realiza investigación acerca del manejo de interfaz gráfica </w:t>
+            </w:r>
+            <w:r>
+              <w:t xml:space="preserve">e importar archivos </w:t>
+            </w:r>
+            <w:r>
+              <w:t xml:space="preserve">mediante </w:t>
+            </w:r>
+            <w:proofErr w:type="spellStart"/>
+            <w:r>
+              <w:t>Racket</w:t>
+            </w:r>
+            <w:proofErr w:type="spellEnd"/>
+            <w:r>
+              <w:t>, además se hacen pruebas de una interfaz básica.</w:t>
+            </w:r>
+          </w:p>
+        </w:tc>
+      </w:tr>
+      <w:tr>
+        <w:trPr>
+          <w:trHeight w:val="2522"/>
+        </w:trPr>
+        <w:tc>
+          <w:tcPr>
+            <w:tcW w:w="1747" w:type="dxa"/>
+            <w:vAlign w:val="center"/>
+          </w:tcPr>
+          <w:p>
+            <w:pPr>
+              <w:jc w:val="right"/>
+            </w:pPr>
+            <w:r>
+              <w:t>10/03/2021</w:t>
+            </w:r>
+          </w:p>
+        </w:tc>
+        <w:tc>
+          <w:tcPr>
+            <w:tcW w:w="2921" w:type="dxa"/>
+            <w:vAlign w:val="center"/>
+          </w:tcPr>
+          <w:p>
+            <w:pPr>
+              <w:jc w:val="center"/>
+              <w:rPr>
+                <w:lang w:val="en-US"/>
+              </w:rPr>
+            </w:pPr>
+            <w:proofErr w:type="spellStart"/>
+            <w:r>
+              <w:rPr>
+                <w:lang w:val="en-US"/>
+              </w:rPr>
+              <w:t>Todos</w:t>
+            </w:r>
+            <w:proofErr w:type="spellEnd"/>
+          </w:p>
+        </w:tc>
+        <w:tc>
+          <w:tcPr>
+            <w:tcW w:w="4427" w:type="dxa"/>
+          </w:tcPr>
+          <w:p>
+            <w:r>
+              <w:t>Se toma la decisión d</w:t>
+            </w:r>
+            <w:r>
+              <w:t>e manejar a los jugadores como listas con nombre, puntaje y cartas. También se crean las funciones para definir los estados iniciales de cada jugador, así como el mazo y para la repartición de cartas.</w:t>
+            </w:r>
+          </w:p>
+        </w:tc>
+      </w:tr>
+      <w:tr>
+        <w:trPr>
+          <w:trHeight w:val="840"/>
+        </w:trPr>
+        <w:tc>
+          <w:tcPr>
+            <w:tcW w:w="1747" w:type="dxa"/>
+            <w:vAlign w:val="center"/>
+          </w:tcPr>
+          <w:p>
+            <w:pPr>
+              <w:jc w:val="right"/>
+            </w:pPr>
+            <w:r>
+              <w:lastRenderedPageBreak/>
+              <w:t>11/03/2021</w:t>
+            </w:r>
+          </w:p>
+        </w:tc>
+        <w:tc>
+          <w:tcPr>
+            <w:tcW w:w="2921" w:type="dxa"/>
+            <w:vAlign w:val="center"/>
+          </w:tcPr>
+          <w:p>
+            <w:pPr>
+              <w:jc w:val="center"/>
+              <w:rPr>
+                <w:lang w:val="en-US"/>
+              </w:rPr>
+            </w:pPr>
+            <w:proofErr w:type="spellStart"/>
+            <w:r>
+              <w:rPr>
+                <w:lang w:val="en-US"/>
+              </w:rPr>
+              <w:t>Shakime</w:t>
+            </w:r>
+            <w:proofErr w:type="spellEnd"/>
+            <w:r>
+              <w:rPr>
+                <w:lang w:val="en-US"/>
+              </w:rPr>
+              <w:t xml:space="preserve"> Richards Sparks</w:t>
+            </w:r>
+          </w:p>
+          <w:p>
+            <w:pPr>
+              <w:jc w:val="center"/>
+              <w:rPr>
+                <w:lang w:val="en-US"/>
+              </w:rPr>
+            </w:pPr>
+            <w:r>
+              <w:rPr>
+                <w:lang w:val="en-US"/>
+              </w:rPr>
+              <w:t>José Solano Mora</w:t>
+            </w:r>
+          </w:p>
+          <w:p>
+            <w:pPr>
+              <w:jc w:val="center"/>
+              <w:rPr>
+                <w:lang w:val="en-US"/>
+              </w:rPr>
+            </w:pPr>
+          </w:p>
+        </w:tc>
+        <w:tc>
+          <w:tcPr>
+            <w:tcW w:w="4427" w:type="dxa"/>
+          </w:tcPr>
+          <w:p>
+            <w:r>
+              <w:t>C</w:t>
+            </w:r>
+            <w:r>
+              <w:t>onfecci</w:t>
+            </w:r>
+            <w:r>
+              <w:t>ón de</w:t>
+            </w:r>
+            <w:r>
+              <w:t xml:space="preserve"> las pantallas de selección de jugadores y juego, se crea una estructura de paneles en forma de cruz </w:t>
+            </w:r>
+            <w:r>
+              <w:t>que servirá como espacio de juego y posicionamiento de las cartas, se buscan y adaptan imágenes de cartas que se acoplen al tamaño de la interfaz.</w:t>
+            </w:r>
+          </w:p>
+        </w:tc>
+      </w:tr>
+      <w:tr>
+        <w:trPr>
+          <w:trHeight w:val="840"/>
+        </w:trPr>
+        <w:tc>
+          <w:tcPr>
+            <w:tcW w:w="1747" w:type="dxa"/>
+            <w:vAlign w:val="center"/>
+          </w:tcPr>
+          <w:p>
+            <w:pPr>
+              <w:jc w:val="right"/>
+            </w:pPr>
+            <w:r>
+              <w:t>12/03/2021</w:t>
+            </w:r>
+          </w:p>
+        </w:tc>
+        <w:tc>
+          <w:tcPr>
+            <w:tcW w:w="2921" w:type="dxa"/>
+            <w:vAlign w:val="center"/>
+          </w:tcPr>
+          <w:p>
+            <w:pPr>
+              <w:jc w:val="center"/>
+              <w:rPr>
+                <w:lang w:val="en-US"/>
+              </w:rPr>
+            </w:pPr>
+            <w:r>
+              <w:rPr>
+                <w:lang w:val="en-US"/>
+              </w:rPr>
+              <w:t>Adrian</w:t>
+            </w:r>
+            <w:r>
+              <w:rPr>
+                <w:lang w:val="en-US"/>
+              </w:rPr>
+              <w:t xml:space="preserve"> </w:t>
+            </w:r>
+            <w:r>
+              <w:rPr>
+                <w:lang w:val="en-US"/>
+              </w:rPr>
+              <w:t>Araya Ramirez</w:t>
+            </w:r>
+          </w:p>
+          <w:p>
+            <w:pPr>
+              <w:jc w:val="center"/>
+              <w:rPr>
+                <w:lang w:val="en-US"/>
+              </w:rPr>
+            </w:pPr>
+            <w:proofErr w:type="spellStart"/>
+            <w:r>
+              <w:rPr>
+                <w:lang w:val="en-US"/>
+              </w:rPr>
+              <w:t>Shakime</w:t>
+            </w:r>
+            <w:proofErr w:type="spellEnd"/>
+            <w:r>
+              <w:rPr>
+                <w:lang w:val="en-US"/>
+              </w:rPr>
+              <w:t xml:space="preserve"> Richards Sparks</w:t>
+            </w:r>
+          </w:p>
+        </w:tc>
+        <w:tc>
+          <w:tcPr>
+            <w:tcW w:w="4427" w:type="dxa"/>
+          </w:tcPr>
+          <w:p>
+            <w:r>
+              <w:t xml:space="preserve">Creación de funciones para </w:t>
+            </w:r>
+            <w:r>
+              <w:t>analizar el puntaje de cada jugador basado en las cartas que poseen, además de la condición “Black Jack”</w:t>
+            </w:r>
+            <w:r>
+              <w:t xml:space="preserve"> y la función </w:t>
+            </w:r>
+            <w:r>
+              <w:rPr>
+                <w:rFonts w:ascii="12" w:hAnsi="12" w:cs="Times New Roman"/>
+                <w:color w:val="000000"/>
+              </w:rPr>
+              <w:t>(</w:t>
+            </w:r>
+            <w:proofErr w:type="spellStart"/>
+            <w:r>
+              <w:rPr>
+                <w:rFonts w:ascii="12" w:hAnsi="12" w:cs="Times New Roman"/>
+                <w:color w:val="000000"/>
+              </w:rPr>
+              <w:t>bCEj</w:t>
+            </w:r>
+            <w:proofErr w:type="spellEnd"/>
+            <w:r>
+              <w:rPr>
+                <w:rFonts w:ascii="12" w:hAnsi="12" w:cs="Times New Roman"/>
+                <w:color w:val="000000"/>
+              </w:rPr>
+              <w:t xml:space="preserve"> X).</w:t>
+            </w:r>
+          </w:p>
+        </w:tc>
+      </w:tr>
+      <w:tr>
+        <w:trPr>
+          <w:trHeight w:val="825"/>
+        </w:trPr>
+        <w:tc>
+          <w:tcPr>
+            <w:tcW w:w="1747" w:type="dxa"/>
+            <w:vAlign w:val="center"/>
+          </w:tcPr>
+          <w:p>
+            <w:pPr>
+              <w:jc w:val="right"/>
+            </w:pPr>
+            <w:r>
+              <w:t>12/03/2021</w:t>
+            </w:r>
+          </w:p>
+        </w:tc>
+        <w:tc>
+          <w:tcPr>
+            <w:tcW w:w="2921" w:type="dxa"/>
+            <w:vAlign w:val="center"/>
+          </w:tcPr>
+          <w:p>
+            <w:pPr>
+              <w:jc w:val="center"/>
+              <w:rPr>
+                <w:lang w:val="en-US"/>
+              </w:rPr>
+            </w:pPr>
+            <w:proofErr w:type="spellStart"/>
+            <w:r>
+              <w:rPr>
+                <w:lang w:val="en-US"/>
+              </w:rPr>
+              <w:t>Todos</w:t>
+            </w:r>
+            <w:proofErr w:type="spellEnd"/>
+          </w:p>
+        </w:tc>
+        <w:tc>
+          <w:tcPr>
+            <w:tcW w:w="4427" w:type="dxa"/>
+          </w:tcPr>
+          <w:p>
+            <w:r>
+              <w:t xml:space="preserve">Creación de funciones </w:t>
+            </w:r>
+            <w:r>
+              <w:t>para el juego del crupier basado en las condiciones especificadas en la descripción de la tarea. También se crea</w:t>
+            </w:r>
+            <w:r>
+              <w:t>n las condiciones de gane.</w:t>
+            </w:r>
+            <w:r>
+              <w:t xml:space="preserve"> </w:t>
+            </w:r>
+          </w:p>
+        </w:tc>
+      </w:tr>
+      <w:tr>
+        <w:trPr>
+          <w:trHeight w:val="825"/>
+        </w:trPr>
+        <w:tc>
+          <w:tcPr>
+            <w:tcW w:w="1747" w:type="dxa"/>
+            <w:vAlign w:val="center"/>
+          </w:tcPr>
+          <w:p>
+            <w:pPr>
+              <w:jc w:val="right"/>
+            </w:pPr>
+            <w:r>
+              <w:t>13/</w:t>
+            </w:r>
+            <w:r>
+              <w:t>0</w:t>
+            </w:r>
+            <w:r>
+              <w:t>3/2021</w:t>
+            </w:r>
+          </w:p>
+        </w:tc>
+        <w:tc>
+          <w:tcPr>
+            <w:tcW w:w="2921" w:type="dxa"/>
+            <w:vAlign w:val="center"/>
+          </w:tcPr>
+          <w:p>
+            <w:pPr>
+              <w:jc w:val="center"/>
+            </w:pPr>
+            <w:proofErr w:type="spellStart"/>
+            <w:r>
+              <w:t>Adrian</w:t>
+            </w:r>
+            <w:proofErr w:type="spellEnd"/>
+            <w:r>
+              <w:t xml:space="preserve"> Araya </w:t>
+            </w:r>
+            <w:proofErr w:type="spellStart"/>
+            <w:r>
+              <w:t>Ramirez</w:t>
+            </w:r>
+            <w:proofErr w:type="spellEnd"/>
+          </w:p>
+          <w:p>
+            <w:pPr>
+              <w:jc w:val="center"/>
+            </w:pPr>
+            <w:r>
+              <w:t>José Solano Mora</w:t>
+            </w:r>
+          </w:p>
+        </w:tc>
+        <w:tc>
+          <w:tcPr>
+            <w:tcW w:w="4427" w:type="dxa"/>
+          </w:tcPr>
+          <w:p>
+            <w:r>
+              <w:t xml:space="preserve">Se crean los botones para interactuar con la interfaz, y funciones necesarias para actualizar los </w:t>
+            </w:r>
+            <w:proofErr w:type="spellStart"/>
+            <w:r>
+              <w:t>labels</w:t>
+            </w:r>
+            <w:proofErr w:type="spellEnd"/>
+            <w:r>
+              <w:t xml:space="preserve"> de las cartas de cada jugador.</w:t>
+            </w:r>
+          </w:p>
+        </w:tc>
+      </w:tr>
+      <w:tr>
+        <w:trPr>
+          <w:trHeight w:val="825"/>
+        </w:trPr>
+        <w:tc>
+          <w:tcPr>
+            <w:tcW w:w="1747" w:type="dxa"/>
+            <w:vAlign w:val="center"/>
+          </w:tcPr>
+          <w:p>
+            <w:pPr>
+              <w:jc w:val="right"/>
+            </w:pPr>
+            <w:r>
+              <w:t>14/</w:t>
+            </w:r>
+            <w:r>
+              <w:t>0</w:t>
+            </w:r>
+            <w:r>
+              <w:t>3/2021</w:t>
+            </w:r>
+          </w:p>
+        </w:tc>
+        <w:tc>
+          <w:tcPr>
+            <w:tcW w:w="2921" w:type="dxa"/>
+            <w:vAlign w:val="center"/>
+          </w:tcPr>
+          <w:p>
+            <w:pPr>
+              <w:jc w:val="center"/>
+            </w:pPr>
+            <w:r>
+              <w:t>Todos</w:t>
+            </w:r>
+          </w:p>
+        </w:tc>
+        <w:tc>
+          <w:tcPr>
+            <w:tcW w:w="4427" w:type="dxa"/>
+          </w:tcPr>
+          <w:p>
+            <w:r>
+              <w:t>Reunión para unir la parte lógica con la interfaz</w:t>
+            </w:r>
+            <w:r>
+              <w:t>, se realizan pruebas una vez hechas las funciones que permiten comunicarse con la lógica</w:t>
+            </w:r>
+            <w:r>
+              <w:t>.</w:t>
+            </w:r>
+          </w:p>
+        </w:tc>
+      </w:tr>
+      <w:tr>
+        <w:trPr>
+          <w:trHeight w:val="825"/>
+        </w:trPr>
+        <w:tc>
+          <w:tcPr>
+            <w:tcW w:w="1747" w:type="dxa"/>
+            <w:vAlign w:val="center"/>
+          </w:tcPr>
+          <w:p>
+            <w:pPr>
+              <w:jc w:val="right"/>
+            </w:pPr>
+            <w:r>
+              <w:t>16/</w:t>
+            </w:r>
+            <w:r>
+              <w:t>0</w:t>
+            </w:r>
+            <w:r>
+              <w:t>3/2021</w:t>
+            </w:r>
+          </w:p>
+        </w:tc>
+        <w:tc>
+          <w:tcPr>
+            <w:tcW w:w="2921" w:type="dxa"/>
+            <w:vAlign w:val="center"/>
+          </w:tcPr>
+          <w:p>
+            <w:pPr>
+              <w:jc w:val="center"/>
+            </w:pPr>
+            <w:r>
+              <w:t>Todos</w:t>
+            </w:r>
+          </w:p>
+        </w:tc>
+        <w:tc>
+          <w:tcPr>
+            <w:tcW w:w="4427" w:type="dxa"/>
+          </w:tcPr>
+          <w:p>
+            <w:r>
+              <w:t>Se crea una pantalla de ganadores, además de agregan las funciones necesarias para mostrar la tabla de posiciones al terminar el juego.</w:t>
+            </w:r>
+          </w:p>
+        </w:tc>
+      </w:tr>
+      <w:tr>
+        <w:trPr>
+          <w:trHeight w:val="825"/>
+        </w:trPr>
+        <w:tc>
+          <w:tcPr>
+            <w:tcW w:w="1747" w:type="dxa"/>
+            <w:vAlign w:val="center"/>
+          </w:tcPr>
+          <w:p>
+            <w:pPr>
+              <w:jc w:val="right"/>
+            </w:pPr>
+            <w:r>
+              <w:t>17/</w:t>
+            </w:r>
+            <w:r>
+              <w:t>0</w:t>
+            </w:r>
+            <w:r>
+              <w:t>3/2021</w:t>
+            </w:r>
+          </w:p>
+        </w:tc>
+        <w:tc>
+          <w:tcPr>
+            <w:tcW w:w="2921" w:type="dxa"/>
+            <w:vAlign w:val="center"/>
+          </w:tcPr>
+          <w:p>
+            <w:pPr>
+              <w:jc w:val="center"/>
+            </w:pPr>
+            <w:r>
+              <w:t>Todos</w:t>
+            </w:r>
+          </w:p>
+        </w:tc>
+        <w:tc>
+          <w:tcPr>
+            <w:tcW w:w="4427" w:type="dxa"/>
+          </w:tcPr>
+          <w:p>
+            <w:r>
+              <w:t>Reunión para para corregir errores finales</w:t>
+            </w:r>
+            <w:r>
+              <w:t>, además se completa gran parte de la documentación externa</w:t>
+            </w:r>
+          </w:p>
+        </w:tc>
+      </w:tr>
+      <w:tr>
+        <w:trPr>
+          <w:trHeight w:val="825"/>
+        </w:trPr>
+        <w:tc>
+          <w:tcPr>
+            <w:tcW w:w="1747" w:type="dxa"/>
+            <w:vAlign w:val="center"/>
+          </w:tcPr>
+          <w:p>
+            <w:pPr>
+              <w:jc w:val="right"/>
+            </w:pPr>
+            <w:r>
+              <w:lastRenderedPageBreak/>
+              <w:t>19/</w:t>
+            </w:r>
+            <w:r>
+              <w:t>0</w:t>
+            </w:r>
+            <w:r>
+              <w:t>3/2021</w:t>
+            </w:r>
+          </w:p>
+        </w:tc>
+        <w:tc>
+          <w:tcPr>
+            <w:tcW w:w="2921" w:type="dxa"/>
+            <w:vAlign w:val="center"/>
+          </w:tcPr>
+          <w:p>
+            <w:pPr>
+              <w:jc w:val="center"/>
+            </w:pPr>
+            <w:r>
+              <w:t>Todos</w:t>
+            </w:r>
+          </w:p>
+        </w:tc>
+        <w:tc>
+          <w:tcPr>
+            <w:tcW w:w="4427" w:type="dxa"/>
+          </w:tcPr>
+          <w:p>
+            <w:r>
+              <w:t>Reunión final para terminar los detalles finales y hacer la entrega del trabajo.</w:t>
+            </w:r>
+          </w:p>
+        </w:tc>
+      </w:tr>
+    </w:tbl>
+    <w:p/>
     <w:p>
       <w:pPr>
         <w:rPr>
@@ -8195,7 +9071,7 @@
     <w:lvl w:ilvl="1">
       <w:start w:val="1"/>
       <w:numFmt w:val="decimal"/>
-      <w:pStyle w:val="Heading2"/>
+      <w:pStyle w:val="Ttulo2"/>
       <w:lvlText w:val="%1.%2."/>
       <w:lvlJc w:val="left"/>
       <w:pPr>
@@ -8205,7 +9081,7 @@
     <w:lvl w:ilvl="2">
       <w:start w:val="1"/>
       <w:numFmt w:val="decimal"/>
-      <w:pStyle w:val="Heading3"/>
+      <w:pStyle w:val="Ttulo3"/>
       <w:lvlText w:val="%1.%2.%3."/>
       <w:lvlJc w:val="left"/>
       <w:pPr>
@@ -8274,7 +9150,7 @@
     <w:lvl w:ilvl="0" w:tplc="9BF0C690">
       <w:start w:val="1"/>
       <w:numFmt w:val="decimal"/>
-      <w:pStyle w:val="Heading1"/>
+      <w:pStyle w:val="Ttulo1"/>
       <w:lvlText w:val="%1."/>
       <w:lvlJc w:val="left"/>
       <w:pPr>
@@ -10288,11 +11164,11 @@
       <w:sz w:val="24"/>
     </w:rPr>
   </w:style>
-  <w:style w:type="paragraph" w:styleId="Heading1">
+  <w:style w:type="paragraph" w:styleId="Ttulo1">
     <w:name w:val="heading 1"/>
-    <w:basedOn w:val="ListParagraph"/>
+    <w:basedOn w:val="Prrafodelista"/>
     <w:next w:val="Normal"/>
-    <w:link w:val="Heading1Char"/>
+    <w:link w:val="Ttulo1Car"/>
     <w:uiPriority w:val="9"/>
     <w:qFormat/>
     <w:rsid w:val="009600B8"/>
@@ -10309,11 +11185,11 @@
       <w:szCs w:val="24"/>
     </w:rPr>
   </w:style>
-  <w:style w:type="paragraph" w:styleId="Heading2">
+  <w:style w:type="paragraph" w:styleId="Ttulo2">
     <w:name w:val="heading 2"/>
-    <w:basedOn w:val="ListParagraph"/>
+    <w:basedOn w:val="Prrafodelista"/>
     <w:next w:val="Normal"/>
-    <w:link w:val="Heading2Char"/>
+    <w:link w:val="Ttulo2Car"/>
     <w:uiPriority w:val="9"/>
     <w:unhideWhenUsed/>
     <w:qFormat/>
@@ -10330,11 +11206,11 @@
       <w:bCs/>
     </w:rPr>
   </w:style>
-  <w:style w:type="paragraph" w:styleId="Heading3">
+  <w:style w:type="paragraph" w:styleId="Ttulo3">
     <w:name w:val="heading 3"/>
-    <w:basedOn w:val="Heading2"/>
+    <w:basedOn w:val="Ttulo2"/>
     <w:next w:val="Normal"/>
-    <w:link w:val="Heading3Char"/>
+    <w:link w:val="Ttulo3Car"/>
     <w:uiPriority w:val="9"/>
     <w:unhideWhenUsed/>
     <w:qFormat/>
@@ -10350,12 +11226,13 @@
       <w:iCs/>
     </w:rPr>
   </w:style>
-  <w:style w:type="character" w:default="1" w:styleId="DefaultParagraphFont">
+  <w:style w:type="character" w:default="1" w:styleId="Fuentedeprrafopredeter">
     <w:name w:val="Default Paragraph Font"/>
     <w:uiPriority w:val="1"/>
+    <w:semiHidden/>
     <w:unhideWhenUsed/>
   </w:style>
-  <w:style w:type="table" w:default="1" w:styleId="TableNormal">
+  <w:style w:type="table" w:default="1" w:styleId="Tablanormal">
     <w:name w:val="Normal Table"/>
     <w:uiPriority w:val="99"/>
     <w:semiHidden/>
@@ -10370,13 +11247,13 @@
       </w:tblCellMar>
     </w:tblPr>
   </w:style>
-  <w:style w:type="numbering" w:default="1" w:styleId="NoList">
+  <w:style w:type="numbering" w:default="1" w:styleId="Sinlista">
     <w:name w:val="No List"/>
     <w:uiPriority w:val="99"/>
     <w:semiHidden/>
     <w:unhideWhenUsed/>
   </w:style>
-  <w:style w:type="paragraph" w:styleId="ListParagraph">
+  <w:style w:type="paragraph" w:styleId="Prrafodelista">
     <w:name w:val="List Paragraph"/>
     <w:basedOn w:val="Normal"/>
     <w:uiPriority w:val="1"/>
@@ -10387,9 +11264,9 @@
       <w:contextualSpacing/>
     </w:pPr>
   </w:style>
-  <w:style w:type="table" w:styleId="TableGrid">
+  <w:style w:type="table" w:styleId="Tablaconcuadrcula">
     <w:name w:val="Table Grid"/>
-    <w:basedOn w:val="TableNormal"/>
+    <w:basedOn w:val="Tablanormal"/>
     <w:uiPriority w:val="39"/>
     <w:rsid w:val="00EF0576"/>
     <w:pPr>
@@ -10406,10 +11283,10 @@
       </w:tblBorders>
     </w:tblPr>
   </w:style>
-  <w:style w:type="character" w:customStyle="1" w:styleId="Heading1Char">
-    <w:name w:val="Heading 1 Char"/>
-    <w:basedOn w:val="DefaultParagraphFont"/>
-    <w:link w:val="Heading1"/>
+  <w:style w:type="character" w:customStyle="1" w:styleId="Ttulo1Car">
+    <w:name w:val="Título 1 Car"/>
+    <w:basedOn w:val="Fuentedeprrafopredeter"/>
+    <w:link w:val="Ttulo1"/>
     <w:uiPriority w:val="9"/>
     <w:rsid w:val="009600B8"/>
     <w:rPr>
@@ -10420,10 +11297,10 @@
       <w:szCs w:val="24"/>
     </w:rPr>
   </w:style>
-  <w:style w:type="character" w:customStyle="1" w:styleId="Heading2Char">
-    <w:name w:val="Heading 2 Char"/>
-    <w:basedOn w:val="DefaultParagraphFont"/>
-    <w:link w:val="Heading2"/>
+  <w:style w:type="character" w:customStyle="1" w:styleId="Ttulo2Car">
+    <w:name w:val="Título 2 Car"/>
+    <w:basedOn w:val="Fuentedeprrafopredeter"/>
+    <w:link w:val="Ttulo2"/>
     <w:uiPriority w:val="9"/>
     <w:rsid w:val="009600B8"/>
     <w:rPr>
@@ -10435,12 +11312,12 @@
   </w:style>
   <w:style w:type="character" w:customStyle="1" w:styleId="pl-c">
     <w:name w:val="pl-c"/>
-    <w:basedOn w:val="DefaultParagraphFont"/>
+    <w:basedOn w:val="Fuentedeprrafopredeter"/>
     <w:rsid w:val="003F071D"/>
   </w:style>
-  <w:style w:type="paragraph" w:styleId="TOCHeading">
+  <w:style w:type="paragraph" w:styleId="TtuloTDC">
     <w:name w:val="TOC Heading"/>
-    <w:basedOn w:val="Heading1"/>
+    <w:basedOn w:val="Ttulo1"/>
     <w:next w:val="Normal"/>
     <w:uiPriority w:val="39"/>
     <w:unhideWhenUsed/>
@@ -10463,7 +11340,7 @@
       <w:szCs w:val="32"/>
     </w:rPr>
   </w:style>
-  <w:style w:type="paragraph" w:styleId="TOC1">
+  <w:style w:type="paragraph" w:styleId="TDC1">
     <w:name w:val="toc 1"/>
     <w:basedOn w:val="Normal"/>
     <w:next w:val="Normal"/>
@@ -10475,7 +11352,7 @@
       <w:spacing w:after="100"/>
     </w:pPr>
   </w:style>
-  <w:style w:type="paragraph" w:styleId="TOC2">
+  <w:style w:type="paragraph" w:styleId="TDC2">
     <w:name w:val="toc 2"/>
     <w:basedOn w:val="Normal"/>
     <w:next w:val="Normal"/>
@@ -10488,9 +11365,9 @@
       <w:ind w:left="240"/>
     </w:pPr>
   </w:style>
-  <w:style w:type="character" w:styleId="Hyperlink">
+  <w:style w:type="character" w:styleId="Hipervnculo">
     <w:name w:val="Hyperlink"/>
-    <w:basedOn w:val="DefaultParagraphFont"/>
+    <w:basedOn w:val="Fuentedeprrafopredeter"/>
     <w:uiPriority w:val="99"/>
     <w:unhideWhenUsed/>
     <w:rsid w:val="00C56B59"/>
@@ -10499,10 +11376,10 @@
       <w:u w:val="single"/>
     </w:rPr>
   </w:style>
-  <w:style w:type="character" w:customStyle="1" w:styleId="Heading3Char">
-    <w:name w:val="Heading 3 Char"/>
-    <w:basedOn w:val="DefaultParagraphFont"/>
-    <w:link w:val="Heading3"/>
+  <w:style w:type="character" w:customStyle="1" w:styleId="Ttulo3Car">
+    <w:name w:val="Título 3 Car"/>
+    <w:basedOn w:val="Fuentedeprrafopredeter"/>
+    <w:link w:val="Ttulo3"/>
     <w:uiPriority w:val="9"/>
     <w:rsid w:val="00C12356"/>
     <w:rPr>
@@ -10514,7 +11391,7 @@
       <w:sz w:val="24"/>
     </w:rPr>
   </w:style>
-  <w:style w:type="paragraph" w:styleId="TOC3">
+  <w:style w:type="paragraph" w:styleId="TDC3">
     <w:name w:val="toc 3"/>
     <w:basedOn w:val="Normal"/>
     <w:next w:val="Normal"/>
@@ -10527,10 +11404,10 @@
       <w:ind w:left="480"/>
     </w:pPr>
   </w:style>
-  <w:style w:type="paragraph" w:styleId="Header">
+  <w:style w:type="paragraph" w:styleId="Encabezado">
     <w:name w:val="header"/>
     <w:basedOn w:val="Normal"/>
-    <w:link w:val="HeaderChar"/>
+    <w:link w:val="EncabezadoCar"/>
     <w:uiPriority w:val="99"/>
     <w:unhideWhenUsed/>
     <w:rsid w:val="00C12356"/>
@@ -10542,10 +11419,10 @@
       <w:spacing w:after="0" w:line="240" w:lineRule="auto"/>
     </w:pPr>
   </w:style>
-  <w:style w:type="character" w:customStyle="1" w:styleId="HeaderChar">
-    <w:name w:val="Header Char"/>
-    <w:basedOn w:val="DefaultParagraphFont"/>
-    <w:link w:val="Header"/>
+  <w:style w:type="character" w:customStyle="1" w:styleId="EncabezadoCar">
+    <w:name w:val="Encabezado Car"/>
+    <w:basedOn w:val="Fuentedeprrafopredeter"/>
+    <w:link w:val="Encabezado"/>
     <w:uiPriority w:val="99"/>
     <w:rsid w:val="00C12356"/>
     <w:rPr>
@@ -10553,10 +11430,10 @@
       <w:sz w:val="24"/>
     </w:rPr>
   </w:style>
-  <w:style w:type="paragraph" w:styleId="Footer">
+  <w:style w:type="paragraph" w:styleId="Piedepgina">
     <w:name w:val="footer"/>
     <w:basedOn w:val="Normal"/>
-    <w:link w:val="FooterChar"/>
+    <w:link w:val="PiedepginaCar"/>
     <w:uiPriority w:val="99"/>
     <w:unhideWhenUsed/>
     <w:rsid w:val="00C12356"/>
@@ -10568,10 +11445,10 @@
       <w:spacing w:after="0" w:line="240" w:lineRule="auto"/>
     </w:pPr>
   </w:style>
-  <w:style w:type="character" w:customStyle="1" w:styleId="FooterChar">
-    <w:name w:val="Footer Char"/>
-    <w:basedOn w:val="DefaultParagraphFont"/>
-    <w:link w:val="Footer"/>
+  <w:style w:type="character" w:customStyle="1" w:styleId="PiedepginaCar">
+    <w:name w:val="Pie de página Car"/>
+    <w:basedOn w:val="Fuentedeprrafopredeter"/>
+    <w:link w:val="Piedepgina"/>
     <w:uiPriority w:val="99"/>
     <w:rsid w:val="00C12356"/>
     <w:rPr>
@@ -10581,12 +11458,12 @@
   </w:style>
   <w:style w:type="character" w:customStyle="1" w:styleId="selectable">
     <w:name w:val="selectable"/>
-    <w:basedOn w:val="DefaultParagraphFont"/>
+    <w:basedOn w:val="Fuentedeprrafopredeter"/>
     <w:rsid w:val="00C12356"/>
   </w:style>
-  <w:style w:type="character" w:styleId="UnresolvedMention">
+  <w:style w:type="character" w:styleId="Mencinsinresolver">
     <w:name w:val="Unresolved Mention"/>
-    <w:basedOn w:val="DefaultParagraphFont"/>
+    <w:basedOn w:val="Fuentedeprrafopredeter"/>
     <w:uiPriority w:val="99"/>
     <w:semiHidden/>
     <w:unhideWhenUsed/>

</xml_diff>

<commit_message>
[Added] Recomendaciones de la documentación.
</commit_message>
<xml_diff>
--- a/Documentación de BlaCEjack.docx
+++ b/Documentación de BlaCEjack.docx
@@ -538,14 +538,9 @@
             <w:pStyle w:val="Contents1"/>
             <w:tabs>
               <w:tab w:val="clear" w:pos="708"/>
-              <w:tab w:val="left" w:pos="480" w:leader="none"/>
-              <w:tab w:val="right" w:pos="8828" w:leader="none"/>
+              <w:tab w:val="right" w:pos="8838" w:leader="dot"/>
             </w:tabs>
-            <w:rPr>
-              <w:rFonts w:ascii="Calibri" w:hAnsi="Calibri" w:eastAsia="" w:asciiTheme="minorHAnsi" w:eastAsiaTheme="minorEastAsia" w:hAnsiTheme="minorHAnsi"/>
-              <w:sz w:val="22"/>
-              <w:lang w:val="en-US"/>
-            </w:rPr>
+            <w:rPr/>
           </w:pPr>
           <w:r>
             <w:fldChar w:fldCharType="begin"/>
@@ -564,60 +559,15 @@
             </w:rPr>
             <w:fldChar w:fldCharType="separate"/>
           </w:r>
-          <w:hyperlink w:anchor="_Toc67018133">
+          <w:hyperlink w:anchor="__RefHeading___Toc1027_1533539954">
             <w:r>
               <w:rPr>
                 <w:webHidden/>
                 <w:rStyle w:val="IndexLink"/>
               </w:rPr>
-              <w:t>1.</w:t>
-            </w:r>
-            <w:r>
-              <w:rPr>
-                <w:rStyle w:val="IndexLink"/>
-                <w:rFonts w:eastAsia="" w:ascii="Calibri" w:hAnsi="Calibri" w:asciiTheme="minorHAnsi" w:eastAsiaTheme="minorEastAsia" w:hAnsiTheme="minorHAnsi"/>
-                <w:sz w:val="22"/>
-                <w:lang w:val="en-US"/>
-              </w:rPr>
-              <w:tab/>
-            </w:r>
-            <w:r>
-              <w:rPr>
-                <w:rStyle w:val="IndexLink"/>
-              </w:rPr>
-              <w:t>Breve descripción del proyecto</w:t>
-            </w:r>
-            <w:r>
-              <w:rPr>
-                <w:webHidden/>
-              </w:rPr>
-              <w:fldChar w:fldCharType="begin"/>
-            </w:r>
-            <w:r>
-              <w:rPr>
-                <w:webHidden/>
-              </w:rPr>
-              <w:instrText>PAGEREF _Toc67018133 \h</w:instrText>
-            </w:r>
-            <w:r>
-              <w:rPr>
-                <w:webHidden/>
-              </w:rPr>
-              <w:fldChar w:fldCharType="separate"/>
-            </w:r>
-            <w:r>
-              <w:rPr>
-                <w:rStyle w:val="IndexLink"/>
-                <w:vanish w:val="false"/>
-              </w:rPr>
+              <w:t>1. Breve descripción del proyecto</w:t>
               <w:tab/>
               <w:t>3</w:t>
-            </w:r>
-            <w:r>
-              <w:rPr>
-                <w:webHidden/>
-              </w:rPr>
-              <w:fldChar w:fldCharType="end"/>
             </w:r>
           </w:hyperlink>
         </w:p>
@@ -626,69 +576,19 @@
             <w:pStyle w:val="Contents2"/>
             <w:tabs>
               <w:tab w:val="clear" w:pos="708"/>
-              <w:tab w:val="left" w:pos="880" w:leader="none"/>
-              <w:tab w:val="right" w:pos="8828" w:leader="none"/>
+              <w:tab w:val="right" w:pos="8838" w:leader="dot"/>
             </w:tabs>
-            <w:rPr>
-              <w:rFonts w:ascii="Calibri" w:hAnsi="Calibri" w:eastAsia="" w:asciiTheme="minorHAnsi" w:eastAsiaTheme="minorEastAsia" w:hAnsiTheme="minorHAnsi"/>
-              <w:sz w:val="22"/>
-              <w:lang w:val="en-US"/>
-            </w:rPr>
+            <w:rPr/>
           </w:pPr>
-          <w:hyperlink w:anchor="_Toc67018134">
+          <w:hyperlink w:anchor="__RefHeading___Toc1029_1533539954">
             <w:r>
               <w:rPr>
                 <w:webHidden/>
                 <w:rStyle w:val="IndexLink"/>
               </w:rPr>
-              <w:t>1.1.</w:t>
-            </w:r>
-            <w:r>
-              <w:rPr>
-                <w:rStyle w:val="IndexLink"/>
-                <w:rFonts w:eastAsia="" w:ascii="Calibri" w:hAnsi="Calibri" w:asciiTheme="minorHAnsi" w:eastAsiaTheme="minorEastAsia" w:hAnsiTheme="minorHAnsi"/>
-                <w:sz w:val="22"/>
-                <w:lang w:val="en-US"/>
-              </w:rPr>
-              <w:tab/>
-            </w:r>
-            <w:r>
-              <w:rPr>
-                <w:rStyle w:val="IndexLink"/>
-              </w:rPr>
-              <w:t>Descripción detallada de los algoritmos de solución desarrollados</w:t>
-            </w:r>
-            <w:r>
-              <w:rPr>
-                <w:webHidden/>
-              </w:rPr>
-              <w:fldChar w:fldCharType="begin"/>
-            </w:r>
-            <w:r>
-              <w:rPr>
-                <w:webHidden/>
-              </w:rPr>
-              <w:instrText>PAGEREF _Toc67018134 \h</w:instrText>
-            </w:r>
-            <w:r>
-              <w:rPr>
-                <w:webHidden/>
-              </w:rPr>
-              <w:fldChar w:fldCharType="separate"/>
-            </w:r>
-            <w:r>
-              <w:rPr>
-                <w:rStyle w:val="IndexLink"/>
-                <w:vanish w:val="false"/>
-              </w:rPr>
+              <w:t>1.1.  Descripción detallada de los algoritmos de solución desarrollados</w:t>
               <w:tab/>
               <w:t>3</w:t>
-            </w:r>
-            <w:r>
-              <w:rPr>
-                <w:webHidden/>
-              </w:rPr>
-              <w:fldChar w:fldCharType="end"/>
             </w:r>
           </w:hyperlink>
         </w:p>
@@ -697,69 +597,19 @@
             <w:pStyle w:val="Contents2"/>
             <w:tabs>
               <w:tab w:val="clear" w:pos="708"/>
-              <w:tab w:val="left" w:pos="880" w:leader="none"/>
-              <w:tab w:val="right" w:pos="8828" w:leader="none"/>
+              <w:tab w:val="right" w:pos="8838" w:leader="dot"/>
             </w:tabs>
-            <w:rPr>
-              <w:rFonts w:ascii="Calibri" w:hAnsi="Calibri" w:eastAsia="" w:asciiTheme="minorHAnsi" w:eastAsiaTheme="minorEastAsia" w:hAnsiTheme="minorHAnsi"/>
-              <w:sz w:val="22"/>
-              <w:lang w:val="en-US"/>
-            </w:rPr>
+            <w:rPr/>
           </w:pPr>
-          <w:hyperlink w:anchor="_Toc67018135">
+          <w:hyperlink w:anchor="__RefHeading___Toc1031_1533539954">
             <w:r>
               <w:rPr>
                 <w:webHidden/>
                 <w:rStyle w:val="IndexLink"/>
               </w:rPr>
-              <w:t>1.2.</w:t>
-            </w:r>
-            <w:r>
-              <w:rPr>
-                <w:rStyle w:val="IndexLink"/>
-                <w:rFonts w:eastAsia="" w:ascii="Calibri" w:hAnsi="Calibri" w:asciiTheme="minorHAnsi" w:eastAsiaTheme="minorEastAsia" w:hAnsiTheme="minorHAnsi"/>
-                <w:sz w:val="22"/>
-                <w:lang w:val="en-US"/>
-              </w:rPr>
-              <w:tab/>
-            </w:r>
-            <w:r>
-              <w:rPr>
-                <w:rStyle w:val="IndexLink"/>
-              </w:rPr>
-              <w:t>Descripción de las funciones implementadas</w:t>
-            </w:r>
-            <w:r>
-              <w:rPr>
-                <w:webHidden/>
-              </w:rPr>
-              <w:fldChar w:fldCharType="begin"/>
-            </w:r>
-            <w:r>
-              <w:rPr>
-                <w:webHidden/>
-              </w:rPr>
-              <w:instrText>PAGEREF _Toc67018135 \h</w:instrText>
-            </w:r>
-            <w:r>
-              <w:rPr>
-                <w:webHidden/>
-              </w:rPr>
-              <w:fldChar w:fldCharType="separate"/>
-            </w:r>
-            <w:r>
-              <w:rPr>
-                <w:rStyle w:val="IndexLink"/>
-                <w:vanish w:val="false"/>
-              </w:rPr>
+              <w:t>1.2.  Descripción de las funciones implementadas</w:t>
               <w:tab/>
               <w:t>6</w:t>
-            </w:r>
-            <w:r>
-              <w:rPr>
-                <w:webHidden/>
-              </w:rPr>
-              <w:fldChar w:fldCharType="end"/>
             </w:r>
           </w:hyperlink>
         </w:p>
@@ -768,69 +618,19 @@
             <w:pStyle w:val="Contents2"/>
             <w:tabs>
               <w:tab w:val="clear" w:pos="708"/>
-              <w:tab w:val="left" w:pos="880" w:leader="none"/>
-              <w:tab w:val="right" w:pos="8828" w:leader="none"/>
+              <w:tab w:val="right" w:pos="8838" w:leader="dot"/>
             </w:tabs>
-            <w:rPr>
-              <w:rFonts w:ascii="Calibri" w:hAnsi="Calibri" w:eastAsia="" w:asciiTheme="minorHAnsi" w:eastAsiaTheme="minorEastAsia" w:hAnsiTheme="minorHAnsi"/>
-              <w:sz w:val="22"/>
-              <w:lang w:val="en-US"/>
-            </w:rPr>
+            <w:rPr/>
           </w:pPr>
-          <w:hyperlink w:anchor="_Toc67018136">
+          <w:hyperlink w:anchor="__RefHeading___Toc1033_1533539954">
             <w:r>
               <w:rPr>
                 <w:webHidden/>
                 <w:rStyle w:val="IndexLink"/>
               </w:rPr>
-              <w:t>1.3.</w:t>
-            </w:r>
-            <w:r>
-              <w:rPr>
-                <w:rStyle w:val="IndexLink"/>
-                <w:rFonts w:eastAsia="" w:ascii="Calibri" w:hAnsi="Calibri" w:asciiTheme="minorHAnsi" w:eastAsiaTheme="minorEastAsia" w:hAnsiTheme="minorHAnsi"/>
-                <w:sz w:val="22"/>
-                <w:lang w:val="en-US"/>
-              </w:rPr>
-              <w:tab/>
-            </w:r>
-            <w:r>
-              <w:rPr>
-                <w:rStyle w:val="IndexLink"/>
-              </w:rPr>
-              <w:t>Descripción de la ejemplificación de las estructuras de datos desarrolladas</w:t>
-            </w:r>
-            <w:r>
-              <w:rPr>
-                <w:webHidden/>
-              </w:rPr>
-              <w:fldChar w:fldCharType="begin"/>
-            </w:r>
-            <w:r>
-              <w:rPr>
-                <w:webHidden/>
-              </w:rPr>
-              <w:instrText>PAGEREF _Toc67018136 \h</w:instrText>
-            </w:r>
-            <w:r>
-              <w:rPr>
-                <w:webHidden/>
-              </w:rPr>
-              <w:fldChar w:fldCharType="separate"/>
-            </w:r>
-            <w:r>
-              <w:rPr>
-                <w:rStyle w:val="IndexLink"/>
-                <w:vanish w:val="false"/>
-              </w:rPr>
+              <w:t>1.3.  Descripción de la ejemplificación de las estructuras de datos desarrolladas</w:t>
               <w:tab/>
               <w:t>8</w:t>
-            </w:r>
-            <w:r>
-              <w:rPr>
-                <w:webHidden/>
-              </w:rPr>
-              <w:fldChar w:fldCharType="end"/>
             </w:r>
           </w:hyperlink>
         </w:p>
@@ -839,71 +639,19 @@
             <w:pStyle w:val="Contents2"/>
             <w:tabs>
               <w:tab w:val="clear" w:pos="708"/>
-              <w:tab w:val="left" w:pos="880" w:leader="none"/>
-              <w:tab w:val="right" w:pos="8828" w:leader="none"/>
+              <w:tab w:val="right" w:pos="8838" w:leader="dot"/>
             </w:tabs>
-            <w:rPr>
-              <w:rFonts w:ascii="Calibri" w:hAnsi="Calibri" w:eastAsia="" w:asciiTheme="minorHAnsi" w:eastAsiaTheme="minorEastAsia" w:hAnsiTheme="minorHAnsi"/>
-              <w:sz w:val="22"/>
-              <w:lang w:val="en-US"/>
-            </w:rPr>
+            <w:rPr/>
           </w:pPr>
-          <w:hyperlink w:anchor="_Toc67018137">
+          <w:hyperlink w:anchor="__RefHeading___Toc1035_1533539954">
             <w:r>
               <w:rPr>
                 <w:webHidden/>
                 <w:rStyle w:val="IndexLink"/>
-                <w:highlight w:val="yellow"/>
-              </w:rPr>
-              <w:t>1.4.</w:t>
-            </w:r>
-            <w:r>
-              <w:rPr>
-                <w:rStyle w:val="IndexLink"/>
-                <w:rFonts w:eastAsia="" w:ascii="Calibri" w:hAnsi="Calibri" w:asciiTheme="minorHAnsi" w:eastAsiaTheme="minorEastAsia" w:hAnsiTheme="minorHAnsi"/>
-                <w:sz w:val="22"/>
-                <w:lang w:val="en-US"/>
-              </w:rPr>
-              <w:tab/>
-            </w:r>
-            <w:r>
-              <w:rPr>
-                <w:rStyle w:val="IndexLink"/>
-                <w:highlight w:val="yellow"/>
-              </w:rPr>
-              <w:t>Problemas sin solución</w:t>
-            </w:r>
-            <w:r>
-              <w:rPr>
-                <w:webHidden/>
-              </w:rPr>
-              <w:fldChar w:fldCharType="begin"/>
-            </w:r>
-            <w:r>
-              <w:rPr>
-                <w:webHidden/>
-              </w:rPr>
-              <w:instrText>PAGEREF _Toc67018137 \h</w:instrText>
-            </w:r>
-            <w:r>
-              <w:rPr>
-                <w:webHidden/>
-              </w:rPr>
-              <w:fldChar w:fldCharType="separate"/>
-            </w:r>
-            <w:r>
-              <w:rPr>
-                <w:rStyle w:val="IndexLink"/>
-                <w:vanish w:val="false"/>
-              </w:rPr>
+              </w:rPr>
+              <w:t>1.4.  Problemas sin solución</w:t>
               <w:tab/>
               <w:t>8</w:t>
-            </w:r>
-            <w:r>
-              <w:rPr>
-                <w:webHidden/>
-              </w:rPr>
-              <w:fldChar w:fldCharType="end"/>
             </w:r>
           </w:hyperlink>
         </w:p>
@@ -912,69 +660,19 @@
             <w:pStyle w:val="Contents2"/>
             <w:tabs>
               <w:tab w:val="clear" w:pos="708"/>
-              <w:tab w:val="left" w:pos="880" w:leader="none"/>
-              <w:tab w:val="right" w:pos="8828" w:leader="none"/>
+              <w:tab w:val="right" w:pos="8838" w:leader="dot"/>
             </w:tabs>
-            <w:rPr>
-              <w:rFonts w:ascii="Calibri" w:hAnsi="Calibri" w:eastAsia="" w:asciiTheme="minorHAnsi" w:eastAsiaTheme="minorEastAsia" w:hAnsiTheme="minorHAnsi"/>
-              <w:sz w:val="22"/>
-              <w:lang w:val="en-US"/>
-            </w:rPr>
+            <w:rPr/>
           </w:pPr>
-          <w:hyperlink w:anchor="_Toc67018138">
+          <w:hyperlink w:anchor="__RefHeading___Toc1037_1533539954">
             <w:r>
               <w:rPr>
                 <w:webHidden/>
                 <w:rStyle w:val="IndexLink"/>
               </w:rPr>
-              <w:t>1.5.</w:t>
-            </w:r>
-            <w:r>
-              <w:rPr>
-                <w:rStyle w:val="IndexLink"/>
-                <w:rFonts w:eastAsia="" w:ascii="Calibri" w:hAnsi="Calibri" w:asciiTheme="minorHAnsi" w:eastAsiaTheme="minorEastAsia" w:hAnsiTheme="minorHAnsi"/>
-                <w:sz w:val="22"/>
-                <w:lang w:val="en-US"/>
-              </w:rPr>
+              <w:t>1.5.  Problemas encontrados</w:t>
               <w:tab/>
-            </w:r>
-            <w:r>
-              <w:rPr>
-                <w:rStyle w:val="IndexLink"/>
-              </w:rPr>
-              <w:t>Problemas encontrados</w:t>
-            </w:r>
-            <w:r>
-              <w:rPr>
-                <w:webHidden/>
-              </w:rPr>
-              <w:fldChar w:fldCharType="begin"/>
-            </w:r>
-            <w:r>
-              <w:rPr>
-                <w:webHidden/>
-              </w:rPr>
-              <w:instrText>PAGEREF _Toc67018138 \h</w:instrText>
-            </w:r>
-            <w:r>
-              <w:rPr>
-                <w:webHidden/>
-              </w:rPr>
-              <w:fldChar w:fldCharType="separate"/>
-            </w:r>
-            <w:r>
-              <w:rPr>
-                <w:rStyle w:val="IndexLink"/>
-                <w:vanish w:val="false"/>
-              </w:rPr>
-              <w:tab/>
-              <w:t>8</w:t>
-            </w:r>
-            <w:r>
-              <w:rPr>
-                <w:webHidden/>
-              </w:rPr>
-              <w:fldChar w:fldCharType="end"/>
+              <w:t>9</w:t>
             </w:r>
           </w:hyperlink>
         </w:p>
@@ -983,69 +681,19 @@
             <w:pStyle w:val="Contents3"/>
             <w:tabs>
               <w:tab w:val="clear" w:pos="708"/>
-              <w:tab w:val="left" w:pos="1320" w:leader="none"/>
-              <w:tab w:val="right" w:pos="8828" w:leader="none"/>
+              <w:tab w:val="right" w:pos="8838" w:leader="dot"/>
             </w:tabs>
-            <w:rPr>
-              <w:rFonts w:ascii="Calibri" w:hAnsi="Calibri" w:eastAsia="" w:asciiTheme="minorHAnsi" w:eastAsiaTheme="minorEastAsia" w:hAnsiTheme="minorHAnsi"/>
-              <w:sz w:val="22"/>
-              <w:lang w:val="en-US"/>
-            </w:rPr>
+            <w:rPr/>
           </w:pPr>
-          <w:hyperlink w:anchor="_Toc67018144">
+          <w:hyperlink w:anchor="__RefHeading___Toc1039_1533539954">
             <w:r>
               <w:rPr>
                 <w:webHidden/>
                 <w:rStyle w:val="IndexLink"/>
               </w:rPr>
-              <w:t>1.5.1.</w:t>
-            </w:r>
-            <w:r>
-              <w:rPr>
-                <w:rStyle w:val="IndexLink"/>
-                <w:rFonts w:eastAsia="" w:ascii="Calibri" w:hAnsi="Calibri" w:asciiTheme="minorHAnsi" w:eastAsiaTheme="minorEastAsia" w:hAnsiTheme="minorHAnsi"/>
-                <w:sz w:val="22"/>
-                <w:lang w:val="en-US"/>
-              </w:rPr>
-              <w:tab/>
-            </w:r>
-            <w:r>
-              <w:rPr>
-                <w:rStyle w:val="IndexLink"/>
-              </w:rPr>
-              <w:t>Concatenar y comparar un entero con un string.</w:t>
-            </w:r>
-            <w:r>
-              <w:rPr>
-                <w:webHidden/>
-              </w:rPr>
-              <w:fldChar w:fldCharType="begin"/>
-            </w:r>
-            <w:r>
-              <w:rPr>
-                <w:webHidden/>
-              </w:rPr>
-              <w:instrText>PAGEREF _Toc67018144 \h</w:instrText>
-            </w:r>
-            <w:r>
-              <w:rPr>
-                <w:webHidden/>
-              </w:rPr>
-              <w:fldChar w:fldCharType="separate"/>
-            </w:r>
-            <w:r>
-              <w:rPr>
-                <w:rStyle w:val="IndexLink"/>
-                <w:vanish w:val="false"/>
-              </w:rPr>
+              <w:t>1.5.a. Concatenar y comparar un entero con un string.</w:t>
               <w:tab/>
               <w:t>9</w:t>
-            </w:r>
-            <w:r>
-              <w:rPr>
-                <w:webHidden/>
-              </w:rPr>
-              <w:fldChar w:fldCharType="end"/>
             </w:r>
           </w:hyperlink>
         </w:p>
@@ -1054,69 +702,19 @@
             <w:pStyle w:val="Contents3"/>
             <w:tabs>
               <w:tab w:val="clear" w:pos="708"/>
-              <w:tab w:val="left" w:pos="1320" w:leader="none"/>
-              <w:tab w:val="right" w:pos="8828" w:leader="none"/>
+              <w:tab w:val="right" w:pos="8838" w:leader="dot"/>
             </w:tabs>
-            <w:rPr>
-              <w:rFonts w:ascii="Calibri" w:hAnsi="Calibri" w:eastAsia="" w:asciiTheme="minorHAnsi" w:eastAsiaTheme="minorEastAsia" w:hAnsiTheme="minorHAnsi"/>
-              <w:sz w:val="22"/>
-              <w:lang w:val="en-US"/>
-            </w:rPr>
+            <w:rPr/>
           </w:pPr>
-          <w:hyperlink w:anchor="_Toc67018145">
+          <w:hyperlink w:anchor="__RefHeading___Toc1041_1533539954">
             <w:r>
               <w:rPr>
                 <w:webHidden/>
                 <w:rStyle w:val="IndexLink"/>
               </w:rPr>
-              <w:t>1.5.2.</w:t>
-            </w:r>
-            <w:r>
-              <w:rPr>
-                <w:rStyle w:val="IndexLink"/>
-                <w:rFonts w:eastAsia="" w:ascii="Calibri" w:hAnsi="Calibri" w:asciiTheme="minorHAnsi" w:eastAsiaTheme="minorEastAsia" w:hAnsiTheme="minorHAnsi"/>
-                <w:sz w:val="22"/>
-                <w:lang w:val="en-US"/>
-              </w:rPr>
-              <w:tab/>
-            </w:r>
-            <w:r>
-              <w:rPr>
-                <w:rStyle w:val="IndexLink"/>
-              </w:rPr>
-              <w:t>Inconvenientes en la estructura de datos del juego.</w:t>
-            </w:r>
-            <w:r>
-              <w:rPr>
-                <w:webHidden/>
-              </w:rPr>
-              <w:fldChar w:fldCharType="begin"/>
-            </w:r>
-            <w:r>
-              <w:rPr>
-                <w:webHidden/>
-              </w:rPr>
-              <w:instrText>PAGEREF _Toc67018145 \h</w:instrText>
-            </w:r>
-            <w:r>
-              <w:rPr>
-                <w:webHidden/>
-              </w:rPr>
-              <w:fldChar w:fldCharType="separate"/>
-            </w:r>
-            <w:r>
-              <w:rPr>
-                <w:rStyle w:val="IndexLink"/>
-                <w:vanish w:val="false"/>
-              </w:rPr>
+              <w:t>1.5.b. Inconvenientes en la estructura de datos del juego.</w:t>
               <w:tab/>
               <w:t>9</w:t>
-            </w:r>
-            <w:r>
-              <w:rPr>
-                <w:webHidden/>
-              </w:rPr>
-              <w:fldChar w:fldCharType="end"/>
             </w:r>
           </w:hyperlink>
         </w:p>
@@ -1125,69 +723,19 @@
             <w:pStyle w:val="Contents2"/>
             <w:tabs>
               <w:tab w:val="clear" w:pos="708"/>
-              <w:tab w:val="left" w:pos="880" w:leader="none"/>
-              <w:tab w:val="right" w:pos="8828" w:leader="none"/>
+              <w:tab w:val="right" w:pos="8838" w:leader="dot"/>
             </w:tabs>
-            <w:rPr>
-              <w:rFonts w:ascii="Calibri" w:hAnsi="Calibri" w:eastAsia="" w:asciiTheme="minorHAnsi" w:eastAsiaTheme="minorEastAsia" w:hAnsiTheme="minorHAnsi"/>
-              <w:sz w:val="22"/>
-              <w:lang w:val="en-US"/>
-            </w:rPr>
+            <w:rPr/>
           </w:pPr>
-          <w:hyperlink w:anchor="_Toc67018146">
+          <w:hyperlink w:anchor="__RefHeading___Toc1043_1533539954">
             <w:r>
               <w:rPr>
                 <w:webHidden/>
                 <w:rStyle w:val="IndexLink"/>
               </w:rPr>
-              <w:t>1.6.</w:t>
-            </w:r>
-            <w:r>
-              <w:rPr>
-                <w:rStyle w:val="IndexLink"/>
-                <w:rFonts w:eastAsia="" w:ascii="Calibri" w:hAnsi="Calibri" w:asciiTheme="minorHAnsi" w:eastAsiaTheme="minorEastAsia" w:hAnsiTheme="minorHAnsi"/>
-                <w:sz w:val="22"/>
-                <w:lang w:val="en-US"/>
-              </w:rPr>
-              <w:tab/>
-            </w:r>
-            <w:r>
-              <w:rPr>
-                <w:rStyle w:val="IndexLink"/>
-              </w:rPr>
-              <w:t>Plan de Actividades realizadas por estudiante</w:t>
-            </w:r>
-            <w:r>
-              <w:rPr>
-                <w:webHidden/>
-              </w:rPr>
-              <w:fldChar w:fldCharType="begin"/>
-            </w:r>
-            <w:r>
-              <w:rPr>
-                <w:webHidden/>
-              </w:rPr>
-              <w:instrText>PAGEREF _Toc67018146 \h</w:instrText>
-            </w:r>
-            <w:r>
-              <w:rPr>
-                <w:webHidden/>
-              </w:rPr>
-              <w:fldChar w:fldCharType="separate"/>
-            </w:r>
-            <w:r>
-              <w:rPr>
-                <w:rStyle w:val="IndexLink"/>
-                <w:vanish w:val="false"/>
-              </w:rPr>
+              <w:t>1.6.  Plan de Actividades realizadas por estudiante</w:t>
               <w:tab/>
               <w:t>10</w:t>
-            </w:r>
-            <w:r>
-              <w:rPr>
-                <w:webHidden/>
-              </w:rPr>
-              <w:fldChar w:fldCharType="end"/>
             </w:r>
           </w:hyperlink>
         </w:p>
@@ -1196,69 +744,19 @@
             <w:pStyle w:val="Contents2"/>
             <w:tabs>
               <w:tab w:val="clear" w:pos="708"/>
-              <w:tab w:val="left" w:pos="880" w:leader="none"/>
-              <w:tab w:val="right" w:pos="8828" w:leader="none"/>
+              <w:tab w:val="right" w:pos="8838" w:leader="dot"/>
             </w:tabs>
-            <w:rPr>
-              <w:rFonts w:ascii="Calibri" w:hAnsi="Calibri" w:eastAsia="" w:asciiTheme="minorHAnsi" w:eastAsiaTheme="minorEastAsia" w:hAnsiTheme="minorHAnsi"/>
-              <w:sz w:val="22"/>
-              <w:lang w:val="en-US"/>
-            </w:rPr>
+            <w:rPr/>
           </w:pPr>
-          <w:hyperlink w:anchor="_Toc67018147">
+          <w:hyperlink w:anchor="__RefHeading___Toc1045_1533539954">
             <w:r>
               <w:rPr>
                 <w:webHidden/>
                 <w:rStyle w:val="IndexLink"/>
               </w:rPr>
-              <w:t>1.7.</w:t>
-            </w:r>
-            <w:r>
-              <w:rPr>
-                <w:rStyle w:val="IndexLink"/>
-                <w:rFonts w:eastAsia="" w:ascii="Calibri" w:hAnsi="Calibri" w:asciiTheme="minorHAnsi" w:eastAsiaTheme="minorEastAsia" w:hAnsiTheme="minorHAnsi"/>
-                <w:sz w:val="22"/>
-                <w:lang w:val="en-US"/>
-              </w:rPr>
-              <w:tab/>
-            </w:r>
-            <w:r>
-              <w:rPr>
-                <w:rStyle w:val="IndexLink"/>
-              </w:rPr>
-              <w:t>Conclusiones</w:t>
-            </w:r>
-            <w:r>
-              <w:rPr>
-                <w:webHidden/>
-              </w:rPr>
-              <w:fldChar w:fldCharType="begin"/>
-            </w:r>
-            <w:r>
-              <w:rPr>
-                <w:webHidden/>
-              </w:rPr>
-              <w:instrText>PAGEREF _Toc67018147 \h</w:instrText>
-            </w:r>
-            <w:r>
-              <w:rPr>
-                <w:webHidden/>
-              </w:rPr>
-              <w:fldChar w:fldCharType="separate"/>
-            </w:r>
-            <w:r>
-              <w:rPr>
-                <w:rStyle w:val="IndexLink"/>
-                <w:vanish w:val="false"/>
-              </w:rPr>
+              <w:t>1.7.  Conclusiones</w:t>
               <w:tab/>
               <w:t>12</w:t>
-            </w:r>
-            <w:r>
-              <w:rPr>
-                <w:webHidden/>
-              </w:rPr>
-              <w:fldChar w:fldCharType="end"/>
             </w:r>
           </w:hyperlink>
         </w:p>
@@ -1267,69 +765,19 @@
             <w:pStyle w:val="Contents2"/>
             <w:tabs>
               <w:tab w:val="clear" w:pos="708"/>
-              <w:tab w:val="left" w:pos="880" w:leader="none"/>
-              <w:tab w:val="right" w:pos="8828" w:leader="none"/>
+              <w:tab w:val="right" w:pos="8838" w:leader="dot"/>
             </w:tabs>
-            <w:rPr>
-              <w:rFonts w:ascii="Calibri" w:hAnsi="Calibri" w:eastAsia="" w:asciiTheme="minorHAnsi" w:eastAsiaTheme="minorEastAsia" w:hAnsiTheme="minorHAnsi"/>
-              <w:sz w:val="22"/>
-              <w:lang w:val="en-US"/>
-            </w:rPr>
+            <w:rPr/>
           </w:pPr>
-          <w:hyperlink w:anchor="_Toc67018148">
+          <w:hyperlink w:anchor="__RefHeading___Toc1047_1533539954">
             <w:r>
               <w:rPr>
                 <w:webHidden/>
                 <w:rStyle w:val="IndexLink"/>
               </w:rPr>
-              <w:t>1.8.</w:t>
-            </w:r>
-            <w:r>
-              <w:rPr>
-                <w:rStyle w:val="IndexLink"/>
-                <w:rFonts w:eastAsia="" w:ascii="Calibri" w:hAnsi="Calibri" w:asciiTheme="minorHAnsi" w:eastAsiaTheme="minorEastAsia" w:hAnsiTheme="minorHAnsi"/>
-                <w:sz w:val="22"/>
-                <w:lang w:val="en-US"/>
-              </w:rPr>
-              <w:tab/>
-            </w:r>
-            <w:r>
-              <w:rPr>
-                <w:rStyle w:val="IndexLink"/>
-              </w:rPr>
-              <w:t>Recomendaciones</w:t>
-            </w:r>
-            <w:r>
-              <w:rPr>
-                <w:webHidden/>
-              </w:rPr>
-              <w:fldChar w:fldCharType="begin"/>
-            </w:r>
-            <w:r>
-              <w:rPr>
-                <w:webHidden/>
-              </w:rPr>
-              <w:instrText>PAGEREF _Toc67018148 \h</w:instrText>
-            </w:r>
-            <w:r>
-              <w:rPr>
-                <w:webHidden/>
-              </w:rPr>
-              <w:fldChar w:fldCharType="separate"/>
-            </w:r>
-            <w:r>
-              <w:rPr>
-                <w:rStyle w:val="IndexLink"/>
-                <w:vanish w:val="false"/>
-              </w:rPr>
+              <w:t>1.8.  Recomendaciones</w:t>
               <w:tab/>
               <w:t>12</w:t>
-            </w:r>
-            <w:r>
-              <w:rPr>
-                <w:webHidden/>
-              </w:rPr>
-              <w:fldChar w:fldCharType="end"/>
             </w:r>
           </w:hyperlink>
         </w:p>
@@ -1338,69 +786,19 @@
             <w:pStyle w:val="Contents2"/>
             <w:tabs>
               <w:tab w:val="clear" w:pos="708"/>
-              <w:tab w:val="left" w:pos="880" w:leader="none"/>
-              <w:tab w:val="right" w:pos="8828" w:leader="none"/>
+              <w:tab w:val="right" w:pos="8838" w:leader="dot"/>
             </w:tabs>
-            <w:rPr>
-              <w:rFonts w:ascii="Calibri" w:hAnsi="Calibri" w:eastAsia="" w:asciiTheme="minorHAnsi" w:eastAsiaTheme="minorEastAsia" w:hAnsiTheme="minorHAnsi"/>
-              <w:sz w:val="22"/>
-              <w:lang w:val="en-US"/>
-            </w:rPr>
+            <w:rPr/>
           </w:pPr>
-          <w:hyperlink w:anchor="_Toc67018149">
+          <w:hyperlink w:anchor="__RefHeading___Toc1049_1533539954">
             <w:r>
               <w:rPr>
                 <w:webHidden/>
                 <w:rStyle w:val="IndexLink"/>
               </w:rPr>
-              <w:t>1.9.</w:t>
-            </w:r>
-            <w:r>
-              <w:rPr>
-                <w:rStyle w:val="IndexLink"/>
-                <w:rFonts w:eastAsia="" w:ascii="Calibri" w:hAnsi="Calibri" w:asciiTheme="minorHAnsi" w:eastAsiaTheme="minorEastAsia" w:hAnsiTheme="minorHAnsi"/>
-                <w:sz w:val="22"/>
-                <w:lang w:val="en-US"/>
-              </w:rPr>
+              <w:t>1.9.  Bibliografía consultada en todo el proyecto</w:t>
               <w:tab/>
-            </w:r>
-            <w:r>
-              <w:rPr>
-                <w:rStyle w:val="IndexLink"/>
-              </w:rPr>
-              <w:t>Bibliografía consultada en todo el proyecto</w:t>
-            </w:r>
-            <w:r>
-              <w:rPr>
-                <w:webHidden/>
-              </w:rPr>
-              <w:fldChar w:fldCharType="begin"/>
-            </w:r>
-            <w:r>
-              <w:rPr>
-                <w:webHidden/>
-              </w:rPr>
-              <w:instrText>PAGEREF _Toc67018149 \h</w:instrText>
-            </w:r>
-            <w:r>
-              <w:rPr>
-                <w:webHidden/>
-              </w:rPr>
-              <w:fldChar w:fldCharType="separate"/>
-            </w:r>
-            <w:r>
-              <w:rPr>
-                <w:rStyle w:val="IndexLink"/>
-                <w:vanish w:val="false"/>
-              </w:rPr>
-              <w:tab/>
-              <w:t>12</w:t>
-            </w:r>
-            <w:r>
-              <w:rPr>
-                <w:webHidden/>
-              </w:rPr>
-              <w:fldChar w:fldCharType="end"/>
+              <w:t>13</w:t>
             </w:r>
           </w:hyperlink>
         </w:p>
@@ -1409,75 +807,24 @@
             <w:pStyle w:val="Contents1"/>
             <w:tabs>
               <w:tab w:val="clear" w:pos="708"/>
-              <w:tab w:val="left" w:pos="480" w:leader="none"/>
-              <w:tab w:val="right" w:pos="8828" w:leader="none"/>
+              <w:tab w:val="right" w:pos="8838" w:leader="dot"/>
             </w:tabs>
-            <w:rPr>
-              <w:rFonts w:ascii="Calibri" w:hAnsi="Calibri" w:eastAsia="" w:asciiTheme="minorHAnsi" w:eastAsiaTheme="minorEastAsia" w:hAnsiTheme="minorHAnsi"/>
-              <w:sz w:val="22"/>
-              <w:lang w:val="en-US"/>
-            </w:rPr>
+            <w:rPr/>
           </w:pPr>
-          <w:hyperlink w:anchor="_Toc67018150">
+          <w:hyperlink w:anchor="__RefHeading___Toc1051_1533539954">
             <w:r>
               <w:rPr>
                 <w:webHidden/>
                 <w:rStyle w:val="IndexLink"/>
               </w:rPr>
-              <w:t>2.</w:t>
-            </w:r>
-            <w:r>
-              <w:rPr>
-                <w:rStyle w:val="IndexLink"/>
-                <w:rFonts w:eastAsia="" w:ascii="Calibri" w:hAnsi="Calibri" w:asciiTheme="minorHAnsi" w:eastAsiaTheme="minorEastAsia" w:hAnsiTheme="minorHAnsi"/>
-                <w:sz w:val="22"/>
-                <w:lang w:val="en-US"/>
-              </w:rPr>
+              <w:t>2. Bitácora en digital, donde se describen las actividades realizadas.</w:t>
               <w:tab/>
-            </w:r>
-            <w:r>
-              <w:rPr>
-                <w:rStyle w:val="IndexLink"/>
-              </w:rPr>
-              <w:t>Bitácora en digital, donde se describen las actividades realizadas.</w:t>
-            </w:r>
-            <w:r>
-              <w:rPr>
-                <w:webHidden/>
-              </w:rPr>
-              <w:fldChar w:fldCharType="begin"/>
-            </w:r>
-            <w:r>
-              <w:rPr>
-                <w:webHidden/>
-              </w:rPr>
-              <w:instrText>PAGEREF _Toc67018150 \h</w:instrText>
-            </w:r>
-            <w:r>
-              <w:rPr>
-                <w:webHidden/>
-              </w:rPr>
-              <w:fldChar w:fldCharType="separate"/>
-            </w:r>
-            <w:r>
-              <w:rPr>
-                <w:rStyle w:val="IndexLink"/>
-                <w:vanish w:val="false"/>
-              </w:rPr>
-              <w:tab/>
-              <w:t>13</w:t>
-            </w:r>
-            <w:r>
-              <w:rPr>
-                <w:webHidden/>
-              </w:rPr>
-              <w:fldChar w:fldCharType="end"/>
+              <w:t>14</w:t>
             </w:r>
           </w:hyperlink>
           <w:r>
             <w:rPr>
               <w:rStyle w:val="IndexLink"/>
-              <w:vanish w:val="false"/>
             </w:rPr>
             <w:fldChar w:fldCharType="end"/>
           </w:r>
@@ -1544,12 +891,14 @@
         </w:numPr>
         <w:rPr/>
       </w:pPr>
-      <w:bookmarkStart w:id="0" w:name="_Toc67018133"/>
+      <w:bookmarkStart w:id="0" w:name="__RefHeading___Toc1027_1533539954"/>
+      <w:bookmarkStart w:id="1" w:name="_Toc67018133"/>
+      <w:bookmarkEnd w:id="0"/>
       <w:r>
         <w:rPr/>
         <w:t>Breve descripción del proyecto</w:t>
       </w:r>
-      <w:bookmarkEnd w:id="0"/>
+      <w:bookmarkEnd w:id="1"/>
     </w:p>
     <w:p>
       <w:pPr>
@@ -1570,18 +919,20 @@
         </w:numPr>
         <w:rPr/>
       </w:pPr>
-      <w:bookmarkStart w:id="1" w:name="_Toc67016476"/>
+      <w:bookmarkStart w:id="2" w:name="__RefHeading___Toc1029_1533539954"/>
+      <w:bookmarkStart w:id="3" w:name="_Toc67016476"/>
+      <w:bookmarkEnd w:id="2"/>
       <w:r>
         <w:rPr/>
         <w:t xml:space="preserve"> </w:t>
       </w:r>
-      <w:bookmarkStart w:id="2" w:name="_Toc67018134"/>
+      <w:bookmarkStart w:id="4" w:name="_Toc67018134"/>
       <w:r>
         <w:rPr/>
         <w:t>Descripción detallada de los algoritmos de solución desarrollados</w:t>
       </w:r>
-      <w:bookmarkEnd w:id="1"/>
-      <w:bookmarkEnd w:id="2"/>
+      <w:bookmarkEnd w:id="3"/>
+      <w:bookmarkEnd w:id="4"/>
     </w:p>
     <w:p>
       <w:pPr>
@@ -1635,7 +986,7 @@
         </w:numPr>
         <w:rPr/>
       </w:pPr>
-      <w:bookmarkStart w:id="3" w:name="_Hlk66726401"/>
+      <w:bookmarkStart w:id="5" w:name="_Hlk66726401"/>
       <w:r>
         <w:rPr>
           <w:b/>
@@ -1643,7 +994,7 @@
         </w:rPr>
         <w:t xml:space="preserve">Si la puntuación del jugador con las cartas visibles para todos es mayor a 21, </w:t>
       </w:r>
-      <w:bookmarkEnd w:id="3"/>
+      <w:bookmarkEnd w:id="5"/>
       <w:r>
         <w:rPr/>
         <w:t>el jugador habrá perdido y continua el turno del siguiente jugador.</w:t>
@@ -1789,9 +1140,9 @@
             <wp:wrapTight wrapText="bothSides">
               <wp:wrapPolygon edited="0">
                 <wp:start x="-20" y="0"/>
-                <wp:lineTo x="-20" y="21555"/>
-                <wp:lineTo x="21518" y="21555"/>
-                <wp:lineTo x="21518" y="0"/>
+                <wp:lineTo x="-20" y="21530"/>
+                <wp:lineTo x="21498" y="21530"/>
+                <wp:lineTo x="21498" y="0"/>
                 <wp:lineTo x="-20" y="0"/>
               </wp:wrapPolygon>
             </wp:wrapTight>
@@ -1839,18 +1190,20 @@
         </w:numPr>
         <w:rPr/>
       </w:pPr>
-      <w:bookmarkStart w:id="4" w:name="_Toc67016477"/>
+      <w:bookmarkStart w:id="6" w:name="__RefHeading___Toc1031_1533539954"/>
+      <w:bookmarkStart w:id="7" w:name="_Toc67016477"/>
+      <w:bookmarkEnd w:id="6"/>
       <w:r>
         <w:rPr/>
         <w:t xml:space="preserve"> </w:t>
       </w:r>
-      <w:bookmarkStart w:id="5" w:name="_Toc67018135"/>
+      <w:bookmarkStart w:id="8" w:name="_Toc67018135"/>
       <w:r>
         <w:rPr/>
         <w:t>Descripción de las funciones implementadas</w:t>
       </w:r>
-      <w:bookmarkEnd w:id="4"/>
-      <w:bookmarkEnd w:id="5"/>
+      <w:bookmarkEnd w:id="7"/>
+      <w:bookmarkEnd w:id="8"/>
     </w:p>
     <w:p>
       <w:pPr>
@@ -3946,18 +3299,20 @@
         </w:numPr>
         <w:rPr/>
       </w:pPr>
-      <w:bookmarkStart w:id="6" w:name="_Toc67016478"/>
+      <w:bookmarkStart w:id="9" w:name="__RefHeading___Toc1033_1533539954"/>
+      <w:bookmarkStart w:id="10" w:name="_Toc67016478"/>
+      <w:bookmarkEnd w:id="9"/>
       <w:r>
         <w:rPr/>
         <w:t xml:space="preserve"> </w:t>
       </w:r>
-      <w:bookmarkStart w:id="7" w:name="_Toc67018136"/>
+      <w:bookmarkStart w:id="11" w:name="_Toc67018136"/>
       <w:r>
         <w:rPr/>
         <w:t>Descripción de la ejemplificación de las estructuras de datos desarrolladas</w:t>
       </w:r>
-      <w:bookmarkEnd w:id="6"/>
-      <w:bookmarkEnd w:id="7"/>
+      <w:bookmarkEnd w:id="10"/>
+      <w:bookmarkEnd w:id="11"/>
     </w:p>
     <w:p>
       <w:pPr>
@@ -4024,18 +3379,20 @@
         </w:numPr>
         <w:rPr/>
       </w:pPr>
-      <w:bookmarkStart w:id="8" w:name="_Toc67016479"/>
+      <w:bookmarkStart w:id="12" w:name="__RefHeading___Toc1035_1533539954"/>
+      <w:bookmarkStart w:id="13" w:name="_Toc67016479"/>
+      <w:bookmarkEnd w:id="12"/>
       <w:r>
         <w:rPr/>
         <w:t xml:space="preserve"> </w:t>
       </w:r>
-      <w:bookmarkStart w:id="9" w:name="_Toc67018137"/>
+      <w:bookmarkStart w:id="14" w:name="_Toc67018137"/>
       <w:r>
         <w:rPr/>
         <w:t>Problemas sin solución</w:t>
       </w:r>
-      <w:bookmarkEnd w:id="8"/>
-      <w:bookmarkEnd w:id="9"/>
+      <w:bookmarkEnd w:id="13"/>
+      <w:bookmarkEnd w:id="14"/>
     </w:p>
     <w:p>
       <w:pPr>
@@ -4074,18 +3431,20 @@
         </w:numPr>
         <w:rPr/>
       </w:pPr>
-      <w:bookmarkStart w:id="10" w:name="_Toc67016480"/>
+      <w:bookmarkStart w:id="15" w:name="__RefHeading___Toc1037_1533539954"/>
+      <w:bookmarkStart w:id="16" w:name="_Toc67016480"/>
+      <w:bookmarkEnd w:id="15"/>
       <w:r>
         <w:rPr/>
         <w:t xml:space="preserve"> </w:t>
       </w:r>
-      <w:bookmarkStart w:id="11" w:name="_Toc67018138"/>
+      <w:bookmarkStart w:id="17" w:name="_Toc67018138"/>
       <w:r>
         <w:rPr/>
         <w:t>Problemas encontrados</w:t>
       </w:r>
-      <w:bookmarkEnd w:id="10"/>
-      <w:bookmarkEnd w:id="11"/>
+      <w:bookmarkEnd w:id="16"/>
+      <w:bookmarkEnd w:id="17"/>
     </w:p>
     <w:p>
       <w:pPr>
@@ -4095,6 +3454,7 @@
           <w:numId w:val="5"/>
         </w:numPr>
         <w:spacing w:before="0" w:after="160"/>
+        <w:contextualSpacing/>
         <w:outlineLvl w:val="1"/>
         <w:rPr>
           <w:b/>
@@ -4115,40 +3475,34 @@
           <w:vanish/>
         </w:rPr>
       </w:r>
-      <w:bookmarkStart w:id="12" w:name="_Toc67018139"/>
-      <w:bookmarkStart w:id="13" w:name="_Toc67017568"/>
-      <w:bookmarkStart w:id="14" w:name="_Toc67017526"/>
-      <w:bookmarkStart w:id="15" w:name="_Toc67017420"/>
-      <w:bookmarkStart w:id="16" w:name="_Toc67017150"/>
-      <w:bookmarkStart w:id="17" w:name="_Toc67017110"/>
-      <w:bookmarkStart w:id="18" w:name="_Toc67017052"/>
-      <w:bookmarkStart w:id="19" w:name="_Toc67016637"/>
-      <w:bookmarkStart w:id="20" w:name="_Toc67016576"/>
-      <w:bookmarkStart w:id="21" w:name="_Toc67016524"/>
-      <w:bookmarkStart w:id="22" w:name="_Toc67016481"/>
-      <w:bookmarkStart w:id="23" w:name="_Toc67016439"/>
-      <w:bookmarkStart w:id="24" w:name="_Toc67016374"/>
-      <w:bookmarkStart w:id="25" w:name="_Toc67016332"/>
-      <w:bookmarkStart w:id="26" w:name="_Toc67018139"/>
-      <w:bookmarkStart w:id="27" w:name="_Toc67017568"/>
-      <w:bookmarkStart w:id="28" w:name="_Toc67017526"/>
-      <w:bookmarkStart w:id="29" w:name="_Toc67017420"/>
-      <w:bookmarkStart w:id="30" w:name="_Toc67017150"/>
-      <w:bookmarkStart w:id="31" w:name="_Toc67017110"/>
-      <w:bookmarkStart w:id="32" w:name="_Toc67017052"/>
-      <w:bookmarkStart w:id="33" w:name="_Toc67016637"/>
-      <w:bookmarkStart w:id="34" w:name="_Toc67016576"/>
-      <w:bookmarkStart w:id="35" w:name="_Toc67016524"/>
-      <w:bookmarkStart w:id="36" w:name="_Toc67016481"/>
-      <w:bookmarkStart w:id="37" w:name="_Toc67016439"/>
-      <w:bookmarkStart w:id="38" w:name="_Toc67016374"/>
-      <w:bookmarkStart w:id="39" w:name="_Toc67016332"/>
-      <w:bookmarkEnd w:id="26"/>
-      <w:bookmarkEnd w:id="27"/>
-      <w:bookmarkEnd w:id="28"/>
-      <w:bookmarkEnd w:id="29"/>
-      <w:bookmarkEnd w:id="30"/>
-      <w:bookmarkEnd w:id="31"/>
+      <w:bookmarkStart w:id="18" w:name="_Toc67016332"/>
+      <w:bookmarkStart w:id="19" w:name="_Toc67016374"/>
+      <w:bookmarkStart w:id="20" w:name="_Toc67016439"/>
+      <w:bookmarkStart w:id="21" w:name="_Toc67016481"/>
+      <w:bookmarkStart w:id="22" w:name="_Toc67016524"/>
+      <w:bookmarkStart w:id="23" w:name="_Toc67016576"/>
+      <w:bookmarkStart w:id="24" w:name="_Toc67016637"/>
+      <w:bookmarkStart w:id="25" w:name="_Toc67017052"/>
+      <w:bookmarkStart w:id="26" w:name="_Toc67017110"/>
+      <w:bookmarkStart w:id="27" w:name="_Toc67017150"/>
+      <w:bookmarkStart w:id="28" w:name="_Toc67017420"/>
+      <w:bookmarkStart w:id="29" w:name="_Toc67017526"/>
+      <w:bookmarkStart w:id="30" w:name="_Toc67017568"/>
+      <w:bookmarkStart w:id="31" w:name="_Toc67018139"/>
+      <w:bookmarkStart w:id="32" w:name="_Toc67016332"/>
+      <w:bookmarkStart w:id="33" w:name="_Toc67016374"/>
+      <w:bookmarkStart w:id="34" w:name="_Toc67016439"/>
+      <w:bookmarkStart w:id="35" w:name="_Toc67016481"/>
+      <w:bookmarkStart w:id="36" w:name="_Toc67016524"/>
+      <w:bookmarkStart w:id="37" w:name="_Toc67016576"/>
+      <w:bookmarkStart w:id="38" w:name="_Toc67016637"/>
+      <w:bookmarkStart w:id="39" w:name="_Toc67017052"/>
+      <w:bookmarkStart w:id="40" w:name="_Toc67017110"/>
+      <w:bookmarkStart w:id="41" w:name="_Toc67017150"/>
+      <w:bookmarkStart w:id="42" w:name="_Toc67017420"/>
+      <w:bookmarkStart w:id="43" w:name="_Toc67017526"/>
+      <w:bookmarkStart w:id="44" w:name="_Toc67017568"/>
+      <w:bookmarkStart w:id="45" w:name="_Toc67018139"/>
       <w:bookmarkEnd w:id="32"/>
       <w:bookmarkEnd w:id="33"/>
       <w:bookmarkEnd w:id="34"/>
@@ -4157,6 +3511,12 @@
       <w:bookmarkEnd w:id="37"/>
       <w:bookmarkEnd w:id="38"/>
       <w:bookmarkEnd w:id="39"/>
+      <w:bookmarkEnd w:id="40"/>
+      <w:bookmarkEnd w:id="41"/>
+      <w:bookmarkEnd w:id="42"/>
+      <w:bookmarkEnd w:id="43"/>
+      <w:bookmarkEnd w:id="44"/>
+      <w:bookmarkEnd w:id="45"/>
     </w:p>
     <w:p>
       <w:pPr>
@@ -4166,6 +3526,7 @@
           <w:numId w:val="5"/>
         </w:numPr>
         <w:spacing w:before="0" w:after="160"/>
+        <w:contextualSpacing/>
         <w:outlineLvl w:val="1"/>
         <w:rPr>
           <w:b/>
@@ -4186,40 +3547,34 @@
           <w:vanish/>
         </w:rPr>
       </w:r>
-      <w:bookmarkStart w:id="40" w:name="_Toc67018140"/>
-      <w:bookmarkStart w:id="41" w:name="_Toc67017569"/>
-      <w:bookmarkStart w:id="42" w:name="_Toc67017527"/>
-      <w:bookmarkStart w:id="43" w:name="_Toc67017421"/>
-      <w:bookmarkStart w:id="44" w:name="_Toc67017151"/>
-      <w:bookmarkStart w:id="45" w:name="_Toc67017111"/>
-      <w:bookmarkStart w:id="46" w:name="_Toc67017053"/>
-      <w:bookmarkStart w:id="47" w:name="_Toc67016638"/>
-      <w:bookmarkStart w:id="48" w:name="_Toc67016577"/>
-      <w:bookmarkStart w:id="49" w:name="_Toc67016525"/>
-      <w:bookmarkStart w:id="50" w:name="_Toc67016482"/>
-      <w:bookmarkStart w:id="51" w:name="_Toc67016440"/>
-      <w:bookmarkStart w:id="52" w:name="_Toc67016375"/>
-      <w:bookmarkStart w:id="53" w:name="_Toc67016333"/>
-      <w:bookmarkStart w:id="54" w:name="_Toc67018140"/>
-      <w:bookmarkStart w:id="55" w:name="_Toc67017569"/>
-      <w:bookmarkStart w:id="56" w:name="_Toc67017527"/>
-      <w:bookmarkStart w:id="57" w:name="_Toc67017421"/>
-      <w:bookmarkStart w:id="58" w:name="_Toc67017151"/>
-      <w:bookmarkStart w:id="59" w:name="_Toc67017111"/>
-      <w:bookmarkStart w:id="60" w:name="_Toc67017053"/>
-      <w:bookmarkStart w:id="61" w:name="_Toc67016638"/>
-      <w:bookmarkStart w:id="62" w:name="_Toc67016577"/>
-      <w:bookmarkStart w:id="63" w:name="_Toc67016525"/>
-      <w:bookmarkStart w:id="64" w:name="_Toc67016482"/>
-      <w:bookmarkStart w:id="65" w:name="_Toc67016440"/>
-      <w:bookmarkStart w:id="66" w:name="_Toc67016375"/>
-      <w:bookmarkStart w:id="67" w:name="_Toc67016333"/>
-      <w:bookmarkEnd w:id="54"/>
-      <w:bookmarkEnd w:id="55"/>
-      <w:bookmarkEnd w:id="56"/>
-      <w:bookmarkEnd w:id="57"/>
-      <w:bookmarkEnd w:id="58"/>
-      <w:bookmarkEnd w:id="59"/>
+      <w:bookmarkStart w:id="46" w:name="_Toc67016333"/>
+      <w:bookmarkStart w:id="47" w:name="_Toc67016375"/>
+      <w:bookmarkStart w:id="48" w:name="_Toc67016440"/>
+      <w:bookmarkStart w:id="49" w:name="_Toc67016482"/>
+      <w:bookmarkStart w:id="50" w:name="_Toc67016525"/>
+      <w:bookmarkStart w:id="51" w:name="_Toc67016577"/>
+      <w:bookmarkStart w:id="52" w:name="_Toc67016638"/>
+      <w:bookmarkStart w:id="53" w:name="_Toc67017053"/>
+      <w:bookmarkStart w:id="54" w:name="_Toc67017111"/>
+      <w:bookmarkStart w:id="55" w:name="_Toc67017151"/>
+      <w:bookmarkStart w:id="56" w:name="_Toc67017421"/>
+      <w:bookmarkStart w:id="57" w:name="_Toc67017527"/>
+      <w:bookmarkStart w:id="58" w:name="_Toc67017569"/>
+      <w:bookmarkStart w:id="59" w:name="_Toc67018140"/>
+      <w:bookmarkStart w:id="60" w:name="_Toc67016333"/>
+      <w:bookmarkStart w:id="61" w:name="_Toc67016375"/>
+      <w:bookmarkStart w:id="62" w:name="_Toc67016440"/>
+      <w:bookmarkStart w:id="63" w:name="_Toc67016482"/>
+      <w:bookmarkStart w:id="64" w:name="_Toc67016525"/>
+      <w:bookmarkStart w:id="65" w:name="_Toc67016577"/>
+      <w:bookmarkStart w:id="66" w:name="_Toc67016638"/>
+      <w:bookmarkStart w:id="67" w:name="_Toc67017053"/>
+      <w:bookmarkStart w:id="68" w:name="_Toc67017111"/>
+      <w:bookmarkStart w:id="69" w:name="_Toc67017151"/>
+      <w:bookmarkStart w:id="70" w:name="_Toc67017421"/>
+      <w:bookmarkStart w:id="71" w:name="_Toc67017527"/>
+      <w:bookmarkStart w:id="72" w:name="_Toc67017569"/>
+      <w:bookmarkStart w:id="73" w:name="_Toc67018140"/>
       <w:bookmarkEnd w:id="60"/>
       <w:bookmarkEnd w:id="61"/>
       <w:bookmarkEnd w:id="62"/>
@@ -4228,6 +3583,12 @@
       <w:bookmarkEnd w:id="65"/>
       <w:bookmarkEnd w:id="66"/>
       <w:bookmarkEnd w:id="67"/>
+      <w:bookmarkEnd w:id="68"/>
+      <w:bookmarkEnd w:id="69"/>
+      <w:bookmarkEnd w:id="70"/>
+      <w:bookmarkEnd w:id="71"/>
+      <w:bookmarkEnd w:id="72"/>
+      <w:bookmarkEnd w:id="73"/>
     </w:p>
     <w:p>
       <w:pPr>
@@ -4237,6 +3598,7 @@
           <w:numId w:val="5"/>
         </w:numPr>
         <w:spacing w:before="0" w:after="160"/>
+        <w:contextualSpacing/>
         <w:outlineLvl w:val="1"/>
         <w:rPr>
           <w:b/>
@@ -4257,40 +3619,34 @@
           <w:vanish/>
         </w:rPr>
       </w:r>
-      <w:bookmarkStart w:id="68" w:name="_Toc67018141"/>
-      <w:bookmarkStart w:id="69" w:name="_Toc67017570"/>
-      <w:bookmarkStart w:id="70" w:name="_Toc67017528"/>
-      <w:bookmarkStart w:id="71" w:name="_Toc67017422"/>
-      <w:bookmarkStart w:id="72" w:name="_Toc67017152"/>
-      <w:bookmarkStart w:id="73" w:name="_Toc67017112"/>
-      <w:bookmarkStart w:id="74" w:name="_Toc67017054"/>
-      <w:bookmarkStart w:id="75" w:name="_Toc67016639"/>
-      <w:bookmarkStart w:id="76" w:name="_Toc67016578"/>
-      <w:bookmarkStart w:id="77" w:name="_Toc67016526"/>
-      <w:bookmarkStart w:id="78" w:name="_Toc67016483"/>
-      <w:bookmarkStart w:id="79" w:name="_Toc67016441"/>
-      <w:bookmarkStart w:id="80" w:name="_Toc67016376"/>
-      <w:bookmarkStart w:id="81" w:name="_Toc67016334"/>
-      <w:bookmarkStart w:id="82" w:name="_Toc67018141"/>
-      <w:bookmarkStart w:id="83" w:name="_Toc67017570"/>
-      <w:bookmarkStart w:id="84" w:name="_Toc67017528"/>
-      <w:bookmarkStart w:id="85" w:name="_Toc67017422"/>
-      <w:bookmarkStart w:id="86" w:name="_Toc67017152"/>
-      <w:bookmarkStart w:id="87" w:name="_Toc67017112"/>
-      <w:bookmarkStart w:id="88" w:name="_Toc67017054"/>
-      <w:bookmarkStart w:id="89" w:name="_Toc67016639"/>
-      <w:bookmarkStart w:id="90" w:name="_Toc67016578"/>
-      <w:bookmarkStart w:id="91" w:name="_Toc67016526"/>
-      <w:bookmarkStart w:id="92" w:name="_Toc67016483"/>
-      <w:bookmarkStart w:id="93" w:name="_Toc67016441"/>
-      <w:bookmarkStart w:id="94" w:name="_Toc67016376"/>
-      <w:bookmarkStart w:id="95" w:name="_Toc67016334"/>
-      <w:bookmarkEnd w:id="82"/>
-      <w:bookmarkEnd w:id="83"/>
-      <w:bookmarkEnd w:id="84"/>
-      <w:bookmarkEnd w:id="85"/>
-      <w:bookmarkEnd w:id="86"/>
-      <w:bookmarkEnd w:id="87"/>
+      <w:bookmarkStart w:id="74" w:name="_Toc67016334"/>
+      <w:bookmarkStart w:id="75" w:name="_Toc67016376"/>
+      <w:bookmarkStart w:id="76" w:name="_Toc67016441"/>
+      <w:bookmarkStart w:id="77" w:name="_Toc67016483"/>
+      <w:bookmarkStart w:id="78" w:name="_Toc67016526"/>
+      <w:bookmarkStart w:id="79" w:name="_Toc67016578"/>
+      <w:bookmarkStart w:id="80" w:name="_Toc67016639"/>
+      <w:bookmarkStart w:id="81" w:name="_Toc67017054"/>
+      <w:bookmarkStart w:id="82" w:name="_Toc67017112"/>
+      <w:bookmarkStart w:id="83" w:name="_Toc67017152"/>
+      <w:bookmarkStart w:id="84" w:name="_Toc67017422"/>
+      <w:bookmarkStart w:id="85" w:name="_Toc67017528"/>
+      <w:bookmarkStart w:id="86" w:name="_Toc67017570"/>
+      <w:bookmarkStart w:id="87" w:name="_Toc67018141"/>
+      <w:bookmarkStart w:id="88" w:name="_Toc67016334"/>
+      <w:bookmarkStart w:id="89" w:name="_Toc67016376"/>
+      <w:bookmarkStart w:id="90" w:name="_Toc67016441"/>
+      <w:bookmarkStart w:id="91" w:name="_Toc67016483"/>
+      <w:bookmarkStart w:id="92" w:name="_Toc67016526"/>
+      <w:bookmarkStart w:id="93" w:name="_Toc67016578"/>
+      <w:bookmarkStart w:id="94" w:name="_Toc67016639"/>
+      <w:bookmarkStart w:id="95" w:name="_Toc67017054"/>
+      <w:bookmarkStart w:id="96" w:name="_Toc67017112"/>
+      <w:bookmarkStart w:id="97" w:name="_Toc67017152"/>
+      <w:bookmarkStart w:id="98" w:name="_Toc67017422"/>
+      <w:bookmarkStart w:id="99" w:name="_Toc67017528"/>
+      <w:bookmarkStart w:id="100" w:name="_Toc67017570"/>
+      <w:bookmarkStart w:id="101" w:name="_Toc67018141"/>
       <w:bookmarkEnd w:id="88"/>
       <w:bookmarkEnd w:id="89"/>
       <w:bookmarkEnd w:id="90"/>
@@ -4299,6 +3655,12 @@
       <w:bookmarkEnd w:id="93"/>
       <w:bookmarkEnd w:id="94"/>
       <w:bookmarkEnd w:id="95"/>
+      <w:bookmarkEnd w:id="96"/>
+      <w:bookmarkEnd w:id="97"/>
+      <w:bookmarkEnd w:id="98"/>
+      <w:bookmarkEnd w:id="99"/>
+      <w:bookmarkEnd w:id="100"/>
+      <w:bookmarkEnd w:id="101"/>
     </w:p>
     <w:p>
       <w:pPr>
@@ -4308,6 +3670,7 @@
           <w:numId w:val="5"/>
         </w:numPr>
         <w:spacing w:before="0" w:after="160"/>
+        <w:contextualSpacing/>
         <w:outlineLvl w:val="1"/>
         <w:rPr>
           <w:b/>
@@ -4328,40 +3691,34 @@
           <w:vanish/>
         </w:rPr>
       </w:r>
-      <w:bookmarkStart w:id="96" w:name="_Toc67018142"/>
-      <w:bookmarkStart w:id="97" w:name="_Toc67017571"/>
-      <w:bookmarkStart w:id="98" w:name="_Toc67017529"/>
-      <w:bookmarkStart w:id="99" w:name="_Toc67017423"/>
-      <w:bookmarkStart w:id="100" w:name="_Toc67017153"/>
-      <w:bookmarkStart w:id="101" w:name="_Toc67017113"/>
-      <w:bookmarkStart w:id="102" w:name="_Toc67017055"/>
-      <w:bookmarkStart w:id="103" w:name="_Toc67016640"/>
-      <w:bookmarkStart w:id="104" w:name="_Toc67016579"/>
-      <w:bookmarkStart w:id="105" w:name="_Toc67016527"/>
-      <w:bookmarkStart w:id="106" w:name="_Toc67016484"/>
-      <w:bookmarkStart w:id="107" w:name="_Toc67016442"/>
-      <w:bookmarkStart w:id="108" w:name="_Toc67016377"/>
-      <w:bookmarkStart w:id="109" w:name="_Toc67016335"/>
-      <w:bookmarkStart w:id="110" w:name="_Toc67018142"/>
-      <w:bookmarkStart w:id="111" w:name="_Toc67017571"/>
-      <w:bookmarkStart w:id="112" w:name="_Toc67017529"/>
-      <w:bookmarkStart w:id="113" w:name="_Toc67017423"/>
-      <w:bookmarkStart w:id="114" w:name="_Toc67017153"/>
-      <w:bookmarkStart w:id="115" w:name="_Toc67017113"/>
-      <w:bookmarkStart w:id="116" w:name="_Toc67017055"/>
-      <w:bookmarkStart w:id="117" w:name="_Toc67016640"/>
-      <w:bookmarkStart w:id="118" w:name="_Toc67016579"/>
-      <w:bookmarkStart w:id="119" w:name="_Toc67016527"/>
-      <w:bookmarkStart w:id="120" w:name="_Toc67016484"/>
-      <w:bookmarkStart w:id="121" w:name="_Toc67016442"/>
-      <w:bookmarkStart w:id="122" w:name="_Toc67016377"/>
-      <w:bookmarkStart w:id="123" w:name="_Toc67016335"/>
-      <w:bookmarkEnd w:id="110"/>
-      <w:bookmarkEnd w:id="111"/>
-      <w:bookmarkEnd w:id="112"/>
-      <w:bookmarkEnd w:id="113"/>
-      <w:bookmarkEnd w:id="114"/>
-      <w:bookmarkEnd w:id="115"/>
+      <w:bookmarkStart w:id="102" w:name="_Toc67016335"/>
+      <w:bookmarkStart w:id="103" w:name="_Toc67016377"/>
+      <w:bookmarkStart w:id="104" w:name="_Toc67016442"/>
+      <w:bookmarkStart w:id="105" w:name="_Toc67016484"/>
+      <w:bookmarkStart w:id="106" w:name="_Toc67016527"/>
+      <w:bookmarkStart w:id="107" w:name="_Toc67016579"/>
+      <w:bookmarkStart w:id="108" w:name="_Toc67016640"/>
+      <w:bookmarkStart w:id="109" w:name="_Toc67017055"/>
+      <w:bookmarkStart w:id="110" w:name="_Toc67017113"/>
+      <w:bookmarkStart w:id="111" w:name="_Toc67017153"/>
+      <w:bookmarkStart w:id="112" w:name="_Toc67017423"/>
+      <w:bookmarkStart w:id="113" w:name="_Toc67017529"/>
+      <w:bookmarkStart w:id="114" w:name="_Toc67017571"/>
+      <w:bookmarkStart w:id="115" w:name="_Toc67018142"/>
+      <w:bookmarkStart w:id="116" w:name="_Toc67016335"/>
+      <w:bookmarkStart w:id="117" w:name="_Toc67016377"/>
+      <w:bookmarkStart w:id="118" w:name="_Toc67016442"/>
+      <w:bookmarkStart w:id="119" w:name="_Toc67016484"/>
+      <w:bookmarkStart w:id="120" w:name="_Toc67016527"/>
+      <w:bookmarkStart w:id="121" w:name="_Toc67016579"/>
+      <w:bookmarkStart w:id="122" w:name="_Toc67016640"/>
+      <w:bookmarkStart w:id="123" w:name="_Toc67017055"/>
+      <w:bookmarkStart w:id="124" w:name="_Toc67017113"/>
+      <w:bookmarkStart w:id="125" w:name="_Toc67017153"/>
+      <w:bookmarkStart w:id="126" w:name="_Toc67017423"/>
+      <w:bookmarkStart w:id="127" w:name="_Toc67017529"/>
+      <w:bookmarkStart w:id="128" w:name="_Toc67017571"/>
+      <w:bookmarkStart w:id="129" w:name="_Toc67018142"/>
       <w:bookmarkEnd w:id="116"/>
       <w:bookmarkEnd w:id="117"/>
       <w:bookmarkEnd w:id="118"/>
@@ -4370,6 +3727,12 @@
       <w:bookmarkEnd w:id="121"/>
       <w:bookmarkEnd w:id="122"/>
       <w:bookmarkEnd w:id="123"/>
+      <w:bookmarkEnd w:id="124"/>
+      <w:bookmarkEnd w:id="125"/>
+      <w:bookmarkEnd w:id="126"/>
+      <w:bookmarkEnd w:id="127"/>
+      <w:bookmarkEnd w:id="128"/>
+      <w:bookmarkEnd w:id="129"/>
     </w:p>
     <w:p>
       <w:pPr>
@@ -4379,6 +3742,7 @@
           <w:numId w:val="5"/>
         </w:numPr>
         <w:spacing w:before="0" w:after="160"/>
+        <w:contextualSpacing/>
         <w:outlineLvl w:val="1"/>
         <w:rPr>
           <w:b/>
@@ -4399,40 +3763,34 @@
           <w:vanish/>
         </w:rPr>
       </w:r>
-      <w:bookmarkStart w:id="124" w:name="_Toc67018143"/>
-      <w:bookmarkStart w:id="125" w:name="_Toc67017572"/>
-      <w:bookmarkStart w:id="126" w:name="_Toc67017530"/>
-      <w:bookmarkStart w:id="127" w:name="_Toc67017424"/>
-      <w:bookmarkStart w:id="128" w:name="_Toc67017154"/>
-      <w:bookmarkStart w:id="129" w:name="_Toc67017114"/>
-      <w:bookmarkStart w:id="130" w:name="_Toc67017056"/>
-      <w:bookmarkStart w:id="131" w:name="_Toc67016641"/>
-      <w:bookmarkStart w:id="132" w:name="_Toc67016580"/>
-      <w:bookmarkStart w:id="133" w:name="_Toc67016528"/>
-      <w:bookmarkStart w:id="134" w:name="_Toc67016485"/>
-      <w:bookmarkStart w:id="135" w:name="_Toc67016443"/>
-      <w:bookmarkStart w:id="136" w:name="_Toc67016378"/>
-      <w:bookmarkStart w:id="137" w:name="_Toc67016336"/>
-      <w:bookmarkStart w:id="138" w:name="_Toc67018143"/>
-      <w:bookmarkStart w:id="139" w:name="_Toc67017572"/>
-      <w:bookmarkStart w:id="140" w:name="_Toc67017530"/>
-      <w:bookmarkStart w:id="141" w:name="_Toc67017424"/>
-      <w:bookmarkStart w:id="142" w:name="_Toc67017154"/>
-      <w:bookmarkStart w:id="143" w:name="_Toc67017114"/>
-      <w:bookmarkStart w:id="144" w:name="_Toc67017056"/>
-      <w:bookmarkStart w:id="145" w:name="_Toc67016641"/>
-      <w:bookmarkStart w:id="146" w:name="_Toc67016580"/>
-      <w:bookmarkStart w:id="147" w:name="_Toc67016528"/>
-      <w:bookmarkStart w:id="148" w:name="_Toc67016485"/>
-      <w:bookmarkStart w:id="149" w:name="_Toc67016443"/>
-      <w:bookmarkStart w:id="150" w:name="_Toc67016378"/>
-      <w:bookmarkStart w:id="151" w:name="_Toc67016336"/>
-      <w:bookmarkEnd w:id="138"/>
-      <w:bookmarkEnd w:id="139"/>
-      <w:bookmarkEnd w:id="140"/>
-      <w:bookmarkEnd w:id="141"/>
-      <w:bookmarkEnd w:id="142"/>
-      <w:bookmarkEnd w:id="143"/>
+      <w:bookmarkStart w:id="130" w:name="_Toc67016336"/>
+      <w:bookmarkStart w:id="131" w:name="_Toc67016378"/>
+      <w:bookmarkStart w:id="132" w:name="_Toc67016443"/>
+      <w:bookmarkStart w:id="133" w:name="_Toc67016485"/>
+      <w:bookmarkStart w:id="134" w:name="_Toc67016528"/>
+      <w:bookmarkStart w:id="135" w:name="_Toc67016580"/>
+      <w:bookmarkStart w:id="136" w:name="_Toc67016641"/>
+      <w:bookmarkStart w:id="137" w:name="_Toc67017056"/>
+      <w:bookmarkStart w:id="138" w:name="_Toc67017114"/>
+      <w:bookmarkStart w:id="139" w:name="_Toc67017154"/>
+      <w:bookmarkStart w:id="140" w:name="_Toc67017424"/>
+      <w:bookmarkStart w:id="141" w:name="_Toc67017530"/>
+      <w:bookmarkStart w:id="142" w:name="_Toc67017572"/>
+      <w:bookmarkStart w:id="143" w:name="_Toc67018143"/>
+      <w:bookmarkStart w:id="144" w:name="_Toc67016336"/>
+      <w:bookmarkStart w:id="145" w:name="_Toc67016378"/>
+      <w:bookmarkStart w:id="146" w:name="_Toc67016443"/>
+      <w:bookmarkStart w:id="147" w:name="_Toc67016485"/>
+      <w:bookmarkStart w:id="148" w:name="_Toc67016528"/>
+      <w:bookmarkStart w:id="149" w:name="_Toc67016580"/>
+      <w:bookmarkStart w:id="150" w:name="_Toc67016641"/>
+      <w:bookmarkStart w:id="151" w:name="_Toc67017056"/>
+      <w:bookmarkStart w:id="152" w:name="_Toc67017114"/>
+      <w:bookmarkStart w:id="153" w:name="_Toc67017154"/>
+      <w:bookmarkStart w:id="154" w:name="_Toc67017424"/>
+      <w:bookmarkStart w:id="155" w:name="_Toc67017530"/>
+      <w:bookmarkStart w:id="156" w:name="_Toc67017572"/>
+      <w:bookmarkStart w:id="157" w:name="_Toc67018143"/>
       <w:bookmarkEnd w:id="144"/>
       <w:bookmarkEnd w:id="145"/>
       <w:bookmarkEnd w:id="146"/>
@@ -4441,6 +3799,12 @@
       <w:bookmarkEnd w:id="149"/>
       <w:bookmarkEnd w:id="150"/>
       <w:bookmarkEnd w:id="151"/>
+      <w:bookmarkEnd w:id="152"/>
+      <w:bookmarkEnd w:id="153"/>
+      <w:bookmarkEnd w:id="154"/>
+      <w:bookmarkEnd w:id="155"/>
+      <w:bookmarkEnd w:id="156"/>
+      <w:bookmarkEnd w:id="157"/>
     </w:p>
     <w:p>
       <w:pPr>
@@ -4451,14 +3815,16 @@
         </w:numPr>
         <w:rPr/>
       </w:pPr>
-      <w:bookmarkStart w:id="152" w:name="_Toc67018144"/>
-      <w:bookmarkStart w:id="153" w:name="_Toc67016486"/>
+      <w:bookmarkStart w:id="158" w:name="__RefHeading___Toc1039_1533539954"/>
+      <w:bookmarkStart w:id="159" w:name="_Toc67016486"/>
+      <w:bookmarkStart w:id="160" w:name="_Toc67018144"/>
+      <w:bookmarkEnd w:id="158"/>
       <w:r>
         <w:rPr/>
         <w:t>Concatenar y comparar un entero con un string.</w:t>
       </w:r>
-      <w:bookmarkEnd w:id="152"/>
-      <w:bookmarkEnd w:id="153"/>
+      <w:bookmarkEnd w:id="159"/>
+      <w:bookmarkEnd w:id="160"/>
     </w:p>
     <w:p>
       <w:pPr>
@@ -4527,12 +3893,14 @@
         </w:numPr>
         <w:rPr/>
       </w:pPr>
-      <w:bookmarkStart w:id="154" w:name="_Toc67018145"/>
+      <w:bookmarkStart w:id="161" w:name="__RefHeading___Toc1041_1533539954"/>
+      <w:bookmarkStart w:id="162" w:name="_Toc67018145"/>
+      <w:bookmarkEnd w:id="161"/>
       <w:r>
         <w:rPr/>
         <w:t>Inconvenientes en la estructura de datos del juego.</w:t>
       </w:r>
-      <w:bookmarkEnd w:id="154"/>
+      <w:bookmarkEnd w:id="162"/>
     </w:p>
     <w:p>
       <w:pPr>
@@ -4576,25 +3944,27 @@
         </w:numPr>
         <w:rPr/>
       </w:pPr>
-      <w:bookmarkStart w:id="155" w:name="_Toc67016487"/>
+      <w:bookmarkStart w:id="163" w:name="__RefHeading___Toc1043_1533539954"/>
+      <w:bookmarkStart w:id="164" w:name="_Toc67016487"/>
+      <w:bookmarkEnd w:id="163"/>
       <w:r>
         <w:rPr/>
         <w:t xml:space="preserve"> </w:t>
       </w:r>
-      <w:bookmarkStart w:id="156" w:name="_Toc67018146"/>
+      <w:bookmarkStart w:id="165" w:name="_Toc67018146"/>
       <w:r>
         <w:rPr/>
         <w:t>Plan de Actividades realizadas por estudiante</w:t>
       </w:r>
-      <w:bookmarkEnd w:id="155"/>
-      <w:bookmarkEnd w:id="156"/>
+      <w:bookmarkEnd w:id="164"/>
+      <w:bookmarkEnd w:id="165"/>
     </w:p>
     <w:tbl>
       <w:tblPr>
         <w:tblStyle w:val="Tablaconcuadrcula"/>
-        <w:tblW w:w="11070" w:type="dxa"/>
+        <w:tblW w:w="11520" w:type="dxa"/>
         <w:jc w:val="left"/>
-        <w:tblInd w:w="-1086" w:type="dxa"/>
+        <w:tblInd w:w="-1356" w:type="dxa"/>
         <w:tblCellMar>
           <w:top w:w="0" w:type="dxa"/>
           <w:left w:w="108" w:type="dxa"/>
@@ -4604,9 +3974,9 @@
         <w:tblLook w:val="04a0" w:noHBand="0" w:noVBand="1" w:firstColumn="1" w:lastRow="0" w:lastColumn="0" w:firstRow="1"/>
       </w:tblPr>
       <w:tblGrid>
-        <w:gridCol w:w="5940"/>
+        <w:gridCol w:w="6300"/>
         <w:gridCol w:w="1440"/>
-        <w:gridCol w:w="1800"/>
+        <w:gridCol w:w="1890"/>
         <w:gridCol w:w="1890"/>
       </w:tblGrid>
       <w:tr>
@@ -4615,7 +3985,7 @@
         </w:trPr>
         <w:tc>
           <w:tcPr>
-            <w:tcW w:w="5940" w:type="dxa"/>
+            <w:tcW w:w="6300" w:type="dxa"/>
             <w:tcBorders/>
             <w:vAlign w:val="center"/>
           </w:tcPr>
@@ -4683,7 +4053,7 @@
         </w:tc>
         <w:tc>
           <w:tcPr>
-            <w:tcW w:w="1800" w:type="dxa"/>
+            <w:tcW w:w="1890" w:type="dxa"/>
             <w:tcBorders/>
             <w:vAlign w:val="center"/>
           </w:tcPr>
@@ -4754,7 +4124,7 @@
         <w:trPr/>
         <w:tc>
           <w:tcPr>
-            <w:tcW w:w="5940" w:type="dxa"/>
+            <w:tcW w:w="6300" w:type="dxa"/>
             <w:tcBorders/>
           </w:tcPr>
           <w:p>
@@ -4806,7 +4176,7 @@
         </w:tc>
         <w:tc>
           <w:tcPr>
-            <w:tcW w:w="1800" w:type="dxa"/>
+            <w:tcW w:w="1890" w:type="dxa"/>
             <w:tcBorders/>
             <w:vAlign w:val="center"/>
           </w:tcPr>
@@ -4858,7 +4228,7 @@
         <w:trPr/>
         <w:tc>
           <w:tcPr>
-            <w:tcW w:w="5940" w:type="dxa"/>
+            <w:tcW w:w="6300" w:type="dxa"/>
             <w:tcBorders/>
           </w:tcPr>
           <w:p>
@@ -4910,7 +4280,7 @@
         </w:tc>
         <w:tc>
           <w:tcPr>
-            <w:tcW w:w="1800" w:type="dxa"/>
+            <w:tcW w:w="1890" w:type="dxa"/>
             <w:tcBorders/>
             <w:vAlign w:val="center"/>
           </w:tcPr>
@@ -4967,7 +4337,7 @@
         <w:trPr/>
         <w:tc>
           <w:tcPr>
-            <w:tcW w:w="5940" w:type="dxa"/>
+            <w:tcW w:w="6300" w:type="dxa"/>
             <w:tcBorders/>
           </w:tcPr>
           <w:p>
@@ -5017,7 +4387,7 @@
         </w:tc>
         <w:tc>
           <w:tcPr>
-            <w:tcW w:w="1800" w:type="dxa"/>
+            <w:tcW w:w="1890" w:type="dxa"/>
             <w:tcBorders/>
             <w:vAlign w:val="center"/>
           </w:tcPr>
@@ -5074,7 +4444,7 @@
         <w:trPr/>
         <w:tc>
           <w:tcPr>
-            <w:tcW w:w="5940" w:type="dxa"/>
+            <w:tcW w:w="6300" w:type="dxa"/>
             <w:tcBorders/>
           </w:tcPr>
           <w:p>
@@ -5126,7 +4496,7 @@
         </w:tc>
         <w:tc>
           <w:tcPr>
-            <w:tcW w:w="1800" w:type="dxa"/>
+            <w:tcW w:w="1890" w:type="dxa"/>
             <w:tcBorders/>
             <w:vAlign w:val="center"/>
           </w:tcPr>
@@ -5183,7 +4553,7 @@
         <w:trPr/>
         <w:tc>
           <w:tcPr>
-            <w:tcW w:w="5940" w:type="dxa"/>
+            <w:tcW w:w="6300" w:type="dxa"/>
             <w:tcBorders/>
           </w:tcPr>
           <w:p>
@@ -5235,7 +4605,7 @@
         </w:tc>
         <w:tc>
           <w:tcPr>
-            <w:tcW w:w="1800" w:type="dxa"/>
+            <w:tcW w:w="1890" w:type="dxa"/>
             <w:tcBorders/>
             <w:vAlign w:val="center"/>
           </w:tcPr>
@@ -5292,7 +4662,7 @@
         <w:trPr/>
         <w:tc>
           <w:tcPr>
-            <w:tcW w:w="5940" w:type="dxa"/>
+            <w:tcW w:w="6300" w:type="dxa"/>
             <w:tcBorders/>
           </w:tcPr>
           <w:p>
@@ -5344,7 +4714,7 @@
         </w:tc>
         <w:tc>
           <w:tcPr>
-            <w:tcW w:w="1800" w:type="dxa"/>
+            <w:tcW w:w="1890" w:type="dxa"/>
             <w:tcBorders/>
             <w:vAlign w:val="center"/>
           </w:tcPr>
@@ -5401,7 +4771,7 @@
         <w:trPr/>
         <w:tc>
           <w:tcPr>
-            <w:tcW w:w="5940" w:type="dxa"/>
+            <w:tcW w:w="6300" w:type="dxa"/>
             <w:tcBorders/>
           </w:tcPr>
           <w:p>
@@ -5461,7 +4831,7 @@
         </w:tc>
         <w:tc>
           <w:tcPr>
-            <w:tcW w:w="1800" w:type="dxa"/>
+            <w:tcW w:w="1890" w:type="dxa"/>
             <w:tcBorders/>
             <w:vAlign w:val="center"/>
           </w:tcPr>
@@ -5518,7 +4888,7 @@
         <w:trPr/>
         <w:tc>
           <w:tcPr>
-            <w:tcW w:w="5940" w:type="dxa"/>
+            <w:tcW w:w="6300" w:type="dxa"/>
             <w:tcBorders/>
           </w:tcPr>
           <w:p>
@@ -5578,7 +4948,7 @@
         </w:tc>
         <w:tc>
           <w:tcPr>
-            <w:tcW w:w="1800" w:type="dxa"/>
+            <w:tcW w:w="1890" w:type="dxa"/>
             <w:tcBorders/>
             <w:vAlign w:val="center"/>
           </w:tcPr>
@@ -5635,7 +5005,7 @@
         <w:trPr/>
         <w:tc>
           <w:tcPr>
-            <w:tcW w:w="5940" w:type="dxa"/>
+            <w:tcW w:w="6300" w:type="dxa"/>
             <w:tcBorders/>
           </w:tcPr>
           <w:p>
@@ -5687,7 +5057,7 @@
         </w:tc>
         <w:tc>
           <w:tcPr>
-            <w:tcW w:w="1800" w:type="dxa"/>
+            <w:tcW w:w="1890" w:type="dxa"/>
             <w:tcBorders/>
             <w:vAlign w:val="center"/>
           </w:tcPr>
@@ -5744,7 +5114,7 @@
         <w:trPr/>
         <w:tc>
           <w:tcPr>
-            <w:tcW w:w="5940" w:type="dxa"/>
+            <w:tcW w:w="6300" w:type="dxa"/>
             <w:tcBorders/>
           </w:tcPr>
           <w:p>
@@ -5796,7 +5166,7 @@
         </w:tc>
         <w:tc>
           <w:tcPr>
-            <w:tcW w:w="1800" w:type="dxa"/>
+            <w:tcW w:w="1890" w:type="dxa"/>
             <w:tcBorders/>
             <w:vAlign w:val="center"/>
           </w:tcPr>
@@ -5855,7 +5225,7 @@
         <w:trPr/>
         <w:tc>
           <w:tcPr>
-            <w:tcW w:w="5940" w:type="dxa"/>
+            <w:tcW w:w="6300" w:type="dxa"/>
             <w:tcBorders/>
           </w:tcPr>
           <w:p>
@@ -5907,7 +5277,7 @@
         </w:tc>
         <w:tc>
           <w:tcPr>
-            <w:tcW w:w="1800" w:type="dxa"/>
+            <w:tcW w:w="1890" w:type="dxa"/>
             <w:tcBorders/>
             <w:vAlign w:val="center"/>
           </w:tcPr>
@@ -5964,7 +5334,7 @@
         <w:trPr/>
         <w:tc>
           <w:tcPr>
-            <w:tcW w:w="5940" w:type="dxa"/>
+            <w:tcW w:w="6300" w:type="dxa"/>
             <w:tcBorders/>
           </w:tcPr>
           <w:p>
@@ -6016,7 +5386,7 @@
         </w:tc>
         <w:tc>
           <w:tcPr>
-            <w:tcW w:w="1800" w:type="dxa"/>
+            <w:tcW w:w="1890" w:type="dxa"/>
             <w:tcBorders/>
             <w:vAlign w:val="center"/>
           </w:tcPr>
@@ -6073,7 +5443,7 @@
         <w:trPr/>
         <w:tc>
           <w:tcPr>
-            <w:tcW w:w="5940" w:type="dxa"/>
+            <w:tcW w:w="6300" w:type="dxa"/>
             <w:tcBorders/>
           </w:tcPr>
           <w:p>
@@ -6125,7 +5495,7 @@
         </w:tc>
         <w:tc>
           <w:tcPr>
-            <w:tcW w:w="1800" w:type="dxa"/>
+            <w:tcW w:w="1890" w:type="dxa"/>
             <w:tcBorders/>
             <w:vAlign w:val="center"/>
           </w:tcPr>
@@ -6182,7 +5552,7 @@
         <w:trPr/>
         <w:tc>
           <w:tcPr>
-            <w:tcW w:w="5940" w:type="dxa"/>
+            <w:tcW w:w="6300" w:type="dxa"/>
             <w:tcBorders/>
           </w:tcPr>
           <w:p>
@@ -6242,7 +5612,7 @@
         </w:tc>
         <w:tc>
           <w:tcPr>
-            <w:tcW w:w="1800" w:type="dxa"/>
+            <w:tcW w:w="1890" w:type="dxa"/>
             <w:tcBorders/>
             <w:vAlign w:val="center"/>
           </w:tcPr>
@@ -6290,14 +5660,7 @@
                 <w:rFonts w:cs="Times New Roman" w:ascii="12" w:hAnsi="12"/>
                 <w:szCs w:val="24"/>
               </w:rPr>
-              <w:t>14/03/202</w:t>
-            </w:r>
-            <w:r>
-              <w:rPr>
-                <w:rFonts w:cs="Times New Roman" w:ascii="12" w:hAnsi="12"/>
-                <w:szCs w:val="24"/>
-              </w:rPr>
-              <w:t>1</w:t>
+              <w:t>14/03/2021</w:t>
             </w:r>
           </w:p>
         </w:tc>
@@ -6306,7 +5669,7 @@
         <w:trPr/>
         <w:tc>
           <w:tcPr>
-            <w:tcW w:w="5940" w:type="dxa"/>
+            <w:tcW w:w="6300" w:type="dxa"/>
             <w:tcBorders>
               <w:top w:val="nil"/>
             </w:tcBorders>
@@ -6368,7 +5731,7 @@
         </w:tc>
         <w:tc>
           <w:tcPr>
-            <w:tcW w:w="1800" w:type="dxa"/>
+            <w:tcW w:w="1890" w:type="dxa"/>
             <w:tcBorders>
               <w:top w:val="nil"/>
             </w:tcBorders>
@@ -6460,18 +5823,20 @@
         </w:numPr>
         <w:rPr/>
       </w:pPr>
-      <w:bookmarkStart w:id="157" w:name="_Toc67016488"/>
+      <w:bookmarkStart w:id="166" w:name="__RefHeading___Toc1045_1533539954"/>
+      <w:bookmarkStart w:id="167" w:name="_Toc67016488"/>
+      <w:bookmarkEnd w:id="166"/>
       <w:r>
         <w:rPr/>
         <w:t xml:space="preserve"> </w:t>
       </w:r>
-      <w:bookmarkStart w:id="158" w:name="_Toc67018147"/>
+      <w:bookmarkStart w:id="168" w:name="_Toc67018147"/>
       <w:r>
         <w:rPr/>
         <w:t>Conclusiones</w:t>
       </w:r>
-      <w:bookmarkEnd w:id="157"/>
-      <w:bookmarkEnd w:id="158"/>
+      <w:bookmarkEnd w:id="167"/>
+      <w:bookmarkEnd w:id="168"/>
     </w:p>
     <w:p>
       <w:pPr>
@@ -6630,18 +5995,20 @@
         </w:numPr>
         <w:rPr/>
       </w:pPr>
-      <w:bookmarkStart w:id="159" w:name="_Toc67016489"/>
+      <w:bookmarkStart w:id="169" w:name="__RefHeading___Toc1047_1533539954"/>
+      <w:bookmarkStart w:id="170" w:name="_Toc67016489"/>
+      <w:bookmarkEnd w:id="169"/>
       <w:r>
         <w:rPr/>
         <w:t xml:space="preserve"> </w:t>
       </w:r>
-      <w:bookmarkStart w:id="160" w:name="_Toc67018148"/>
+      <w:bookmarkStart w:id="171" w:name="_Toc67018148"/>
       <w:r>
         <w:rPr/>
         <w:t>Recomendaciones</w:t>
       </w:r>
-      <w:bookmarkEnd w:id="159"/>
-      <w:bookmarkEnd w:id="160"/>
+      <w:bookmarkEnd w:id="170"/>
+      <w:bookmarkEnd w:id="171"/>
     </w:p>
     <w:p>
       <w:pPr>
@@ -6651,18 +6018,203 @@
           <w:numId w:val="8"/>
         </w:numPr>
         <w:rPr>
-          <w:rFonts w:cs="Times New Roman"/>
-          <w:sz w:val="28"/>
-          <w:szCs w:val="28"/>
-        </w:rPr>
-      </w:pPr>
-      <w:r>
-        <w:rPr>
-          <w:rFonts w:cs="Times New Roman"/>
-          <w:sz w:val="28"/>
-          <w:szCs w:val="28"/>
-        </w:rPr>
-        <w:t>Se recomienda leer el manual de usuario antes de jugar, esto con el fin de comprender todos los procesos y partes que componen el programa.</w:t>
+          <w:sz w:val="24"/>
+          <w:szCs w:val="24"/>
+        </w:rPr>
+      </w:pPr>
+      <w:r>
+        <w:rPr>
+          <w:rFonts w:cs="Times New Roman"/>
+          <w:b/>
+          <w:bCs/>
+          <w:i/>
+          <w:iCs/>
+          <w:sz w:val="24"/>
+          <w:szCs w:val="24"/>
+        </w:rPr>
+        <w:t>Cambio en la creación de labels:</w:t>
+      </w:r>
+      <w:r>
+        <w:rPr>
+          <w:rFonts w:cs="Times New Roman"/>
+          <w:sz w:val="24"/>
+          <w:szCs w:val="24"/>
+        </w:rPr>
+        <w:t xml:space="preserve"> Recomendamos modificar la forma en la que son creados los message% correspondientes a las cartas para una mayor eficiencia del código, así como menos lineas. Por ejemplo mediante una función recursiva que cree la cantidad definida y los almacene en una lista para facilitar su manejo.</w:t>
+      </w:r>
+    </w:p>
+    <w:p>
+      <w:pPr>
+        <w:pStyle w:val="ListParagraph"/>
+        <w:numPr>
+          <w:ilvl w:val="0"/>
+          <w:numId w:val="8"/>
+        </w:numPr>
+        <w:rPr>
+          <w:sz w:val="24"/>
+          <w:szCs w:val="24"/>
+        </w:rPr>
+      </w:pPr>
+      <w:r>
+        <w:rPr>
+          <w:rFonts w:cs="Times New Roman"/>
+          <w:b/>
+          <w:bCs/>
+          <w:i/>
+          <w:iCs/>
+          <w:sz w:val="24"/>
+          <w:szCs w:val="24"/>
+        </w:rPr>
+        <w:t xml:space="preserve">Referenciar instancias de botones: </w:t>
+      </w:r>
+      <w:r>
+        <w:rPr>
+          <w:rFonts w:cs="Times New Roman"/>
+          <w:sz w:val="24"/>
+          <w:szCs w:val="24"/>
+        </w:rPr>
+        <w:t>Recomendamos definir los botones, ya que estos simplemente son creados y no existe ninguna forma para poder modificarlos a futuro. Esto podría convertirse en un problema si se desea cambiar la estructura del juego o añadir diferentes dinámicas con las que el usuario pueda interactuar.</w:t>
+      </w:r>
+    </w:p>
+    <w:p>
+      <w:pPr>
+        <w:pStyle w:val="ListParagraph"/>
+        <w:numPr>
+          <w:ilvl w:val="0"/>
+          <w:numId w:val="8"/>
+        </w:numPr>
+        <w:rPr>
+          <w:sz w:val="24"/>
+          <w:szCs w:val="24"/>
+        </w:rPr>
+      </w:pPr>
+      <w:r>
+        <w:rPr>
+          <w:rFonts w:cs="Times New Roman"/>
+          <w:b/>
+          <w:bCs/>
+          <w:i/>
+          <w:iCs/>
+          <w:sz w:val="24"/>
+          <w:szCs w:val="24"/>
+        </w:rPr>
+        <w:t>Posible modificación para la función returnGameOver:</w:t>
+      </w:r>
+      <w:r>
+        <w:rPr>
+          <w:rFonts w:cs="Times New Roman"/>
+          <w:b w:val="false"/>
+          <w:bCs w:val="false"/>
+          <w:i w:val="false"/>
+          <w:iCs w:val="false"/>
+          <w:sz w:val="24"/>
+          <w:szCs w:val="24"/>
+        </w:rPr>
+        <w:t xml:space="preserve"> </w:t>
+      </w:r>
+      <w:r>
+        <w:rPr>
+          <w:rFonts w:cs="Times New Roman"/>
+          <w:b w:val="false"/>
+          <w:bCs w:val="false"/>
+          <w:i w:val="false"/>
+          <w:iCs w:val="false"/>
+          <w:sz w:val="24"/>
+          <w:szCs w:val="24"/>
+        </w:rPr>
+        <w:t xml:space="preserve"> </w:t>
+      </w:r>
+      <w:r>
+        <w:rPr>
+          <w:rFonts w:cs="Times New Roman"/>
+          <w:b w:val="false"/>
+          <w:bCs w:val="false"/>
+          <w:i w:val="false"/>
+          <w:iCs w:val="false"/>
+          <w:sz w:val="24"/>
+          <w:szCs w:val="24"/>
+        </w:rPr>
+        <w:t>S</w:t>
+      </w:r>
+      <w:r>
+        <w:rPr>
+          <w:rFonts w:cs="Times New Roman"/>
+          <w:sz w:val="24"/>
+          <w:szCs w:val="24"/>
+        </w:rPr>
+        <w:t>e recomienda hacer un cambio en la forma que funciona la función returnGameOver con la interfaz, al</w:t>
+      </w:r>
+      <w:r>
+        <w:rPr>
+          <w:rFonts w:cs="Times New Roman"/>
+          <w:sz w:val="24"/>
+          <w:szCs w:val="24"/>
+        </w:rPr>
+        <w:t xml:space="preserve"> utilizar provide para poder usar funciones como updateAllPlayers y updatePlayer al enviar los parámetros (listaJugadores y crupier actualizados) a la función returnGameOver desde la interfaz, </w:t>
+      </w:r>
+      <w:r>
+        <w:rPr>
+          <w:rFonts w:cs="Times New Roman"/>
+          <w:sz w:val="24"/>
+          <w:szCs w:val="24"/>
+        </w:rPr>
+        <w:t xml:space="preserve">la interfaz tiene acceso a tres funciones más, cuando dos de estas no son un requisito neceesario para el funcionamiento. </w:t>
+      </w:r>
+      <w:r>
+        <w:rPr>
+          <w:rFonts w:cs="Times New Roman"/>
+          <w:sz w:val="24"/>
+          <w:szCs w:val="24"/>
+        </w:rPr>
+        <w:t xml:space="preserve">Sería mejor que se actualicen </w:t>
+      </w:r>
+      <w:r>
+        <w:rPr>
+          <w:rFonts w:cs="Times New Roman"/>
+          <w:sz w:val="24"/>
+          <w:szCs w:val="24"/>
+        </w:rPr>
+        <w:t xml:space="preserve">los parámetros recibidos </w:t>
+      </w:r>
+      <w:r>
+        <w:rPr>
+          <w:rFonts w:cs="Times New Roman"/>
+          <w:sz w:val="24"/>
+          <w:szCs w:val="24"/>
+        </w:rPr>
+        <w:t xml:space="preserve">dentro de la </w:t>
+      </w:r>
+      <w:r>
+        <w:rPr>
+          <w:rFonts w:cs="Times New Roman"/>
+          <w:sz w:val="24"/>
+          <w:szCs w:val="24"/>
+        </w:rPr>
+        <w:t>lógica de la</w:t>
+      </w:r>
+      <w:r>
+        <w:rPr>
+          <w:rFonts w:cs="Times New Roman"/>
+          <w:sz w:val="24"/>
+          <w:szCs w:val="24"/>
+        </w:rPr>
+        <w:t xml:space="preserve"> función returnGameOver, así no se le debe proveer más funciones aparte de la returnGameOver</w:t>
+      </w:r>
+      <w:r>
+        <w:rPr>
+          <w:rFonts w:cs="Times New Roman"/>
+          <w:sz w:val="24"/>
+          <w:szCs w:val="24"/>
+        </w:rPr>
+        <w:t xml:space="preserve"> a la interfaz</w:t>
+      </w:r>
+      <w:r>
+        <w:rPr>
+          <w:rFonts w:cs="Times New Roman"/>
+          <w:sz w:val="24"/>
+          <w:szCs w:val="24"/>
+        </w:rPr>
+        <w:t>.</w:t>
       </w:r>
     </w:p>
     <w:p>
@@ -6674,18 +6226,20 @@
         </w:numPr>
         <w:rPr/>
       </w:pPr>
-      <w:bookmarkStart w:id="161" w:name="_Toc67016490"/>
+      <w:bookmarkStart w:id="172" w:name="__RefHeading___Toc1049_1533539954"/>
+      <w:bookmarkStart w:id="173" w:name="_Toc67016490"/>
+      <w:bookmarkEnd w:id="172"/>
       <w:r>
         <w:rPr/>
         <w:t xml:space="preserve"> </w:t>
       </w:r>
-      <w:bookmarkStart w:id="162" w:name="_Toc67018149"/>
+      <w:bookmarkStart w:id="174" w:name="_Toc67018149"/>
       <w:r>
         <w:rPr/>
         <w:t>Bibliografía consultada en todo el proyecto</w:t>
       </w:r>
-      <w:bookmarkEnd w:id="161"/>
-      <w:bookmarkEnd w:id="162"/>
+      <w:bookmarkEnd w:id="173"/>
+      <w:bookmarkEnd w:id="174"/>
     </w:p>
     <w:p>
       <w:pPr>
@@ -6718,18 +6272,17 @@
       <w:pPr>
         <w:pStyle w:val="Normal"/>
         <w:rPr>
+          <w:color w:val="000000"/>
+          <w:lang w:val="en-US"/>
+        </w:rPr>
+      </w:pPr>
+      <w:r>
+        <w:rPr>
           <w:rStyle w:val="Selectable"/>
           <w:color w:val="000000"/>
           <w:lang w:val="en-US"/>
         </w:rPr>
-      </w:pPr>
-      <w:r>
-        <w:rPr>
-          <w:rStyle w:val="Selectable"/>
-          <w:color w:val="000000"/>
-          <w:lang w:val="en-US"/>
-        </w:rPr>
-        <w:t xml:space="preserve">4.1 Equality. (2021). Retrieved 19 March 2021, from </w:t>
+        <w:t xml:space="preserve">4.1 Equality. (2021). Retrieved 19 March 2021, from </w:t>
       </w:r>
       <w:hyperlink r:id="rId4">
         <w:r>
@@ -6745,7 +6298,6 @@
       <w:pPr>
         <w:pStyle w:val="Normal"/>
         <w:rPr>
-          <w:rStyle w:val="Selectable"/>
           <w:color w:val="000000"/>
           <w:lang w:val="en-US"/>
         </w:rPr>
@@ -6756,21 +6308,8 @@
           <w:lang w:val="en-US"/>
         </w:rPr>
       </w:r>
-    </w:p>
-    <w:p>
-      <w:pPr>
-        <w:pStyle w:val="Normal"/>
-        <w:rPr>
-          <w:rStyle w:val="Selectable"/>
-          <w:color w:val="000000"/>
-          <w:lang w:val="en-US"/>
-        </w:rPr>
-      </w:pPr>
-      <w:r>
-        <w:rPr>
-          <w:color w:val="000000"/>
-          <w:lang w:val="en-US"/>
-        </w:rPr>
+      <w:r>
+        <w:br w:type="page"/>
       </w:r>
     </w:p>
     <w:p>
@@ -6782,12 +6321,14 @@
         </w:numPr>
         <w:rPr/>
       </w:pPr>
-      <w:bookmarkStart w:id="163" w:name="_Toc67018150"/>
+      <w:bookmarkStart w:id="175" w:name="__RefHeading___Toc1051_1533539954"/>
+      <w:bookmarkStart w:id="176" w:name="_Toc67018150"/>
+      <w:bookmarkEnd w:id="175"/>
       <w:r>
         <w:rPr/>
         <w:t>Bitácora en digital, donde se describen las actividades realizadas.</w:t>
       </w:r>
-      <w:bookmarkEnd w:id="163"/>
+      <w:bookmarkEnd w:id="176"/>
     </w:p>
     <w:tbl>
       <w:tblPr>
@@ -7428,11 +6969,7 @@
             </w:pPr>
             <w:r>
               <w:rPr/>
-              <w:t>José Solano Mora</w:t>
-            </w:r>
-            <w:r>
-              <w:rPr/>
-              <w:t>x</w:t>
+              <w:t>José Solano Morax</w:t>
             </w:r>
           </w:p>
         </w:tc>
@@ -7699,15 +7236,7 @@
             </w:r>
             <w:r>
               <w:rPr/>
-              <w:t xml:space="preserve"> </w:t>
-            </w:r>
-            <w:r>
-              <w:rPr/>
-              <w:t xml:space="preserve">pulir documentación para </w:t>
-            </w:r>
-            <w:r>
-              <w:rPr/>
-              <w:t>hacer la entrega del trabajo.</w:t>
+              <w:t xml:space="preserve"> pulir documentación para hacer la entrega del trabajo.</w:t>
             </w:r>
           </w:p>
         </w:tc>
@@ -8484,7 +8013,7 @@
     </w:lvl>
     <w:lvl w:ilvl="2">
       <w:start w:val="1"/>
-      <w:numFmt w:val="decimal"/>
+      <w:numFmt w:val="lowerLetter"/>
       <w:lvlText w:val="%1.%2.%3."/>
       <w:lvlJc w:val="left"/>
       <w:pPr>
@@ -8493,6 +8022,7 @@
         </w:tabs>
         <w:ind w:left="1224" w:hanging="504"/>
       </w:pPr>
+      <w:rPr/>
     </w:lvl>
     <w:lvl w:ilvl="3">
       <w:start w:val="1"/>
@@ -9104,6 +8634,7 @@
     <w:rsid w:val="00dd55ff"/>
     <w:pPr>
       <w:widowControl/>
+      <w:suppressAutoHyphens w:val="true"/>
       <w:bidi w:val="0"/>
       <w:spacing w:lineRule="auto" w:line="360" w:before="0" w:after="160"/>
       <w:jc w:val="both"/>
@@ -9301,6 +8832,11 @@
     <w:qFormat/>
     <w:rPr/>
   </w:style>
+  <w:style w:type="character" w:styleId="NumberingSymbols">
+    <w:name w:val="Numbering Symbols"/>
+    <w:qFormat/>
+    <w:rPr/>
+  </w:style>
   <w:style w:type="paragraph" w:styleId="Heading">
     <w:name w:val="Heading"/>
     <w:basedOn w:val="Normal"/>
@@ -9389,6 +8925,7 @@
       </w:numPr>
       <w:spacing w:lineRule="auto" w:line="259" w:before="240" w:after="0"/>
       <w:ind w:left="720" w:hanging="0"/>
+      <w:contextualSpacing/>
       <w:jc w:val="left"/>
     </w:pPr>
     <w:rPr>

</xml_diff>